<commit_message>
Updated word doc of syllabus
</commit_message>
<xml_diff>
--- a/GIS_4091_SYLLABUS_Advanced_Programing_for_GIS&RS.docx
+++ b/GIS_4091_SYLLABUS_Advanced_Programing_for_GIS&RS.docx
@@ -431,25 +431,7 @@
           <w:color w:val="24292E"/>
           <w:shd w:val="clear" w:color="auto" w:fill="FFFFFF"/>
         </w:rPr>
-        <w:t xml:space="preserve">, </w:t>
-      </w:r>
-      <w:proofErr w:type="spellStart"/>
-      <w:r>
-        <w:rPr>
-          <w:rFonts w:cs="Segoe UI"/>
-          <w:color w:val="24292E"/>
-          <w:shd w:val="clear" w:color="auto" w:fill="FFFFFF"/>
-        </w:rPr>
-        <w:t>Javascript</w:t>
-      </w:r>
-      <w:proofErr w:type="spellEnd"/>
-      <w:r>
-        <w:rPr>
-          <w:rFonts w:cs="Segoe UI"/>
-          <w:color w:val="24292E"/>
-          <w:shd w:val="clear" w:color="auto" w:fill="FFFFFF"/>
-        </w:rPr>
-        <w:t>, and HTML</w:t>
+        <w:t>, Javascript, and HTML</w:t>
       </w:r>
       <w:r>
         <w:rPr>
@@ -479,37 +461,18 @@
         </w:rPr>
         <w:t>, </w:t>
       </w:r>
-      <w:proofErr w:type="spellStart"/>
-      <w:r>
-        <w:fldChar w:fldCharType="begin"/>
-      </w:r>
-      <w:r>
-        <w:instrText xml:space="preserve"> HYPERLINK "https://jakevdp.github.io/PythonDataScienceHandbook/02.00-introduction-to-numpy.html" </w:instrText>
-      </w:r>
-      <w:r>
-        <w:fldChar w:fldCharType="separate"/>
-      </w:r>
-      <w:r>
-        <w:rPr>
-          <w:rStyle w:val="Hyperlink"/>
-          <w:rFonts w:cs="Segoe UI"/>
-          <w:color w:val="0366D6"/>
-          <w:u w:val="none"/>
-          <w:shd w:val="clear" w:color="auto" w:fill="FFFFFF"/>
-        </w:rPr>
-        <w:t>Numpy</w:t>
-      </w:r>
-      <w:proofErr w:type="spellEnd"/>
-      <w:r>
-        <w:rPr>
-          <w:rStyle w:val="Hyperlink"/>
-          <w:rFonts w:cs="Segoe UI"/>
-          <w:color w:val="0366D6"/>
-          <w:u w:val="none"/>
-          <w:shd w:val="clear" w:color="auto" w:fill="FFFFFF"/>
-        </w:rPr>
-        <w:fldChar w:fldCharType="end"/>
-      </w:r>
+      <w:hyperlink r:id="rId9" w:history="1">
+        <w:r>
+          <w:rPr>
+            <w:rStyle w:val="Hyperlink"/>
+            <w:rFonts w:cs="Segoe UI"/>
+            <w:color w:val="0366D6"/>
+            <w:u w:val="none"/>
+            <w:shd w:val="clear" w:color="auto" w:fill="FFFFFF"/>
+          </w:rPr>
+          <w:t>Numpy</w:t>
+        </w:r>
+      </w:hyperlink>
       <w:r>
         <w:rPr>
           <w:rFonts w:cs="Segoe UI"/>
@@ -518,7 +481,7 @@
         </w:rPr>
         <w:t>, </w:t>
       </w:r>
-      <w:hyperlink r:id="rId9" w:history="1">
+      <w:hyperlink r:id="rId10" w:history="1">
         <w:r>
           <w:rPr>
             <w:rStyle w:val="Hyperlink"/>
@@ -538,7 +501,7 @@
         </w:rPr>
         <w:t>, and </w:t>
       </w:r>
-      <w:hyperlink r:id="rId10" w:history="1">
+      <w:hyperlink r:id="rId11" w:history="1">
         <w:r>
           <w:rPr>
             <w:rStyle w:val="Hyperlink"/>
@@ -556,74 +519,37 @@
           <w:color w:val="24292E"/>
           <w:shd w:val="clear" w:color="auto" w:fill="FFFFFF"/>
         </w:rPr>
-        <w:t xml:space="preserve"> in addition to learning advanced geographic data visualization techniques that leverage Python, </w:t>
-      </w:r>
-      <w:proofErr w:type="spellStart"/>
+        <w:t xml:space="preserve"> in addition to learning advanced geographic data visualization techniques that leverage Python, Javascript, and web APIs.</w:t>
+      </w:r>
       <w:r>
         <w:rPr>
           <w:rFonts w:cs="Segoe UI"/>
           <w:color w:val="24292E"/>
           <w:shd w:val="clear" w:color="auto" w:fill="FFFFFF"/>
         </w:rPr>
-        <w:t>Javascript</w:t>
-      </w:r>
-      <w:proofErr w:type="spellEnd"/>
+        <w:t xml:space="preserve"> They will also learn how to use the </w:t>
+      </w:r>
+      <w:hyperlink r:id="rId12" w:history="1">
+        <w:r>
+          <w:rPr>
+            <w:rStyle w:val="Hyperlink"/>
+            <w:rFonts w:cs="Segoe UI"/>
+            <w:color w:val="0366D6"/>
+            <w:u w:val="none"/>
+            <w:shd w:val="clear" w:color="auto" w:fill="FFFFFF"/>
+          </w:rPr>
+          <w:t>Javascript</w:t>
+        </w:r>
+      </w:hyperlink>
       <w:r>
         <w:rPr>
           <w:rFonts w:cs="Segoe UI"/>
           <w:color w:val="24292E"/>
           <w:shd w:val="clear" w:color="auto" w:fill="FFFFFF"/>
         </w:rPr>
-        <w:t>, and web APIs.</w:t>
-      </w:r>
-      <w:r>
-        <w:rPr>
-          <w:rFonts w:cs="Segoe UI"/>
-          <w:color w:val="24292E"/>
-          <w:shd w:val="clear" w:color="auto" w:fill="FFFFFF"/>
-        </w:rPr>
-        <w:t xml:space="preserve"> They will also learn how to use the </w:t>
-      </w:r>
-      <w:proofErr w:type="spellStart"/>
-      <w:r>
-        <w:fldChar w:fldCharType="begin"/>
-      </w:r>
-      <w:r>
-        <w:instrText xml:space="preserve"> HYPERLINK "https://developers.arcgis.com/javascript/3/" </w:instrText>
-      </w:r>
-      <w:r>
-        <w:fldChar w:fldCharType="separate"/>
-      </w:r>
-      <w:r>
-        <w:rPr>
-          <w:rStyle w:val="Hyperlink"/>
-          <w:rFonts w:cs="Segoe UI"/>
-          <w:color w:val="0366D6"/>
-          <w:u w:val="none"/>
-          <w:shd w:val="clear" w:color="auto" w:fill="FFFFFF"/>
-        </w:rPr>
-        <w:t>Javascript</w:t>
-      </w:r>
-      <w:proofErr w:type="spellEnd"/>
-      <w:r>
-        <w:rPr>
-          <w:rStyle w:val="Hyperlink"/>
-          <w:rFonts w:cs="Segoe UI"/>
-          <w:color w:val="0366D6"/>
-          <w:u w:val="none"/>
-          <w:shd w:val="clear" w:color="auto" w:fill="FFFFFF"/>
-        </w:rPr>
-        <w:fldChar w:fldCharType="end"/>
-      </w:r>
-      <w:r>
-        <w:rPr>
-          <w:rFonts w:cs="Segoe UI"/>
-          <w:color w:val="24292E"/>
-          <w:shd w:val="clear" w:color="auto" w:fill="FFFFFF"/>
-        </w:rPr>
         <w:t> to create their first stand-alone web applications. This class builds on what students learned in </w:t>
       </w:r>
-      <w:hyperlink r:id="rId11" w:history="1">
+      <w:hyperlink r:id="rId13" w:history="1">
         <w:r>
           <w:rPr>
             <w:rStyle w:val="Hyperlink"/>
@@ -694,21 +620,12 @@
           <w:color w:val="24292E"/>
         </w:rPr>
       </w:pPr>
-      <w:proofErr w:type="gramStart"/>
       <w:r>
         <w:rPr>
           <w:rFonts w:eastAsia="Times New Roman" w:cs="Segoe UI"/>
           <w:color w:val="24292E"/>
         </w:rPr>
-        <w:t>Be able to</w:t>
-      </w:r>
-      <w:proofErr w:type="gramEnd"/>
-      <w:r>
-        <w:rPr>
-          <w:rFonts w:eastAsia="Times New Roman" w:cs="Segoe UI"/>
-          <w:color w:val="24292E"/>
-        </w:rPr>
-        <w:t xml:space="preserve"> demonstrate</w:t>
+        <w:t>Be able to demonstrate</w:t>
       </w:r>
       <w:r>
         <w:rPr>
@@ -744,7 +661,6 @@
           <w:color w:val="24292E"/>
         </w:rPr>
       </w:pPr>
-      <w:proofErr w:type="gramStart"/>
       <w:r>
         <w:rPr>
           <w:rFonts w:eastAsia="Times New Roman" w:cs="Segoe UI"/>
@@ -752,7 +668,6 @@
         </w:rPr>
         <w:t>Be able to</w:t>
       </w:r>
-      <w:proofErr w:type="gramEnd"/>
       <w:r>
         <w:rPr>
           <w:rFonts w:eastAsia="Times New Roman" w:cs="Segoe UI"/>
@@ -780,7 +695,6 @@
           <w:color w:val="24292E"/>
         </w:rPr>
       </w:pPr>
-      <w:proofErr w:type="gramStart"/>
       <w:r>
         <w:rPr>
           <w:rFonts w:eastAsia="Times New Roman" w:cs="Segoe UI"/>
@@ -793,15 +707,7 @@
           <w:rFonts w:eastAsia="Times New Roman" w:cs="Segoe UI"/>
           <w:color w:val="24292E"/>
         </w:rPr>
-        <w:t>e able to</w:t>
-      </w:r>
-      <w:proofErr w:type="gramEnd"/>
-      <w:r>
-        <w:rPr>
-          <w:rFonts w:eastAsia="Times New Roman" w:cs="Segoe UI"/>
-          <w:color w:val="24292E"/>
-        </w:rPr>
-        <w:t xml:space="preserve"> explain</w:t>
+        <w:t>e able to explain</w:t>
       </w:r>
       <w:r>
         <w:rPr>
@@ -823,7 +729,6 @@
           <w:color w:val="24292E"/>
         </w:rPr>
       </w:pPr>
-      <w:proofErr w:type="gramStart"/>
       <w:r>
         <w:rPr>
           <w:rFonts w:eastAsia="Times New Roman" w:cs="Segoe UI"/>
@@ -831,7 +736,6 @@
         </w:rPr>
         <w:t>Be able to</w:t>
       </w:r>
-      <w:proofErr w:type="gramEnd"/>
       <w:r>
         <w:rPr>
           <w:rFonts w:eastAsia="Times New Roman" w:cs="Segoe UI"/>
@@ -878,26 +782,33 @@
     <w:p>
       <w:pPr>
         <w:shd w:val="clear" w:color="auto" w:fill="FFFFFF"/>
-        <w:spacing w:line="405" w:lineRule="atLeast"/>
-        <w:ind w:left="360"/>
+        <w:spacing w:line="263" w:lineRule="atLeast"/>
         <w:rPr>
           <w:rFonts w:eastAsia="Times New Roman" w:cs="Helvetica"/>
-          <w:color w:val="FF0000"/>
-          <w:sz w:val="28"/>
-          <w:szCs w:val="28"/>
+          <w:b/>
           <w:lang w:eastAsia="zh-CN"/>
         </w:rPr>
       </w:pPr>
+      <w:bookmarkStart w:id="0" w:name="_Hlk505630961"/>
       <w:r>
         <w:rPr>
           <w:rFonts w:eastAsia="Times New Roman" w:cs="Helvetica"/>
-          <w:color w:val="FF0000"/>
-          <w:sz w:val="28"/>
-          <w:szCs w:val="28"/>
+          <w:b/>
           <w:lang w:eastAsia="zh-CN"/>
         </w:rPr>
-        <w:t>Describe how Learning Objectives will be assessed *</w:t>
-      </w:r>
+        <w:t>Learning Assessment:</w:t>
+      </w:r>
+    </w:p>
+    <w:p>
+      <w:pPr>
+        <w:shd w:val="clear" w:color="auto" w:fill="FFFFFF"/>
+        <w:spacing w:line="263" w:lineRule="atLeast"/>
+        <w:rPr>
+          <w:rFonts w:eastAsia="Times New Roman" w:cs="Helvetica"/>
+          <w:b/>
+          <w:lang w:eastAsia="zh-CN"/>
+        </w:rPr>
+      </w:pPr>
     </w:p>
     <w:p>
       <w:pPr>
@@ -913,7 +824,6 @@
           <w:lang w:eastAsia="zh-CN"/>
         </w:rPr>
       </w:pPr>
-      <w:bookmarkStart w:id="0" w:name="_Hlk505630961"/>
       <w:r>
         <w:rPr>
           <w:rFonts w:eastAsia="Times New Roman" w:cs="Helvetica"/>
@@ -991,7 +901,6 @@
           <w:rFonts w:eastAsia="Times New Roman" w:cs="Helvetica"/>
           <w:lang w:eastAsia="zh-CN"/>
         </w:rPr>
-        <w:lastRenderedPageBreak/>
         <w:t>Understanding of advanced analytical techniques and data science techniques will be assessed by a project where student will leverage techniques to perform spatial statistics or analysis (Project 2)</w:t>
       </w:r>
     </w:p>
@@ -1016,7 +925,6 @@
         </w:rPr>
         <w:t xml:space="preserve">Understanding of web development, </w:t>
       </w:r>
-      <w:proofErr w:type="spellStart"/>
       <w:r>
         <w:rPr>
           <w:rFonts w:eastAsia="Times New Roman" w:cs="Helvetica"/>
@@ -1024,7 +932,6 @@
         </w:rPr>
         <w:t>Javascript</w:t>
       </w:r>
-      <w:proofErr w:type="spellEnd"/>
       <w:r>
         <w:rPr>
           <w:rFonts w:eastAsia="Times New Roman" w:cs="Helvetica"/>
@@ -1091,32 +998,14 @@
           <w:shd w:val="clear" w:color="auto" w:fill="FFFFFF"/>
         </w:rPr>
       </w:pPr>
-      <w:hyperlink r:id="rId12" w:history="1">
+      <w:hyperlink r:id="rId14" w:history="1">
         <w:r>
           <w:rPr>
             <w:rStyle w:val="Hyperlink"/>
             <w:rFonts w:eastAsia="Times New Roman" w:cs="Arial"/>
             <w:kern w:val="36"/>
           </w:rPr>
-          <w:t xml:space="preserve">Jake </w:t>
-        </w:r>
-        <w:proofErr w:type="spellStart"/>
-        <w:r>
-          <w:rPr>
-            <w:rStyle w:val="Hyperlink"/>
-            <w:rFonts w:eastAsia="Times New Roman" w:cs="Arial"/>
-            <w:kern w:val="36"/>
-          </w:rPr>
-          <w:t>VanderPlas</w:t>
-        </w:r>
-        <w:proofErr w:type="spellEnd"/>
-        <w:r>
-          <w:rPr>
-            <w:rStyle w:val="Hyperlink"/>
-            <w:rFonts w:eastAsia="Times New Roman" w:cs="Arial"/>
-            <w:kern w:val="36"/>
-          </w:rPr>
-          <w:t>. Python Data Science Handbook: Essential Tools for Working with Data</w:t>
+          <w:t>Jake VanderPlas. Python Data Science Handbook: Essential Tools for Working with Data</w:t>
         </w:r>
       </w:hyperlink>
       <w:r>
@@ -1185,32 +1074,14 @@
           <w:kern w:val="36"/>
         </w:rPr>
       </w:pPr>
-      <w:hyperlink r:id="rId13" w:history="1">
+      <w:hyperlink r:id="rId15" w:history="1">
         <w:r>
           <w:rPr>
             <w:rStyle w:val="Hyperlink"/>
             <w:rFonts w:cs="Arial"/>
             <w:shd w:val="clear" w:color="auto" w:fill="FFFFFF"/>
           </w:rPr>
-          <w:t xml:space="preserve">Rene </w:t>
-        </w:r>
-        <w:proofErr w:type="spellStart"/>
-        <w:r>
-          <w:rPr>
-            <w:rStyle w:val="Hyperlink"/>
-            <w:rFonts w:cs="Arial"/>
-            <w:shd w:val="clear" w:color="auto" w:fill="FFFFFF"/>
-          </w:rPr>
-          <w:t>Rubalcava</w:t>
-        </w:r>
-        <w:proofErr w:type="spellEnd"/>
-        <w:r>
-          <w:rPr>
-            <w:rStyle w:val="Hyperlink"/>
-            <w:rFonts w:cs="Arial"/>
-            <w:shd w:val="clear" w:color="auto" w:fill="FFFFFF"/>
-          </w:rPr>
-          <w:t>. ArcGIS Web Development.</w:t>
+          <w:t>Rene Rubalcava. ArcGIS Web Development.</w:t>
         </w:r>
       </w:hyperlink>
       <w:r>
@@ -1276,7 +1147,32 @@
         <w:t xml:space="preserve"> $24.61. </w:t>
       </w:r>
     </w:p>
-    <w:p/>
+    <w:p>
+      <w:pPr>
+        <w:rPr>
+          <w:b/>
+        </w:rPr>
+      </w:pPr>
+      <w:r>
+        <w:rPr>
+          <w:b/>
+        </w:rPr>
+        <w:t>Optional Text(s):</w:t>
+      </w:r>
+    </w:p>
+    <w:p>
+      <w:hyperlink r:id="rId16" w:history="1">
+        <w:r>
+          <w:rPr>
+            <w:rStyle w:val="Hyperlink"/>
+          </w:rPr>
+          <w:t>Mastering Geospatial Analysis with Python</w:t>
+        </w:r>
+      </w:hyperlink>
+      <w:r>
+        <w:t>. Crickard et al. 2018. (optional) $29.99.</w:t>
+      </w:r>
+    </w:p>
     <w:p/>
     <w:p>
       <w:pPr>
@@ -1300,10 +1196,7 @@
         <w:spacing w:before="100" w:beforeAutospacing="1" w:after="100" w:afterAutospacing="1"/>
       </w:pPr>
       <w:r>
-        <w:t>10</w:t>
-      </w:r>
-      <w:r>
-        <w:t>% - Lab Work (weekly)</w:t>
+        <w:t>20% - Weekly Assignments</w:t>
       </w:r>
     </w:p>
     <w:p>
@@ -1315,13 +1208,7 @@
         <w:spacing w:before="100" w:beforeAutospacing="1" w:after="100" w:afterAutospacing="1"/>
       </w:pPr>
       <w:r>
-        <w:t>2</w:t>
-      </w:r>
-      <w:r>
-        <w:t>0</w:t>
-      </w:r>
-      <w:r>
-        <w:t>% - Homework</w:t>
+        <w:t>20% - Project 1: Web Application Project</w:t>
       </w:r>
     </w:p>
     <w:p>
@@ -1333,19 +1220,7 @@
         <w:spacing w:before="100" w:beforeAutospacing="1" w:after="100" w:afterAutospacing="1"/>
       </w:pPr>
       <w:r>
-        <w:t>15</w:t>
-      </w:r>
-      <w:r>
-        <w:t xml:space="preserve">% - </w:t>
-      </w:r>
-      <w:r>
-        <w:t xml:space="preserve">Project 1: </w:t>
-      </w:r>
-      <w:r>
-        <w:t xml:space="preserve">Using Python for Web GIS: </w:t>
-      </w:r>
-      <w:r>
-        <w:t>ArcGIS API for Python Project</w:t>
+        <w:t>20% - Project 2:  ArcGIS Python API Project</w:t>
       </w:r>
     </w:p>
     <w:p>
@@ -1357,24 +1232,7 @@
         <w:spacing w:before="100" w:beforeAutospacing="1" w:after="100" w:afterAutospacing="1"/>
       </w:pPr>
       <w:r>
-        <w:t>15</w:t>
-      </w:r>
-      <w:r>
-        <w:t xml:space="preserve">% - </w:t>
-      </w:r>
-      <w:r>
-        <w:t xml:space="preserve">Project 2: </w:t>
-      </w:r>
-      <w:r>
-        <w:t xml:space="preserve">Spatial Data Science with Pandas and </w:t>
-      </w:r>
-      <w:proofErr w:type="spellStart"/>
-      <w:r>
-        <w:t>Numpy</w:t>
-      </w:r>
-      <w:proofErr w:type="spellEnd"/>
-      <w:r>
-        <w:t xml:space="preserve"> Project</w:t>
+        <w:t>20% - Project 3: Data Science Notebook Project</w:t>
       </w:r>
     </w:p>
     <w:p>
@@ -1384,97 +1242,39 @@
           <w:numId w:val="16"/>
         </w:numPr>
         <w:spacing w:before="100" w:beforeAutospacing="1" w:after="100" w:afterAutospacing="1"/>
-      </w:pPr>
-      <w:r>
-        <w:t>15</w:t>
-      </w:r>
-      <w:r>
-        <w:t xml:space="preserve">% - </w:t>
-      </w:r>
-      <w:r>
-        <w:t xml:space="preserve">Project 3: </w:t>
-      </w:r>
-      <w:r>
-        <w:t xml:space="preserve">Developing Web Applications with the </w:t>
-      </w:r>
-      <w:r>
-        <w:t xml:space="preserve">ArcGIS </w:t>
-      </w:r>
-      <w:proofErr w:type="gramStart"/>
-      <w:r>
-        <w:t>API  for</w:t>
-      </w:r>
-      <w:proofErr w:type="gramEnd"/>
-      <w:r>
+        <w:rPr>
+          <w:lang w:val="pt-BR"/>
+        </w:rPr>
+      </w:pPr>
+      <w:r>
+        <w:rPr>
+          <w:lang w:val="pt-BR"/>
+        </w:rPr>
+        <w:t>20</w:t>
+      </w:r>
+      <w:r>
+        <w:rPr>
+          <w:lang w:val="pt-BR"/>
+        </w:rPr>
+        <w:t>%</w:t>
+      </w:r>
+      <w:r>
+        <w:rPr>
+          <w:lang w:val="pt-BR"/>
+        </w:rPr>
+        <w:t xml:space="preserve"> -</w:t>
+      </w:r>
+      <w:r>
+        <w:rPr>
+          <w:lang w:val="pt-BR"/>
+        </w:rPr>
         <w:t xml:space="preserve"> </w:t>
       </w:r>
-      <w:proofErr w:type="spellStart"/>
-      <w:r>
-        <w:t>Javascript</w:t>
-      </w:r>
-      <w:proofErr w:type="spellEnd"/>
-      <w:r>
-        <w:t xml:space="preserve"> Project</w:t>
-      </w:r>
-    </w:p>
-    <w:p>
-      <w:pPr>
-        <w:numPr>
-          <w:ilvl w:val="0"/>
-          <w:numId w:val="16"/>
-        </w:numPr>
-        <w:spacing w:before="100" w:beforeAutospacing="1" w:after="100" w:afterAutospacing="1"/>
+      <w:r>
         <w:rPr>
           <w:lang w:val="pt-BR"/>
         </w:rPr>
-      </w:pPr>
-      <w:r>
-        <w:rPr>
-          <w:lang w:val="pt-BR"/>
-        </w:rPr>
-        <w:t>25</w:t>
-      </w:r>
-      <w:r>
-        <w:rPr>
-          <w:lang w:val="pt-BR"/>
-        </w:rPr>
-        <w:t>%</w:t>
-      </w:r>
-      <w:r>
-        <w:rPr>
-          <w:lang w:val="pt-BR"/>
-        </w:rPr>
-        <w:t xml:space="preserve"> -</w:t>
-      </w:r>
-      <w:r>
-        <w:rPr>
-          <w:lang w:val="pt-BR"/>
-        </w:rPr>
-        <w:t xml:space="preserve"> </w:t>
-      </w:r>
-      <w:r>
-        <w:rPr>
-          <w:lang w:val="pt-BR"/>
-        </w:rPr>
-        <w:t>Final Project (</w:t>
-      </w:r>
-      <w:r>
-        <w:rPr>
-          <w:lang w:val="pt-BR"/>
-        </w:rPr>
-        <w:t>Instructor</w:t>
-      </w:r>
-      <w:r>
-        <w:rPr>
-          <w:lang w:val="pt-BR"/>
-        </w:rPr>
-        <w:t xml:space="preserve"> Defined)</w:t>
-      </w:r>
-      <w:r>
-        <w:rPr>
-          <w:lang w:val="pt-BR"/>
-        </w:rPr>
-        <w:t xml:space="preserve"> </w:t>
+        <w:t>Project 4: Student Defined Final Project</w:t>
       </w:r>
     </w:p>
     <w:p>
@@ -2263,11 +2063,7 @@
         <w:t>Academic integrity is honest, truthful and responsible conduct in all academic endeavors.</w:t>
       </w:r>
       <w:r>
-        <w:t xml:space="preserve"> The mission of Saint Louis University is "the pursuit of truth for the greater glory of God and for the service of humanity."  Accordingly, all acts of falsehood demean and compromise the corporate endeavors of </w:t>
-      </w:r>
-      <w:r>
-        <w:lastRenderedPageBreak/>
-        <w:t>teaching, research, health care, and community service via which SLU embodies its mission. The University strives to prepare students for lives of personal and professional integrity, and therefore regards all breaches of academic integrity as matters of serious concern.</w:t>
+        <w:t xml:space="preserve"> The mission of Saint Louis University is "the pursuit of truth for the greater glory of God and for the service of humanity."  Accordingly, all acts of falsehood demean and compromise the corporate endeavors of teaching, research, health care, and community service via which SLU embodies its mission. The University strives to prepare students for lives of personal and professional integrity, and therefore regards all breaches of academic integrity as matters of serious concern.</w:t>
       </w:r>
     </w:p>
     <w:p/>
@@ -2275,7 +2071,7 @@
       <w:r>
         <w:t xml:space="preserve">The governing University-level Academic Integrity Policy was adopted in Spring 2015, and can be accessed on the Provost's Office website at: </w:t>
       </w:r>
-      <w:hyperlink r:id="rId14" w:history="1">
+      <w:hyperlink r:id="rId17" w:history="1">
         <w:r>
           <w:rPr>
             <w:rStyle w:val="Hyperlink"/>
@@ -2321,23 +2117,7 @@
     </w:p>
     <w:p>
       <w:r>
-        <w:t>Saint Louis University and its faculty are committed to supporting our students and seeking an environment that is free of bias, discrimination, and harassment. If you have encountered any form of sexual misconduct (e.g. sexual assault, sexual harassment, stalking, domestic or dating violence), we encourage you to report this to the University. If you speak with a faculty member about an incident of misconduct, that faculty member must notify SLU’s Title IX coordinator, Anna R. Kratky (</w:t>
-      </w:r>
-      <w:proofErr w:type="spellStart"/>
-      <w:r>
-        <w:t>DuBourg</w:t>
-      </w:r>
-      <w:proofErr w:type="spellEnd"/>
-      <w:r>
-        <w:t xml:space="preserve"> Hall, room 36; akratky@slu.edu; 314-977-3886) and share the basic fact of your experience with her. The Title IX coordinator will then be available to assist you in understanding </w:t>
-      </w:r>
-      <w:proofErr w:type="gramStart"/>
-      <w:r>
-        <w:t>all of</w:t>
-      </w:r>
-      <w:proofErr w:type="gramEnd"/>
-      <w:r>
-        <w:t xml:space="preserve"> your options and in connecting you with all possible resources on and off campus. </w:t>
+        <w:t xml:space="preserve">Saint Louis University and its faculty are committed to supporting our students and seeking an environment that is free of bias, discrimination, and harassment. If you have encountered any form of sexual misconduct (e.g. sexual assault, sexual harassment, stalking, domestic or dating violence), we encourage you to report this to the University. If you speak with a faculty member about an incident of misconduct, that faculty member must notify SLU’s Title IX coordinator, Anna R. Kratky (DuBourg Hall, room 36; akratky@slu.edu; 314-977-3886) and share the basic fact of your experience with her. The Title IX coordinator will then be available to assist you in understanding all of your options and in connecting you with all possible resources on and off campus. </w:t>
       </w:r>
     </w:p>
     <w:p/>
@@ -2359,7 +2139,7 @@
         </w:rPr>
         <w:t xml:space="preserve">If you wish to speak with a confidential source, you may contact the counselors at the University Counseling Center at 314-977-TALK. To view SLU’s sexual misconduct policy and for resources, please visit the following web address: </w:t>
       </w:r>
-      <w:hyperlink r:id="rId15" w:history="1">
+      <w:hyperlink r:id="rId18" w:history="1">
         <w:r>
           <w:rPr>
             <w:rStyle w:val="Hyperlink"/>
@@ -2381,7 +2161,7 @@
           <w:kern w:val="36"/>
         </w:rPr>
       </w:pPr>
-      <w:hyperlink r:id="rId16" w:history="1">
+      <w:hyperlink r:id="rId19" w:history="1">
         <w:r>
           <w:rPr>
             <w:rStyle w:val="Hyperlink"/>
@@ -2419,15 +2199,7 @@
         <w:jc w:val="both"/>
       </w:pPr>
       <w:r>
-        <w:t xml:space="preserve">In recognition that people learn in a variety of ways and that learning is influenced by multiple factors (e.g., prior experience, study skills, learning disability), resources to support student success are available on campus. The Student Success Center assists students with academic and career related services, </w:t>
-      </w:r>
-      <w:proofErr w:type="gramStart"/>
-      <w:r>
-        <w:t>is located in</w:t>
-      </w:r>
-      <w:proofErr w:type="gramEnd"/>
-      <w:r>
-        <w:t xml:space="preserve"> the Busch Student Center (Suite, 331) and the School of Nursing (Suite, 114). Students can visit www.slu.edu</w:t>
+        <w:t>In recognition that people learn in a variety of ways and that learning is influenced by multiple factors (e.g., prior experience, study skills, learning disability), resources to support student success are available on campus. The Student Success Center assists students with academic and career related services, is located in the Busch Student Center (Suite, 331) and the School of Nursing (Suite, 114). Students can visit www.slu.edu</w:t>
       </w:r>
       <w:r>
         <w:t>/success to learn more about</w:t>
@@ -2485,7 +2257,6 @@
         <w:rPr>
           <w:bCs/>
         </w:rPr>
-        <w:lastRenderedPageBreak/>
         <w:t xml:space="preserve">Students with a documented disability who wish to request academic accommodations </w:t>
       </w:r>
       <w:r>
@@ -2789,23 +2560,7 @@
           <w:rFonts w:cstheme="minorHAnsi"/>
           <w:color w:val="000000"/>
         </w:rPr>
-        <w:t xml:space="preserve">class. This, as evidenced by the quality of your participation in class, will form </w:t>
-      </w:r>
-      <w:proofErr w:type="gramStart"/>
-      <w:r>
-        <w:rPr>
-          <w:rFonts w:cstheme="minorHAnsi"/>
-          <w:color w:val="000000"/>
-        </w:rPr>
-        <w:t>the majority of</w:t>
-      </w:r>
-      <w:proofErr w:type="gramEnd"/>
-      <w:r>
-        <w:rPr>
-          <w:rFonts w:cstheme="minorHAnsi"/>
-          <w:color w:val="000000"/>
-        </w:rPr>
-        <w:t xml:space="preserve"> your class participation grade. </w:t>
+        <w:t xml:space="preserve">class. This, as evidenced by the quality of your participation in class, will form the majority of your class participation grade. </w:t>
       </w:r>
     </w:p>
     <w:p>
@@ -2946,23 +2701,7 @@
           <w:rFonts w:cstheme="minorHAnsi"/>
           <w:color w:val="000000"/>
         </w:rPr>
-        <w:t xml:space="preserve">Let the class know at the beginning if you anticipate an event (e.g., emergency </w:t>
-      </w:r>
-      <w:proofErr w:type="spellStart"/>
-      <w:r>
-        <w:rPr>
-          <w:rFonts w:cstheme="minorHAnsi"/>
-          <w:color w:val="000000"/>
-        </w:rPr>
-        <w:t>phonecall</w:t>
-      </w:r>
-      <w:proofErr w:type="spellEnd"/>
-      <w:r>
-        <w:rPr>
-          <w:rFonts w:cstheme="minorHAnsi"/>
-          <w:color w:val="000000"/>
-        </w:rPr>
-        <w:t>, appointment) that will disrupt the group.</w:t>
+        <w:t>Let the class know at the beginning if you anticipate an event (e.g., emergency phonecall, appointment) that will disrupt the group.</w:t>
       </w:r>
     </w:p>
     <w:p/>
@@ -3028,18 +2767,25 @@
     <w:p/>
     <w:p>
       <w:pPr>
-        <w:jc w:val="center"/>
         <w:rPr>
           <w:b/>
         </w:rPr>
       </w:pPr>
+      <w:bookmarkStart w:id="1" w:name="_GoBack"/>
+      <w:bookmarkEnd w:id="1"/>
       <w:r>
         <w:rPr>
           <w:b/>
         </w:rPr>
-        <w:lastRenderedPageBreak/>
         <w:t>Course Schedule</w:t>
       </w:r>
+    </w:p>
+    <w:p>
+      <w:pPr>
+        <w:rPr>
+          <w:b/>
+        </w:rPr>
+      </w:pPr>
     </w:p>
     <w:tbl>
       <w:tblPr>
@@ -3156,26 +2902,11 @@
             <w:shd w:val="pct20" w:color="auto" w:fill="FFFFFF"/>
           </w:tcPr>
           <w:p>
-            <w:r>
-              <w:rPr>
-                <w:sz w:val="20"/>
-                <w:szCs w:val="20"/>
-              </w:rPr>
-              <w:t xml:space="preserve">                </w:t>
-            </w:r>
-            <w:r>
-              <w:t>Course Introduction</w:t>
-            </w:r>
-            <w:r>
-              <w:t xml:space="preserve"> -ArcGIS Pro, </w:t>
-            </w:r>
-            <w:proofErr w:type="spellStart"/>
-            <w:r>
-              <w:t>Jupyter</w:t>
-            </w:r>
-            <w:proofErr w:type="spellEnd"/>
-            <w:r>
-              <w:t xml:space="preserve"> Notebooks, Python 3, and Domino</w:t>
+            <w:pPr>
+              <w:jc w:val="center"/>
+            </w:pPr>
+            <w:r>
+              <w:t>Web Mapping with Leaflet and Github</w:t>
             </w:r>
           </w:p>
         </w:tc>
@@ -3232,150 +2963,21 @@
           </w:tcPr>
           <w:p>
             <w:pPr>
-              <w:rPr>
-                <w:sz w:val="21"/>
-                <w:szCs w:val="21"/>
-              </w:rPr>
-            </w:pPr>
-            <w:r>
-              <w:rPr>
-                <w:b/>
-                <w:sz w:val="21"/>
-                <w:szCs w:val="21"/>
-              </w:rPr>
-              <w:t>Ch</w:t>
-            </w:r>
-            <w:r>
-              <w:rPr>
-                <w:b/>
-                <w:sz w:val="21"/>
-                <w:szCs w:val="21"/>
-              </w:rPr>
-              <w:t xml:space="preserve">apter </w:t>
-            </w:r>
-            <w:r>
-              <w:rPr>
-                <w:b/>
-                <w:sz w:val="21"/>
-                <w:szCs w:val="21"/>
-              </w:rPr>
-              <w:t>1</w:t>
-            </w:r>
-            <w:r>
-              <w:rPr>
-                <w:b/>
-                <w:sz w:val="21"/>
-                <w:szCs w:val="21"/>
-              </w:rPr>
-              <w:t xml:space="preserve"> of </w:t>
-            </w:r>
-            <w:proofErr w:type="spellStart"/>
-            <w:r>
-              <w:rPr>
-                <w:b/>
-                <w:sz w:val="21"/>
-                <w:szCs w:val="21"/>
-              </w:rPr>
-              <w:t>VanderPlas</w:t>
-            </w:r>
-            <w:proofErr w:type="spellEnd"/>
-            <w:r>
-              <w:rPr>
-                <w:b/>
-                <w:sz w:val="21"/>
-                <w:szCs w:val="21"/>
-              </w:rPr>
-              <w:t>.</w:t>
-            </w:r>
-            <w:r>
-              <w:rPr>
-                <w:sz w:val="21"/>
-                <w:szCs w:val="21"/>
-              </w:rPr>
-              <w:t xml:space="preserve"> </w:t>
-            </w:r>
-            <w:r>
-              <w:rPr>
-                <w:sz w:val="21"/>
-                <w:szCs w:val="21"/>
-              </w:rPr>
-              <w:t>Beyond Normal Python</w:t>
-            </w:r>
-          </w:p>
-          <w:p>
-            <w:pPr>
               <w:tabs>
                 <w:tab w:val="left" w:pos="2205"/>
               </w:tabs>
               <w:rPr>
-                <w:i/>
                 <w:sz w:val="21"/>
                 <w:szCs w:val="21"/>
               </w:rPr>
             </w:pPr>
             <w:r>
               <w:rPr>
-                <w:b/>
                 <w:sz w:val="21"/>
                 <w:szCs w:val="21"/>
               </w:rPr>
-              <w:t>Homework</w:t>
-            </w:r>
-            <w:r>
-              <w:rPr>
-                <w:b/>
-                <w:sz w:val="21"/>
-                <w:szCs w:val="21"/>
-              </w:rPr>
-              <w:t xml:space="preserve"> #1</w:t>
-            </w:r>
-            <w:r>
-              <w:rPr>
-                <w:b/>
-                <w:sz w:val="21"/>
-                <w:szCs w:val="21"/>
-              </w:rPr>
-              <w:t>:</w:t>
-            </w:r>
-            <w:r>
-              <w:rPr>
-                <w:sz w:val="20"/>
-                <w:szCs w:val="20"/>
-              </w:rPr>
-              <w:t xml:space="preserve"> </w:t>
-            </w:r>
-            <w:r>
-              <w:rPr>
-                <w:sz w:val="20"/>
-                <w:szCs w:val="20"/>
-              </w:rPr>
-              <w:t xml:space="preserve">ArcGIS Pro, Python 3, </w:t>
-            </w:r>
-            <w:proofErr w:type="spellStart"/>
-            <w:r>
-              <w:rPr>
-                <w:sz w:val="21"/>
-                <w:szCs w:val="21"/>
-              </w:rPr>
-              <w:t>Jupyter</w:t>
-            </w:r>
-            <w:proofErr w:type="spellEnd"/>
-            <w:r>
-              <w:rPr>
-                <w:sz w:val="21"/>
-                <w:szCs w:val="21"/>
-              </w:rPr>
-              <w:t xml:space="preserve"> Notebook, </w:t>
-            </w:r>
-            <w:proofErr w:type="spellStart"/>
-            <w:r>
-              <w:rPr>
-                <w:sz w:val="21"/>
-                <w:szCs w:val="21"/>
-              </w:rPr>
-              <w:t>Github</w:t>
-            </w:r>
-            <w:proofErr w:type="spellEnd"/>
+              <w:t>Learning Leaflet. Creating your first Javascript and HTML based mapping application.</w:t>
+            </w:r>
           </w:p>
           <w:p>
             <w:pPr>
@@ -3383,11 +2985,19 @@
                 <w:tab w:val="left" w:pos="2205"/>
               </w:tabs>
               <w:rPr>
-                <w:i/>
+                <w:b/>
                 <w:sz w:val="21"/>
                 <w:szCs w:val="21"/>
               </w:rPr>
             </w:pPr>
+            <w:r>
+              <w:rPr>
+                <w:b/>
+                <w:sz w:val="21"/>
+                <w:szCs w:val="21"/>
+              </w:rPr>
+              <w:t>Homework #1 Problems Assigned</w:t>
+            </w:r>
           </w:p>
         </w:tc>
       </w:tr>
@@ -3404,10 +3014,10 @@
           </w:tcPr>
           <w:p>
             <w:pPr>
-              <w:pStyle w:val="ListParagraph"/>
-            </w:pPr>
-            <w:r>
-              <w:t>Working with Geographic Web Services in Python – Intro to the ArcGIS API for Python</w:t>
+              <w:jc w:val="center"/>
+            </w:pPr>
+            <w:r>
+              <w:t>Creating GIS Application with the ArcGIS Javascript API</w:t>
             </w:r>
           </w:p>
         </w:tc>
@@ -3462,29 +3072,27 @@
             </w:pPr>
             <w:r>
               <w:rPr>
-                <w:b/>
                 <w:sz w:val="21"/>
                 <w:szCs w:val="21"/>
               </w:rPr>
-              <w:t xml:space="preserve">Chapter 1 in </w:t>
-            </w:r>
-            <w:proofErr w:type="spellStart"/>
-            <w:r>
+              <w:t>Learning the ArcGIS Javascript API</w:t>
+            </w:r>
+          </w:p>
+          <w:p>
+            <w:pPr>
               <w:rPr>
                 <w:b/>
                 <w:sz w:val="21"/>
                 <w:szCs w:val="21"/>
               </w:rPr>
-              <w:t>VanderPlas</w:t>
-            </w:r>
-            <w:proofErr w:type="spellEnd"/>
+            </w:pPr>
             <w:r>
               <w:rPr>
                 <w:b/>
                 <w:sz w:val="21"/>
                 <w:szCs w:val="21"/>
               </w:rPr>
-              <w:t xml:space="preserve"> and </w:t>
+              <w:t>Homework #2</w:t>
             </w:r>
             <w:r>
               <w:rPr>
@@ -3492,136 +3100,32 @@
                 <w:sz w:val="21"/>
                 <w:szCs w:val="21"/>
               </w:rPr>
-              <w:t>Sample Notebooks</w:t>
-            </w:r>
-            <w:r>
-              <w:rPr>
-                <w:b/>
+              <w:t xml:space="preserve"> Problems Assigned</w:t>
+            </w:r>
+          </w:p>
+          <w:p>
+            <w:pPr>
+              <w:rPr>
                 <w:sz w:val="21"/>
                 <w:szCs w:val="21"/>
               </w:rPr>
-              <w:t>:</w:t>
-            </w:r>
-            <w:r>
-              <w:rPr>
+            </w:pPr>
+            <w:r>
+              <w:rPr>
+                <w:b/>
                 <w:sz w:val="21"/>
                 <w:szCs w:val="21"/>
               </w:rPr>
-              <w:t xml:space="preserve"> </w:t>
-            </w:r>
-            <w:hyperlink r:id="rId17" w:history="1">
-              <w:r>
-                <w:rPr>
-                  <w:rStyle w:val="Hyperlink"/>
-                  <w:sz w:val="21"/>
-                  <w:szCs w:val="21"/>
-                </w:rPr>
-                <w:t>Maps in Python!</w:t>
-              </w:r>
-            </w:hyperlink>
-          </w:p>
-          <w:p>
-            <w:pPr>
-              <w:rPr>
+              <w:t>Project</w:t>
+            </w:r>
+            <w:r>
+              <w:rPr>
+                <w:b/>
                 <w:sz w:val="21"/>
                 <w:szCs w:val="21"/>
               </w:rPr>
-            </w:pPr>
-            <w:r>
-              <w:rPr>
-                <w:b/>
-                <w:sz w:val="21"/>
-                <w:szCs w:val="21"/>
-              </w:rPr>
-              <w:t>Project</w:t>
-            </w:r>
-            <w:r>
-              <w:rPr>
-                <w:b/>
-                <w:sz w:val="21"/>
-                <w:szCs w:val="21"/>
-              </w:rPr>
-              <w:t xml:space="preserve"> </w:t>
-            </w:r>
-            <w:r>
-              <w:rPr>
-                <w:b/>
-                <w:sz w:val="21"/>
-                <w:szCs w:val="21"/>
-              </w:rPr>
-              <w:t>#1</w:t>
-            </w:r>
-            <w:r>
-              <w:rPr>
-                <w:b/>
-                <w:sz w:val="21"/>
-                <w:szCs w:val="21"/>
-              </w:rPr>
-              <w:t xml:space="preserve"> Assigned</w:t>
-            </w:r>
-            <w:r>
-              <w:rPr>
-                <w:b/>
-                <w:sz w:val="21"/>
-                <w:szCs w:val="21"/>
-              </w:rPr>
-              <w:t>:</w:t>
-            </w:r>
-            <w:r>
-              <w:rPr>
-                <w:sz w:val="20"/>
-                <w:szCs w:val="20"/>
-              </w:rPr>
-              <w:t xml:space="preserve"> </w:t>
-            </w:r>
-            <w:r>
-              <w:rPr>
-                <w:sz w:val="21"/>
-                <w:szCs w:val="21"/>
-              </w:rPr>
-              <w:t>ArcGIS API for Python</w:t>
-            </w:r>
-          </w:p>
-          <w:p>
-            <w:pPr>
-              <w:rPr>
-                <w:i/>
-                <w:sz w:val="21"/>
-                <w:szCs w:val="21"/>
-              </w:rPr>
-            </w:pPr>
-            <w:r>
-              <w:rPr>
-                <w:b/>
-                <w:sz w:val="21"/>
-                <w:szCs w:val="21"/>
-              </w:rPr>
-              <w:t>What is due:</w:t>
-            </w:r>
-            <w:r>
-              <w:rPr>
-                <w:sz w:val="21"/>
-                <w:szCs w:val="21"/>
-              </w:rPr>
-              <w:t xml:space="preserve"> </w:t>
-            </w:r>
-            <w:r>
-              <w:rPr>
-                <w:i/>
-                <w:sz w:val="21"/>
-                <w:szCs w:val="21"/>
-              </w:rPr>
-              <w:t>Homework #1</w:t>
-            </w:r>
-          </w:p>
-          <w:p>
-            <w:pPr>
-              <w:rPr>
-                <w:i/>
-                <w:sz w:val="21"/>
-                <w:szCs w:val="21"/>
-              </w:rPr>
-            </w:pPr>
+              <w:t xml:space="preserve"> #1 Assigned</w:t>
+            </w:r>
           </w:p>
         </w:tc>
       </w:tr>
@@ -3637,10 +3141,10 @@
           </w:tcPr>
           <w:p>
             <w:pPr>
-              <w:pStyle w:val="ListParagraph"/>
-            </w:pPr>
-            <w:r>
-              <w:t>Publishing and Analyzing Web Services with Python</w:t>
+              <w:jc w:val="center"/>
+            </w:pPr>
+            <w:r>
+              <w:t>GIS Web Applications and 3D Scenes</w:t>
             </w:r>
           </w:p>
         </w:tc>
@@ -3689,18 +3193,16 @@
           <w:p>
             <w:pPr>
               <w:rPr>
-                <w:b/>
                 <w:sz w:val="21"/>
                 <w:szCs w:val="21"/>
               </w:rPr>
             </w:pPr>
             <w:r>
               <w:rPr>
-                <w:b/>
                 <w:sz w:val="21"/>
                 <w:szCs w:val="21"/>
               </w:rPr>
-              <w:t>GIS Analyst Notebooks and Content Publishers Notebooks</w:t>
+              <w:t>Working with web maps and 3D scenes.</w:t>
             </w:r>
           </w:p>
           <w:p>
@@ -3716,14 +3218,15 @@
                 <w:sz w:val="21"/>
                 <w:szCs w:val="21"/>
               </w:rPr>
-              <w:t>Homework #2 Assigned</w:t>
-            </w:r>
-            <w:r>
-              <w:rPr>
+              <w:t>Homework #3</w:t>
+            </w:r>
+            <w:r>
+              <w:rPr>
+                <w:b/>
                 <w:sz w:val="21"/>
                 <w:szCs w:val="21"/>
               </w:rPr>
-              <w:t xml:space="preserve"> </w:t>
+              <w:t xml:space="preserve"> Problems Assigned</w:t>
             </w:r>
           </w:p>
         </w:tc>
@@ -3756,15 +3259,16 @@
           </w:tcPr>
           <w:p>
             <w:pPr>
-              <w:pStyle w:val="ListParagraph"/>
+              <w:jc w:val="center"/>
               <w:rPr>
                 <w:bCs/>
-                <w:sz w:val="20"/>
-                <w:szCs w:val="20"/>
-              </w:rPr>
-            </w:pPr>
-            <w:r>
-              <w:t>Python for Spatial Data Science and for Administering ArcGIS Online Accounts</w:t>
+              </w:rPr>
+            </w:pPr>
+            <w:r>
+              <w:rPr>
+                <w:bCs/>
+              </w:rPr>
+              <w:t>Popups and Widgets</w:t>
             </w:r>
           </w:p>
         </w:tc>
@@ -3838,18 +3342,16 @@
           <w:p>
             <w:pPr>
               <w:rPr>
-                <w:b/>
                 <w:sz w:val="21"/>
                 <w:szCs w:val="21"/>
               </w:rPr>
             </w:pPr>
             <w:r>
               <w:rPr>
-                <w:b/>
                 <w:sz w:val="21"/>
                 <w:szCs w:val="21"/>
               </w:rPr>
-              <w:t>Data Science and Organization Administration Notebooks</w:t>
+              <w:t>Creating Popups and working with Widgets</w:t>
             </w:r>
           </w:p>
           <w:p>
@@ -3865,15 +3367,15 @@
                 <w:sz w:val="21"/>
                 <w:szCs w:val="21"/>
               </w:rPr>
-              <w:t xml:space="preserve">What is due: </w:t>
-            </w:r>
-            <w:r>
-              <w:rPr>
-                <w:i/>
+              <w:t>Homework #4</w:t>
+            </w:r>
+            <w:r>
+              <w:rPr>
+                <w:b/>
                 <w:sz w:val="21"/>
                 <w:szCs w:val="21"/>
               </w:rPr>
-              <w:t>Homework #2</w:t>
+              <w:t xml:space="preserve"> Problems Assigned</w:t>
             </w:r>
           </w:p>
         </w:tc>
@@ -3905,22 +3407,10 @@
           </w:tcPr>
           <w:p>
             <w:pPr>
-              <w:pStyle w:val="ListParagraph"/>
-              <w:rPr>
-                <w:bCs/>
-                <w:sz w:val="20"/>
-                <w:szCs w:val="20"/>
-              </w:rPr>
-            </w:pPr>
-            <w:bookmarkStart w:id="1" w:name="_GoBack"/>
-            <w:bookmarkEnd w:id="1"/>
-            <w:proofErr w:type="spellStart"/>
-            <w:r>
-              <w:t>Numpy</w:t>
-            </w:r>
-            <w:proofErr w:type="spellEnd"/>
-            <w:r>
-              <w:t xml:space="preserve"> and Esri Raster Functions</w:t>
+              <w:jc w:val="center"/>
+            </w:pPr>
+            <w:r>
+              <w:t>ArcGIS Pro, Jupyter Notebooks, and Python 3</w:t>
             </w:r>
           </w:p>
         </w:tc>
@@ -3995,31 +3485,105 @@
             <w:pPr>
               <w:rPr>
                 <w:b/>
-                <w:bCs/>
-                <w:sz w:val="20"/>
-                <w:szCs w:val="20"/>
-              </w:rPr>
-            </w:pPr>
-            <w:r>
-              <w:rPr>
-                <w:b/>
-                <w:bCs/>
-                <w:sz w:val="20"/>
-                <w:szCs w:val="20"/>
-              </w:rPr>
-              <w:t xml:space="preserve">Chapter 2 of </w:t>
-            </w:r>
-            <w:proofErr w:type="spellStart"/>
-            <w:r>
-              <w:rPr>
-                <w:b/>
-                <w:bCs/>
-                <w:sz w:val="20"/>
-                <w:szCs w:val="20"/>
-              </w:rPr>
-              <w:t>VanderPlas</w:t>
-            </w:r>
-            <w:proofErr w:type="spellEnd"/>
+                <w:sz w:val="21"/>
+                <w:szCs w:val="21"/>
+              </w:rPr>
+            </w:pPr>
+            <w:r>
+              <w:rPr>
+                <w:b/>
+                <w:sz w:val="21"/>
+                <w:szCs w:val="21"/>
+              </w:rPr>
+              <w:t>Project</w:t>
+            </w:r>
+            <w:r>
+              <w:rPr>
+                <w:b/>
+                <w:sz w:val="21"/>
+                <w:szCs w:val="21"/>
+              </w:rPr>
+              <w:t xml:space="preserve"> #1 </w:t>
+            </w:r>
+            <w:r>
+              <w:rPr>
+                <w:b/>
+                <w:sz w:val="21"/>
+                <w:szCs w:val="21"/>
+              </w:rPr>
+              <w:t>Due</w:t>
+            </w:r>
+          </w:p>
+          <w:p>
+            <w:pPr>
+              <w:rPr>
+                <w:sz w:val="21"/>
+                <w:szCs w:val="21"/>
+              </w:rPr>
+            </w:pPr>
+            <w:r>
+              <w:rPr>
+                <w:b/>
+                <w:sz w:val="21"/>
+                <w:szCs w:val="21"/>
+              </w:rPr>
+              <w:t>Ch</w:t>
+            </w:r>
+            <w:r>
+              <w:rPr>
+                <w:b/>
+                <w:sz w:val="21"/>
+                <w:szCs w:val="21"/>
+              </w:rPr>
+              <w:t xml:space="preserve">apter </w:t>
+            </w:r>
+            <w:r>
+              <w:rPr>
+                <w:b/>
+                <w:sz w:val="21"/>
+                <w:szCs w:val="21"/>
+              </w:rPr>
+              <w:t>1</w:t>
+            </w:r>
+            <w:r>
+              <w:rPr>
+                <w:b/>
+                <w:sz w:val="21"/>
+                <w:szCs w:val="21"/>
+              </w:rPr>
+              <w:t xml:space="preserve"> of VanderPlas.</w:t>
+            </w:r>
+            <w:r>
+              <w:rPr>
+                <w:sz w:val="21"/>
+                <w:szCs w:val="21"/>
+              </w:rPr>
+              <w:t xml:space="preserve"> </w:t>
+            </w:r>
+            <w:r>
+              <w:rPr>
+                <w:sz w:val="21"/>
+                <w:szCs w:val="21"/>
+              </w:rPr>
+              <w:t>Beyond Normal Python</w:t>
+            </w:r>
+          </w:p>
+          <w:p>
+            <w:pPr>
+              <w:rPr>
+                <w:b/>
+                <w:sz w:val="21"/>
+                <w:szCs w:val="21"/>
+              </w:rPr>
+            </w:pPr>
+            <w:r>
+              <w:rPr>
+                <w:b/>
+                <w:sz w:val="21"/>
+                <w:szCs w:val="21"/>
+              </w:rPr>
+              <w:t>Chapter 1 of Mastering Geospatial Analysis with Python</w:t>
+            </w:r>
           </w:p>
           <w:p>
             <w:pPr>
@@ -4027,51 +3591,46 @@
                 <w:tab w:val="left" w:pos="2205"/>
               </w:tabs>
               <w:rPr>
-                <w:b/>
-                <w:sz w:val="21"/>
-                <w:szCs w:val="21"/>
-              </w:rPr>
-            </w:pPr>
-            <w:r>
-              <w:rPr>
-                <w:b/>
-                <w:sz w:val="21"/>
-                <w:szCs w:val="21"/>
-              </w:rPr>
-              <w:t>Project #2</w:t>
-            </w:r>
-            <w:r>
-              <w:rPr>
-                <w:b/>
-                <w:sz w:val="21"/>
-                <w:szCs w:val="21"/>
-              </w:rPr>
-              <w:t xml:space="preserve"> Assigned</w:t>
-            </w:r>
-          </w:p>
-          <w:p>
-            <w:pPr>
-              <w:rPr>
-                <w:b/>
-                <w:sz w:val="21"/>
-                <w:szCs w:val="21"/>
-              </w:rPr>
-            </w:pPr>
-            <w:r>
-              <w:rPr>
                 <w:i/>
                 <w:sz w:val="21"/>
                 <w:szCs w:val="21"/>
               </w:rPr>
-              <w:t xml:space="preserve">What is due: </w:t>
-            </w:r>
+            </w:pPr>
             <w:r>
               <w:rPr>
                 <w:b/>
                 <w:sz w:val="21"/>
                 <w:szCs w:val="21"/>
               </w:rPr>
-              <w:t>Project #1</w:t>
+              <w:t>Homework #5 Assigned</w:t>
+            </w:r>
+          </w:p>
+          <w:p>
+            <w:pPr>
+              <w:tabs>
+                <w:tab w:val="left" w:pos="2205"/>
+              </w:tabs>
+              <w:rPr>
+                <w:i/>
+                <w:sz w:val="21"/>
+                <w:szCs w:val="21"/>
+              </w:rPr>
+            </w:pPr>
+            <w:r>
+              <w:rPr>
+                <w:b/>
+                <w:sz w:val="21"/>
+                <w:szCs w:val="21"/>
+              </w:rPr>
+              <w:t xml:space="preserve">Project #2 </w:t>
+            </w:r>
+            <w:r>
+              <w:rPr>
+                <w:b/>
+                <w:sz w:val="21"/>
+                <w:szCs w:val="21"/>
+              </w:rPr>
+              <w:t>Assigned</w:t>
             </w:r>
           </w:p>
         </w:tc>
@@ -4104,14 +3663,10 @@
           </w:tcPr>
           <w:p>
             <w:pPr>
-              <w:pStyle w:val="ListParagraph"/>
-              <w:rPr>
-                <w:sz w:val="20"/>
-                <w:szCs w:val="20"/>
-              </w:rPr>
-            </w:pPr>
-            <w:r>
-              <w:t>Using Data Frames – Intro to Pandas</w:t>
+              <w:jc w:val="center"/>
+            </w:pPr>
+            <w:r>
+              <w:t>Github and Administering Your Organization</w:t>
             </w:r>
           </w:p>
         </w:tc>
@@ -4187,11 +3742,67 @@
           </w:tcPr>
           <w:p>
             <w:pPr>
+              <w:rPr>
+                <w:sz w:val="21"/>
+                <w:szCs w:val="21"/>
+              </w:rPr>
+            </w:pPr>
+            <w:r>
+              <w:rPr>
+                <w:b/>
+                <w:sz w:val="21"/>
+                <w:szCs w:val="21"/>
+              </w:rPr>
+              <w:t>Sample Notebooks</w:t>
+            </w:r>
+            <w:r>
+              <w:rPr>
+                <w:b/>
+                <w:sz w:val="21"/>
+                <w:szCs w:val="21"/>
+              </w:rPr>
+              <w:t>:</w:t>
+            </w:r>
+            <w:r>
+              <w:rPr>
+                <w:sz w:val="21"/>
+                <w:szCs w:val="21"/>
+              </w:rPr>
+              <w:t xml:space="preserve"> </w:t>
+            </w:r>
+            <w:hyperlink r:id="rId20" w:history="1">
+              <w:r>
+                <w:rPr>
+                  <w:rStyle w:val="Hyperlink"/>
+                  <w:sz w:val="21"/>
+                  <w:szCs w:val="21"/>
+                </w:rPr>
+                <w:t>Maps in Python!</w:t>
+              </w:r>
+            </w:hyperlink>
+          </w:p>
+          <w:p>
+            <w:pPr>
+              <w:rPr>
+                <w:sz w:val="21"/>
+                <w:szCs w:val="21"/>
+              </w:rPr>
+            </w:pPr>
+            <w:r>
+              <w:rPr>
+                <w:sz w:val="21"/>
+                <w:szCs w:val="21"/>
+              </w:rPr>
+              <w:t>Managing ArcGIS Online with Python</w:t>
+            </w:r>
+          </w:p>
+          <w:p>
+            <w:pPr>
               <w:tabs>
                 <w:tab w:val="left" w:pos="2205"/>
               </w:tabs>
               <w:rPr>
-                <w:b/>
+                <w:i/>
                 <w:sz w:val="21"/>
                 <w:szCs w:val="21"/>
               </w:rPr>
@@ -4202,18 +3813,8 @@
                 <w:sz w:val="21"/>
                 <w:szCs w:val="21"/>
               </w:rPr>
-              <w:t xml:space="preserve">Chapter 3 of </w:t>
-            </w:r>
-            <w:proofErr w:type="spellStart"/>
-            <w:r>
-              <w:rPr>
-                <w:b/>
-                <w:sz w:val="21"/>
-                <w:szCs w:val="21"/>
-              </w:rPr>
-              <w:t>VanderPlas</w:t>
-            </w:r>
-            <w:proofErr w:type="spellEnd"/>
+              <w:t>Homework #6 Assigned</w:t>
+            </w:r>
           </w:p>
         </w:tc>
       </w:tr>
@@ -4246,24 +3847,10 @@
           <w:p>
             <w:pPr>
               <w:pStyle w:val="ListParagraph"/>
-              <w:rPr>
-                <w:bCs/>
-                <w:sz w:val="20"/>
-                <w:szCs w:val="20"/>
-              </w:rPr>
-            </w:pPr>
-            <w:r>
-              <w:t>S</w:t>
-            </w:r>
-            <w:r>
-              <w:t>patial Data Frames</w:t>
-            </w:r>
-            <w:r>
-              <w:rPr>
-                <w:sz w:val="21"/>
-                <w:szCs w:val="21"/>
-              </w:rPr>
-              <w:t xml:space="preserve">  </w:t>
+              <w:jc w:val="center"/>
+            </w:pPr>
+            <w:r>
+              <w:t>Publishing and Analyzing Web Services with Python</w:t>
             </w:r>
           </w:p>
         </w:tc>
@@ -4352,91 +3939,31 @@
                 <w:sz w:val="21"/>
                 <w:szCs w:val="21"/>
               </w:rPr>
-              <w:t xml:space="preserve">Chapter 3 of </w:t>
-            </w:r>
-            <w:proofErr w:type="spellStart"/>
-            <w:r>
-              <w:rPr>
-                <w:b/>
+              <w:t>GIS Analyst Notebooks and Content Publishers Notebooks</w:t>
+            </w:r>
+          </w:p>
+          <w:p>
+            <w:pPr>
+              <w:rPr>
                 <w:sz w:val="21"/>
                 <w:szCs w:val="21"/>
               </w:rPr>
-              <w:t>VanderPlas</w:t>
-            </w:r>
-            <w:proofErr w:type="spellEnd"/>
+            </w:pPr>
             <w:r>
               <w:rPr>
                 <w:b/>
                 <w:sz w:val="21"/>
                 <w:szCs w:val="21"/>
               </w:rPr>
-              <w:t xml:space="preserve"> and Custom Exercises</w:t>
-            </w:r>
-          </w:p>
-          <w:p>
-            <w:pPr>
-              <w:rPr>
-                <w:b/>
+              <w:t>Homework #7 Assigned</w:t>
+            </w:r>
+            <w:r>
+              <w:rPr>
                 <w:sz w:val="21"/>
                 <w:szCs w:val="21"/>
               </w:rPr>
-            </w:pPr>
-            <w:r>
-              <w:rPr>
-                <w:b/>
-                <w:sz w:val="21"/>
-                <w:szCs w:val="21"/>
-              </w:rPr>
-              <w:t>What is due: Final Project Proposal</w:t>
-            </w:r>
-          </w:p>
-          <w:p>
-            <w:pPr>
-              <w:rPr>
-                <w:b/>
-                <w:sz w:val="21"/>
-                <w:szCs w:val="21"/>
-              </w:rPr>
-            </w:pPr>
-            <w:r>
-              <w:rPr>
-                <w:b/>
-                <w:sz w:val="21"/>
-                <w:szCs w:val="21"/>
-              </w:rPr>
-              <w:t>Homework</w:t>
-            </w:r>
-            <w:r>
-              <w:rPr>
-                <w:b/>
-                <w:sz w:val="21"/>
-                <w:szCs w:val="21"/>
-              </w:rPr>
-              <w:t xml:space="preserve"> #3 Assigned</w:t>
-            </w:r>
-            <w:r>
-              <w:rPr>
-                <w:b/>
-                <w:sz w:val="21"/>
-                <w:szCs w:val="21"/>
-              </w:rPr>
-              <w:t xml:space="preserve">: </w:t>
-            </w:r>
-            <w:r>
-              <w:rPr>
-                <w:sz w:val="21"/>
-                <w:szCs w:val="21"/>
-              </w:rPr>
-              <w:t>Spatial Statistics with Data Frames</w:t>
-            </w:r>
-          </w:p>
-          <w:p>
-            <w:pPr>
-              <w:rPr>
-                <w:sz w:val="20"/>
-                <w:szCs w:val="20"/>
-              </w:rPr>
-            </w:pPr>
+              <w:t xml:space="preserve"> </w:t>
+            </w:r>
           </w:p>
         </w:tc>
       </w:tr>
@@ -4469,19 +3996,16 @@
           <w:p>
             <w:pPr>
               <w:pStyle w:val="ListParagraph"/>
-              <w:rPr>
+              <w:jc w:val="center"/>
+              <w:rPr>
+                <w:bCs/>
                 <w:sz w:val="20"/>
                 <w:szCs w:val="20"/>
               </w:rPr>
             </w:pPr>
             <w:r>
-              <w:t xml:space="preserve">Data Visualization with Python in </w:t>
-            </w:r>
-            <w:proofErr w:type="spellStart"/>
-            <w:r>
-              <w:t>Jupyter</w:t>
-            </w:r>
-            <w:proofErr w:type="spellEnd"/>
+              <w:t>Python for Spatial Data Science</w:t>
+            </w:r>
           </w:p>
         </w:tc>
       </w:tr>
@@ -4556,7 +4080,6 @@
                 <w:b/>
                 <w:sz w:val="21"/>
                 <w:szCs w:val="21"/>
-                <w:lang w:val="pt-BR"/>
               </w:rPr>
             </w:pPr>
             <w:r>
@@ -4564,17 +4087,16 @@
                 <w:b/>
                 <w:sz w:val="21"/>
                 <w:szCs w:val="21"/>
-                <w:lang w:val="pt-BR"/>
-              </w:rPr>
-              <w:t>Chapter 4 of VanderPlas and Custom Exercises</w:t>
-            </w:r>
-          </w:p>
-          <w:p>
-            <w:pPr>
-              <w:rPr>
+              </w:rPr>
+              <w:t>Project #2 Due</w:t>
+            </w:r>
+          </w:p>
+          <w:p>
+            <w:pPr>
+              <w:rPr>
+                <w:b/>
                 <w:sz w:val="21"/>
                 <w:szCs w:val="21"/>
-                <w:lang w:val="pt-BR"/>
               </w:rPr>
             </w:pPr>
             <w:r>
@@ -4582,36 +4104,42 @@
                 <w:b/>
                 <w:sz w:val="21"/>
                 <w:szCs w:val="21"/>
-                <w:lang w:val="pt-BR"/>
-              </w:rPr>
-              <w:t xml:space="preserve">What is due: </w:t>
-            </w:r>
-            <w:r>
-              <w:rPr>
-                <w:i/>
+              </w:rPr>
+              <w:t>Spatial Data Science with Python</w:t>
+            </w:r>
+          </w:p>
+          <w:p>
+            <w:pPr>
+              <w:rPr>
+                <w:b/>
                 <w:sz w:val="21"/>
                 <w:szCs w:val="21"/>
-                <w:lang w:val="pt-BR"/>
-              </w:rPr>
-              <w:t>Project #2</w:t>
-            </w:r>
-            <w:r>
-              <w:rPr>
-                <w:i/>
+              </w:rPr>
+            </w:pPr>
+            <w:r>
+              <w:rPr>
+                <w:b/>
                 <w:sz w:val="21"/>
                 <w:szCs w:val="21"/>
-                <w:lang w:val="pt-BR"/>
-              </w:rPr>
-              <w:t xml:space="preserve"> and Homework #3</w:t>
-            </w:r>
-          </w:p>
-          <w:p>
-            <w:pPr>
-              <w:rPr>
-                <w:sz w:val="20"/>
-                <w:szCs w:val="20"/>
-              </w:rPr>
-            </w:pPr>
+              </w:rPr>
+              <w:t>Homework #8 Assigned</w:t>
+            </w:r>
+          </w:p>
+          <w:p>
+            <w:pPr>
+              <w:rPr>
+                <w:sz w:val="21"/>
+                <w:szCs w:val="21"/>
+              </w:rPr>
+            </w:pPr>
+            <w:r>
+              <w:rPr>
+                <w:b/>
+                <w:sz w:val="21"/>
+                <w:szCs w:val="21"/>
+              </w:rPr>
+              <w:t>Project #3 Assigned</w:t>
+            </w:r>
           </w:p>
         </w:tc>
       </w:tr>
@@ -4645,6 +4173,7 @@
           <w:p>
             <w:pPr>
               <w:pStyle w:val="ListParagraph"/>
+              <w:jc w:val="center"/>
               <w:rPr>
                 <w:bCs/>
                 <w:sz w:val="20"/>
@@ -4652,15 +4181,7 @@
               </w:rPr>
             </w:pPr>
             <w:r>
-              <w:t xml:space="preserve">Intro to Machine Learning with </w:t>
-            </w:r>
-            <w:proofErr w:type="spellStart"/>
-            <w:r>
-              <w:t>Scikit</w:t>
-            </w:r>
-            <w:proofErr w:type="spellEnd"/>
-            <w:r>
-              <w:t>-Learn and Applications to GIS and Remote Sensing</w:t>
+              <w:t>Intro to Pandas and ArcGIS Spatial Dataframes</w:t>
             </w:r>
           </w:p>
         </w:tc>
@@ -4738,9 +4259,30 @@
             <w:pPr>
               <w:rPr>
                 <w:b/>
+                <w:bCs/>
+                <w:sz w:val="20"/>
+                <w:szCs w:val="20"/>
+              </w:rPr>
+            </w:pPr>
+            <w:r>
+              <w:rPr>
+                <w:b/>
+                <w:bCs/>
+                <w:sz w:val="20"/>
+                <w:szCs w:val="20"/>
+              </w:rPr>
+              <w:t>Chapter 2 of VanderPlas</w:t>
+            </w:r>
+          </w:p>
+          <w:p>
+            <w:pPr>
+              <w:tabs>
+                <w:tab w:val="left" w:pos="2205"/>
+              </w:tabs>
+              <w:rPr>
+                <w:b/>
                 <w:sz w:val="21"/>
                 <w:szCs w:val="21"/>
-                <w:lang w:val="pt-BR"/>
               </w:rPr>
             </w:pPr>
             <w:r>
@@ -4748,100 +4290,17 @@
                 <w:b/>
                 <w:sz w:val="21"/>
                 <w:szCs w:val="21"/>
-                <w:lang w:val="pt-BR"/>
-              </w:rPr>
-              <w:t>Chapter 5 of VanderPlas</w:t>
-            </w:r>
-          </w:p>
-          <w:p>
-            <w:pPr>
+              </w:rPr>
+              <w:t>Homework #9</w:t>
+            </w:r>
+            <w:r>
               <w:rPr>
                 <w:b/>
                 <w:sz w:val="21"/>
                 <w:szCs w:val="21"/>
-                <w:lang w:val="pt-BR"/>
-              </w:rPr>
-            </w:pPr>
-            <w:r>
-              <w:rPr>
-                <w:b/>
-                <w:sz w:val="21"/>
-                <w:szCs w:val="21"/>
-                <w:lang w:val="pt-BR"/>
-              </w:rPr>
-              <w:t>Homework</w:t>
-            </w:r>
-            <w:r>
-              <w:rPr>
-                <w:b/>
-                <w:sz w:val="21"/>
-                <w:szCs w:val="21"/>
-                <w:lang w:val="pt-BR"/>
-              </w:rPr>
-              <w:t xml:space="preserve"> #</w:t>
-            </w:r>
-            <w:r>
-              <w:rPr>
-                <w:b/>
-                <w:sz w:val="21"/>
-                <w:szCs w:val="21"/>
-                <w:lang w:val="pt-BR"/>
-              </w:rPr>
-              <w:t>4</w:t>
-            </w:r>
-            <w:r>
-              <w:rPr>
-                <w:b/>
-                <w:sz w:val="21"/>
-                <w:szCs w:val="21"/>
-                <w:lang w:val="pt-BR"/>
               </w:rPr>
               <w:t xml:space="preserve"> Assigned</w:t>
             </w:r>
-            <w:r>
-              <w:rPr>
-                <w:b/>
-                <w:sz w:val="21"/>
-                <w:szCs w:val="21"/>
-                <w:lang w:val="pt-BR"/>
-              </w:rPr>
-              <w:t>: SKLearn</w:t>
-            </w:r>
-            <w:r>
-              <w:rPr>
-                <w:b/>
-                <w:sz w:val="21"/>
-                <w:szCs w:val="21"/>
-                <w:lang w:val="pt-BR"/>
-              </w:rPr>
-              <w:t xml:space="preserve"> and </w:t>
-            </w:r>
-            <w:r>
-              <w:rPr>
-                <w:b/>
-                <w:sz w:val="21"/>
-                <w:szCs w:val="21"/>
-                <w:lang w:val="pt-BR"/>
-              </w:rPr>
-              <w:t>I</w:t>
-            </w:r>
-            <w:r>
-              <w:rPr>
-                <w:b/>
-                <w:sz w:val="21"/>
-                <w:szCs w:val="21"/>
-                <w:lang w:val="pt-BR"/>
-              </w:rPr>
-              <w:t>magery</w:t>
-            </w:r>
-          </w:p>
-          <w:p>
-            <w:pPr>
-              <w:rPr>
-                <w:sz w:val="20"/>
-                <w:szCs w:val="20"/>
-              </w:rPr>
-            </w:pPr>
           </w:p>
         </w:tc>
       </w:tr>
@@ -4874,14 +4333,14 @@
           <w:p>
             <w:pPr>
               <w:pStyle w:val="ListParagraph"/>
-              <w:rPr>
-                <w:bCs/>
+              <w:jc w:val="center"/>
+              <w:rPr>
                 <w:sz w:val="20"/>
                 <w:szCs w:val="20"/>
               </w:rPr>
             </w:pPr>
             <w:r>
-              <w:t>Advanced Computational Techniques Applied to Geographic Data</w:t>
+              <w:t>Numpy and Rasters</w:t>
             </w:r>
           </w:p>
         </w:tc>
@@ -4957,178 +4416,42 @@
           </w:tcPr>
           <w:p>
             <w:pPr>
-              <w:rPr>
-                <w:sz w:val="20"/>
-                <w:szCs w:val="20"/>
-              </w:rPr>
-            </w:pPr>
-            <w:hyperlink r:id="rId18" w:history="1">
-              <w:r>
-                <w:rPr>
-                  <w:rStyle w:val="Hyperlink"/>
-                  <w:sz w:val="20"/>
-                  <w:szCs w:val="20"/>
-                </w:rPr>
-                <w:t>Video on Multiprocessing</w:t>
-              </w:r>
-            </w:hyperlink>
-          </w:p>
-          <w:p>
-            <w:pPr>
-              <w:rPr>
-                <w:sz w:val="20"/>
-                <w:szCs w:val="20"/>
-              </w:rPr>
-            </w:pPr>
-            <w:hyperlink r:id="rId19" w:history="1">
-              <w:r>
-                <w:rPr>
-                  <w:rStyle w:val="Hyperlink"/>
-                  <w:sz w:val="20"/>
-                  <w:szCs w:val="20"/>
-                </w:rPr>
-                <w:t>Concurrent for Web Requests</w:t>
-              </w:r>
-            </w:hyperlink>
-          </w:p>
-          <w:p>
-            <w:pPr>
-              <w:rPr>
-                <w:sz w:val="20"/>
-                <w:szCs w:val="20"/>
-              </w:rPr>
-            </w:pPr>
-            <w:r>
-              <w:rPr>
-                <w:sz w:val="20"/>
-                <w:szCs w:val="20"/>
-              </w:rPr>
-              <w:t>In Class</w:t>
-            </w:r>
-            <w:r>
-              <w:rPr>
-                <w:sz w:val="20"/>
-                <w:szCs w:val="20"/>
-              </w:rPr>
-              <w:t xml:space="preserve"> Exercises Based on </w:t>
-            </w:r>
-            <w:hyperlink r:id="rId20" w:history="1">
-              <w:r>
-                <w:rPr>
-                  <w:rStyle w:val="Hyperlink"/>
-                  <w:sz w:val="20"/>
-                  <w:szCs w:val="20"/>
-                </w:rPr>
-                <w:t>Multiprocessing with ArcGIS</w:t>
-              </w:r>
-            </w:hyperlink>
-            <w:r>
-              <w:rPr>
-                <w:sz w:val="20"/>
-                <w:szCs w:val="20"/>
-              </w:rPr>
-              <w:t xml:space="preserve"> </w:t>
-            </w:r>
-          </w:p>
-          <w:p>
-            <w:pPr>
-              <w:rPr>
-                <w:sz w:val="20"/>
-                <w:szCs w:val="20"/>
-              </w:rPr>
-            </w:pPr>
-            <w:r>
-              <w:rPr>
-                <w:b/>
-                <w:sz w:val="20"/>
-                <w:szCs w:val="20"/>
-              </w:rPr>
-              <w:t>Homework</w:t>
-            </w:r>
-            <w:r>
-              <w:rPr>
-                <w:b/>
-                <w:sz w:val="20"/>
-                <w:szCs w:val="20"/>
-              </w:rPr>
-              <w:t xml:space="preserve"> </w:t>
-            </w:r>
-            <w:r>
-              <w:rPr>
-                <w:b/>
-                <w:sz w:val="20"/>
-                <w:szCs w:val="20"/>
-              </w:rPr>
-              <w:t xml:space="preserve">#5 </w:t>
-            </w:r>
-            <w:r>
-              <w:rPr>
-                <w:b/>
-                <w:sz w:val="20"/>
-                <w:szCs w:val="20"/>
-              </w:rPr>
-              <w:t>Assigned</w:t>
-            </w:r>
-            <w:r>
-              <w:rPr>
-                <w:b/>
-                <w:sz w:val="20"/>
-                <w:szCs w:val="20"/>
-              </w:rPr>
-              <w:t>:</w:t>
-            </w:r>
-            <w:r>
-              <w:rPr>
-                <w:sz w:val="20"/>
-                <w:szCs w:val="20"/>
-              </w:rPr>
-              <w:t xml:space="preserve"> Multiprocessing </w:t>
-            </w:r>
-            <w:r>
-              <w:rPr>
-                <w:sz w:val="20"/>
-                <w:szCs w:val="20"/>
-              </w:rPr>
-              <w:t>Exercise</w:t>
-            </w:r>
-          </w:p>
-          <w:p>
-            <w:pPr>
-              <w:rPr>
-                <w:sz w:val="20"/>
-                <w:szCs w:val="20"/>
-              </w:rPr>
-            </w:pPr>
-            <w:r>
-              <w:rPr>
-                <w:b/>
-                <w:sz w:val="20"/>
-                <w:szCs w:val="20"/>
-              </w:rPr>
-              <w:t xml:space="preserve">What is due: </w:t>
-            </w:r>
-            <w:r>
-              <w:rPr>
-                <w:i/>
-                <w:sz w:val="20"/>
-                <w:szCs w:val="20"/>
-              </w:rPr>
-              <w:t>Homework #4</w:t>
-            </w:r>
-          </w:p>
-          <w:p>
-            <w:pPr>
-              <w:rPr>
-                <w:sz w:val="20"/>
-                <w:szCs w:val="20"/>
-              </w:rPr>
-            </w:pPr>
-            <w:r>
-              <w:rPr>
-                <w:sz w:val="20"/>
-                <w:szCs w:val="20"/>
-              </w:rPr>
-              <w:t xml:space="preserve"> </w:t>
+              <w:tabs>
+                <w:tab w:val="left" w:pos="2205"/>
+              </w:tabs>
+              <w:rPr>
+                <w:b/>
+                <w:sz w:val="21"/>
+                <w:szCs w:val="21"/>
+              </w:rPr>
+            </w:pPr>
+            <w:r>
+              <w:rPr>
+                <w:b/>
+                <w:sz w:val="21"/>
+                <w:szCs w:val="21"/>
+              </w:rPr>
+              <w:t xml:space="preserve">Chapter 3 of VanderPlas and Raster Processing with Python Tools </w:t>
+            </w:r>
+          </w:p>
+          <w:p>
+            <w:pPr>
+              <w:tabs>
+                <w:tab w:val="left" w:pos="2205"/>
+              </w:tabs>
+              <w:rPr>
+                <w:b/>
+                <w:sz w:val="21"/>
+                <w:szCs w:val="21"/>
+              </w:rPr>
+            </w:pPr>
+            <w:r>
+              <w:rPr>
+                <w:b/>
+                <w:sz w:val="21"/>
+                <w:szCs w:val="21"/>
+              </w:rPr>
+              <w:t xml:space="preserve">Homework #10 Assigned </w:t>
             </w:r>
           </w:p>
         </w:tc>
@@ -5162,22 +4485,15 @@
           <w:p>
             <w:pPr>
               <w:pStyle w:val="ListParagraph"/>
-              <w:rPr>
+              <w:jc w:val="center"/>
+              <w:rPr>
+                <w:bCs/>
                 <w:sz w:val="20"/>
                 <w:szCs w:val="20"/>
               </w:rPr>
             </w:pPr>
             <w:r>
-              <w:t>W</w:t>
-            </w:r>
-            <w:r>
-              <w:t xml:space="preserve">eb Mapping with </w:t>
-            </w:r>
-            <w:r>
-              <w:t xml:space="preserve">Leaflet and </w:t>
-            </w:r>
-            <w:r>
-              <w:t>Folium</w:t>
+              <w:t>Numpy and Esri Raster Functions</w:t>
             </w:r>
           </w:p>
         </w:tc>
@@ -5218,7 +4534,6 @@
                 <w:sz w:val="20"/>
                 <w:szCs w:val="20"/>
               </w:rPr>
-              <w:lastRenderedPageBreak/>
               <w:t>11</w:t>
             </w:r>
           </w:p>
@@ -5258,7 +4573,6 @@
                 <w:b/>
                 <w:sz w:val="21"/>
                 <w:szCs w:val="21"/>
-                <w:lang w:val="pt-BR"/>
               </w:rPr>
             </w:pPr>
             <w:r>
@@ -5266,130 +4580,60 @@
                 <w:b/>
                 <w:sz w:val="21"/>
                 <w:szCs w:val="21"/>
-                <w:lang w:val="pt-BR"/>
-              </w:rPr>
-              <w:t xml:space="preserve">Intro to Web Mapping with Folium: </w:t>
-            </w:r>
-            <w:r>
-              <w:fldChar w:fldCharType="begin"/>
-            </w:r>
-            <w:r>
-              <w:instrText xml:space="preserve"> HYPERLINK "http://pythonhow.com/web-mapping-with-python-and-folium/" </w:instrText>
-            </w:r>
-            <w:r>
-              <w:fldChar w:fldCharType="separate"/>
-            </w:r>
-            <w:r>
-              <w:rPr>
-                <w:rStyle w:val="Hyperlink"/>
+              </w:rPr>
+              <w:t>Project 3 is Due</w:t>
+            </w:r>
+          </w:p>
+          <w:p>
+            <w:pPr>
+              <w:rPr>
+                <w:b/>
                 <w:sz w:val="21"/>
                 <w:szCs w:val="21"/>
-                <w:lang w:val="pt-BR"/>
-              </w:rPr>
-              <w:t>Exercise 1</w:t>
-            </w:r>
-            <w:r>
-              <w:rPr>
-                <w:rStyle w:val="Hyperlink"/>
+              </w:rPr>
+            </w:pPr>
+            <w:r>
+              <w:rPr>
+                <w:b/>
                 <w:sz w:val="21"/>
                 <w:szCs w:val="21"/>
-                <w:lang w:val="pt-BR"/>
-              </w:rPr>
-              <w:fldChar w:fldCharType="end"/>
-            </w:r>
-            <w:r>
+              </w:rPr>
+              <w:t>Final project should be defined by now</w:t>
+            </w:r>
+          </w:p>
+          <w:p>
+            <w:pPr>
               <w:rPr>
                 <w:b/>
                 <w:sz w:val="21"/>
                 <w:szCs w:val="21"/>
-                <w:lang w:val="pt-BR"/>
-              </w:rPr>
-              <w:t xml:space="preserve"> and </w:t>
-            </w:r>
-            <w:hyperlink r:id="rId21" w:history="1">
-              <w:r>
-                <w:rPr>
-                  <w:rStyle w:val="Hyperlink"/>
-                  <w:sz w:val="21"/>
-                  <w:szCs w:val="21"/>
-                  <w:lang w:val="pt-BR"/>
-                </w:rPr>
-                <w:t>Exercise 2</w:t>
-              </w:r>
-            </w:hyperlink>
-          </w:p>
-          <w:p>
-            <w:pPr>
+              </w:rPr>
+            </w:pPr>
+            <w:r>
               <w:rPr>
                 <w:b/>
                 <w:sz w:val="21"/>
                 <w:szCs w:val="21"/>
-                <w:lang w:val="pt-BR"/>
-              </w:rPr>
-            </w:pPr>
-            <w:r>
+              </w:rPr>
+              <w:t>Chapter 3 of VanderPlas and Custom Exercises</w:t>
+            </w:r>
+          </w:p>
+          <w:p>
+            <w:pPr>
               <w:rPr>
                 <w:b/>
                 <w:sz w:val="21"/>
                 <w:szCs w:val="21"/>
-                <w:lang w:val="pt-BR"/>
-              </w:rPr>
-              <w:t xml:space="preserve">Homework </w:t>
-            </w:r>
+              </w:rPr>
+            </w:pPr>
             <w:r>
               <w:rPr>
                 <w:b/>
                 <w:sz w:val="21"/>
                 <w:szCs w:val="21"/>
-                <w:lang w:val="pt-BR"/>
-              </w:rPr>
-              <w:t xml:space="preserve">#6 </w:t>
-            </w:r>
-            <w:r>
-              <w:rPr>
-                <w:b/>
-                <w:sz w:val="21"/>
-                <w:szCs w:val="21"/>
-                <w:lang w:val="pt-BR"/>
-              </w:rPr>
-              <w:t>Assigned: Web Mapping with Folium</w:t>
-            </w:r>
-          </w:p>
-          <w:p>
-            <w:pPr>
-              <w:rPr>
-                <w:b/>
-                <w:sz w:val="21"/>
-                <w:szCs w:val="21"/>
-                <w:lang w:val="pt-BR"/>
-              </w:rPr>
-            </w:pPr>
-            <w:r>
-              <w:rPr>
-                <w:b/>
-                <w:sz w:val="21"/>
-                <w:szCs w:val="21"/>
-                <w:lang w:val="pt-BR"/>
-              </w:rPr>
-              <w:t xml:space="preserve">What is due: </w:t>
-            </w:r>
-            <w:r>
-              <w:rPr>
-                <w:i/>
-                <w:sz w:val="21"/>
-                <w:szCs w:val="21"/>
-                <w:lang w:val="pt-BR"/>
-              </w:rPr>
-              <w:t>Homework #5</w:t>
-            </w:r>
-          </w:p>
-          <w:p>
-            <w:pPr>
-              <w:rPr>
-                <w:sz w:val="20"/>
-                <w:szCs w:val="20"/>
-              </w:rPr>
-            </w:pPr>
+              </w:rPr>
+              <w:t>Homework #11 Assigned</w:t>
+            </w:r>
           </w:p>
         </w:tc>
       </w:tr>
@@ -5422,20 +4666,14 @@
           <w:p>
             <w:pPr>
               <w:pStyle w:val="ListParagraph"/>
-              <w:tabs>
-                <w:tab w:val="left" w:pos="3516"/>
-              </w:tabs>
-              <w:rPr>
-                <w:bCs/>
+              <w:jc w:val="center"/>
+              <w:rPr>
                 <w:sz w:val="20"/>
                 <w:szCs w:val="20"/>
               </w:rPr>
             </w:pPr>
             <w:r>
-              <w:t>Working with ArcGIS REST Services</w:t>
-            </w:r>
-            <w:r>
-              <w:tab/>
+              <w:t>Data Visualization with Python in Jupyter: Matplotlib and Beyond</w:t>
             </w:r>
           </w:p>
         </w:tc>
@@ -5515,6 +4753,7 @@
                 <w:b/>
                 <w:sz w:val="21"/>
                 <w:szCs w:val="21"/>
+                <w:lang w:val="pt-BR"/>
               </w:rPr>
             </w:pPr>
             <w:r>
@@ -5522,96 +4761,28 @@
                 <w:b/>
                 <w:sz w:val="21"/>
                 <w:szCs w:val="21"/>
-              </w:rPr>
-              <w:t xml:space="preserve">Chapter 3 of </w:t>
-            </w:r>
-            <w:proofErr w:type="spellStart"/>
-            <w:r>
-              <w:rPr>
-                <w:b/>
+                <w:lang w:val="pt-BR"/>
+              </w:rPr>
+              <w:t>Chapter 4 of VanderPlas and Custom Exercises</w:t>
+            </w:r>
+          </w:p>
+          <w:p>
+            <w:pPr>
+              <w:rPr>
                 <w:sz w:val="21"/>
                 <w:szCs w:val="21"/>
-              </w:rPr>
-              <w:t>Rubalcava</w:t>
-            </w:r>
-            <w:proofErr w:type="spellEnd"/>
-          </w:p>
-          <w:p>
-            <w:pPr>
+                <w:lang w:val="pt-BR"/>
+              </w:rPr>
+            </w:pPr>
+            <w:r>
               <w:rPr>
                 <w:b/>
                 <w:sz w:val="21"/>
                 <w:szCs w:val="21"/>
-              </w:rPr>
-            </w:pPr>
-            <w:r>
-              <w:rPr>
-                <w:b/>
-                <w:sz w:val="21"/>
-                <w:szCs w:val="21"/>
-              </w:rPr>
-              <w:t>Project 3</w:t>
-            </w:r>
-            <w:r>
-              <w:rPr>
-                <w:b/>
-                <w:sz w:val="21"/>
-                <w:szCs w:val="21"/>
-              </w:rPr>
-              <w:t xml:space="preserve"> Assigned</w:t>
-            </w:r>
-          </w:p>
-          <w:p>
-            <w:pPr>
-              <w:rPr>
-                <w:b/>
-                <w:sz w:val="21"/>
-                <w:szCs w:val="21"/>
-              </w:rPr>
-            </w:pPr>
-            <w:r>
-              <w:rPr>
-                <w:b/>
-                <w:sz w:val="21"/>
-                <w:szCs w:val="21"/>
-              </w:rPr>
-              <w:t>What is due:</w:t>
-            </w:r>
-            <w:r>
-              <w:rPr>
-                <w:b/>
-                <w:sz w:val="21"/>
-                <w:szCs w:val="21"/>
-              </w:rPr>
-              <w:t xml:space="preserve"> </w:t>
-            </w:r>
-            <w:r>
-              <w:rPr>
-                <w:i/>
-                <w:sz w:val="21"/>
-                <w:szCs w:val="21"/>
-              </w:rPr>
-              <w:t>Homework</w:t>
-            </w:r>
-            <w:r>
-              <w:rPr>
-                <w:i/>
-                <w:sz w:val="21"/>
-                <w:szCs w:val="21"/>
-              </w:rPr>
-              <w:t xml:space="preserve"> #6</w:t>
-            </w:r>
-          </w:p>
-          <w:p>
-            <w:pPr>
-              <w:tabs>
-                <w:tab w:val="left" w:pos="2205"/>
-              </w:tabs>
-              <w:rPr>
-                <w:sz w:val="20"/>
-                <w:szCs w:val="20"/>
-              </w:rPr>
-            </w:pPr>
+                <w:lang w:val="pt-BR"/>
+              </w:rPr>
+              <w:t>Homework 12 Assienged</w:t>
+            </w:r>
           </w:p>
         </w:tc>
       </w:tr>
@@ -5643,21 +4814,15 @@
           <w:p>
             <w:pPr>
               <w:pStyle w:val="ListParagraph"/>
-              <w:rPr>
+              <w:jc w:val="center"/>
+              <w:rPr>
+                <w:bCs/>
                 <w:sz w:val="20"/>
                 <w:szCs w:val="20"/>
               </w:rPr>
             </w:pPr>
             <w:r>
-              <w:t xml:space="preserve">Creating GIS Web Applications with the ArcGIS API for </w:t>
-            </w:r>
-            <w:proofErr w:type="spellStart"/>
-            <w:r>
-              <w:t>Javascript</w:t>
-            </w:r>
-            <w:proofErr w:type="spellEnd"/>
-            <w:r>
-              <w:t xml:space="preserve"> and HTML</w:t>
+              <w:t>Intro to Machine Learning with Scikit-Learn and Applications to GIS and Remote Sensing</w:t>
             </w:r>
           </w:p>
         </w:tc>
@@ -5733,13 +4898,11 @@
           </w:tcPr>
           <w:p>
             <w:pPr>
-              <w:tabs>
-                <w:tab w:val="left" w:pos="2205"/>
-              </w:tabs>
               <w:rPr>
                 <w:b/>
                 <w:sz w:val="21"/>
                 <w:szCs w:val="21"/>
+                <w:lang w:val="pt-BR"/>
               </w:rPr>
             </w:pPr>
             <w:r>
@@ -5747,19 +4910,29 @@
                 <w:b/>
                 <w:sz w:val="21"/>
                 <w:szCs w:val="21"/>
-              </w:rPr>
-              <w:t xml:space="preserve">Chapters 2 and 4 of </w:t>
-            </w:r>
-            <w:proofErr w:type="spellStart"/>
-            <w:r>
+                <w:lang w:val="pt-BR"/>
+              </w:rPr>
+              <w:t>Chapter 5 of VanderPlas</w:t>
+            </w:r>
+          </w:p>
+          <w:p>
+            <w:pPr>
               <w:rPr>
                 <w:b/>
                 <w:sz w:val="21"/>
                 <w:szCs w:val="21"/>
-              </w:rPr>
-              <w:t>Rubalcava</w:t>
-            </w:r>
-            <w:proofErr w:type="spellEnd"/>
+                <w:lang w:val="pt-BR"/>
+              </w:rPr>
+            </w:pPr>
+            <w:r>
+              <w:rPr>
+                <w:b/>
+                <w:sz w:val="21"/>
+                <w:szCs w:val="21"/>
+                <w:lang w:val="pt-BR"/>
+              </w:rPr>
+              <w:t>Homework #13 Assigned: SKLearn and Imagery</w:t>
+            </w:r>
           </w:p>
         </w:tc>
       </w:tr>
@@ -5792,13 +4965,15 @@
           <w:p>
             <w:pPr>
               <w:pStyle w:val="ListParagraph"/>
-              <w:rPr>
+              <w:jc w:val="center"/>
+              <w:rPr>
+                <w:bCs/>
                 <w:sz w:val="20"/>
                 <w:szCs w:val="20"/>
               </w:rPr>
             </w:pPr>
             <w:r>
-              <w:t>Developing Data Driven Applications</w:t>
+              <w:t>Advanced Computational Techniques Applied to Geographic Data</w:t>
             </w:r>
           </w:p>
         </w:tc>
@@ -5872,75 +5047,109 @@
           <w:p>
             <w:pPr>
               <w:rPr>
-                <w:b/>
                 <w:sz w:val="20"/>
                 <w:szCs w:val="20"/>
               </w:rPr>
             </w:pPr>
-            <w:r>
-              <w:rPr>
-                <w:b/>
+            <w:hyperlink r:id="rId21" w:history="1">
+              <w:r>
+                <w:rPr>
+                  <w:rStyle w:val="Hyperlink"/>
+                  <w:sz w:val="20"/>
+                  <w:szCs w:val="20"/>
+                </w:rPr>
+                <w:t>Video on Multiprocessing</w:t>
+              </w:r>
+            </w:hyperlink>
+          </w:p>
+          <w:p>
+            <w:pPr>
+              <w:rPr>
                 <w:sz w:val="20"/>
                 <w:szCs w:val="20"/>
               </w:rPr>
-              <w:t xml:space="preserve">Chapter 5 of </w:t>
-            </w:r>
-            <w:proofErr w:type="spellStart"/>
-            <w:r>
-              <w:rPr>
-                <w:b/>
+            </w:pPr>
+            <w:hyperlink r:id="rId22" w:history="1">
+              <w:r>
+                <w:rPr>
+                  <w:rStyle w:val="Hyperlink"/>
+                  <w:sz w:val="20"/>
+                  <w:szCs w:val="20"/>
+                </w:rPr>
+                <w:t>Concurrent for Web Requests</w:t>
+              </w:r>
+            </w:hyperlink>
+          </w:p>
+          <w:p>
+            <w:pPr>
+              <w:rPr>
                 <w:sz w:val="20"/>
                 <w:szCs w:val="20"/>
               </w:rPr>
-              <w:t>Rubalcava</w:t>
-            </w:r>
-            <w:proofErr w:type="spellEnd"/>
-          </w:p>
-          <w:p>
-            <w:pPr>
+            </w:pPr>
+            <w:r>
               <w:rPr>
                 <w:sz w:val="20"/>
                 <w:szCs w:val="20"/>
               </w:rPr>
-            </w:pPr>
-            <w:r>
-              <w:rPr>
-                <w:b/>
+              <w:t xml:space="preserve">In Class Exercises Based on </w:t>
+            </w:r>
+            <w:hyperlink r:id="rId23" w:history="1">
+              <w:r>
+                <w:rPr>
+                  <w:rStyle w:val="Hyperlink"/>
+                  <w:sz w:val="20"/>
+                  <w:szCs w:val="20"/>
+                </w:rPr>
+                <w:t>Multiprocessing with ArcGIS</w:t>
+              </w:r>
+            </w:hyperlink>
+            <w:r>
+              <w:rPr>
                 <w:sz w:val="20"/>
                 <w:szCs w:val="20"/>
               </w:rPr>
-              <w:t>What is due:</w:t>
-            </w:r>
-            <w:r>
-              <w:rPr>
-                <w:i/>
+              <w:t xml:space="preserve"> </w:t>
+            </w:r>
+          </w:p>
+          <w:p>
+            <w:pPr>
+              <w:rPr>
                 <w:sz w:val="20"/>
                 <w:szCs w:val="20"/>
               </w:rPr>
-              <w:t xml:space="preserve"> </w:t>
-            </w:r>
-            <w:r>
-              <w:rPr>
+            </w:pPr>
+            <w:r>
+              <w:rPr>
+                <w:b/>
                 <w:sz w:val="20"/>
                 <w:szCs w:val="20"/>
               </w:rPr>
-              <w:t>Project #</w:t>
-            </w:r>
-            <w:r>
-              <w:rPr>
+              <w:t>Homework</w:t>
+            </w:r>
+            <w:r>
+              <w:rPr>
+                <w:b/>
                 <w:sz w:val="20"/>
                 <w:szCs w:val="20"/>
               </w:rPr>
-              <w:t>3</w:t>
-            </w:r>
-          </w:p>
-          <w:p>
-            <w:pPr>
-              <w:rPr>
+              <w:t xml:space="preserve"> #14 Assigned</w:t>
+            </w:r>
+            <w:r>
+              <w:rPr>
+                <w:b/>
                 <w:sz w:val="20"/>
                 <w:szCs w:val="20"/>
               </w:rPr>
-            </w:pPr>
+              <w:t>:</w:t>
+            </w:r>
+            <w:r>
+              <w:rPr>
+                <w:sz w:val="20"/>
+                <w:szCs w:val="20"/>
+              </w:rPr>
+              <w:t xml:space="preserve"> Multiprocessing Exercise</w:t>
+            </w:r>
           </w:p>
         </w:tc>
       </w:tr>
@@ -5973,16 +5182,14 @@
           <w:p>
             <w:pPr>
               <w:pStyle w:val="ListParagraph"/>
+              <w:jc w:val="center"/>
               <w:rPr>
                 <w:sz w:val="20"/>
                 <w:szCs w:val="20"/>
               </w:rPr>
             </w:pPr>
             <w:r>
-              <w:t>Students Present Final Pr</w:t>
-            </w:r>
-            <w:r>
-              <w:t>ojects</w:t>
+              <w:t>Students Present Final Projects</w:t>
             </w:r>
           </w:p>
         </w:tc>
@@ -6117,19 +5324,11 @@
               <w:t>resentation</w:t>
             </w:r>
           </w:p>
-          <w:p>
-            <w:pPr>
-              <w:ind w:left="360"/>
-              <w:rPr>
-                <w:sz w:val="20"/>
-                <w:szCs w:val="20"/>
-              </w:rPr>
-            </w:pPr>
-          </w:p>
         </w:tc>
       </w:tr>
     </w:tbl>
     <w:p/>
+    <w:p/>
     <w:p>
       <w:pPr>
         <w:rPr>
@@ -6197,39 +5396,7 @@
           <w:sz w:val="22"/>
           <w:szCs w:val="22"/>
         </w:rPr>
-        <w:t xml:space="preserve">Where there is clear indication of such dishonesty, the faculty and/or administration have the responsibility of applying sanctions </w:t>
-      </w:r>
-      <w:proofErr w:type="gramStart"/>
-      <w:r>
-        <w:rPr>
-          <w:sz w:val="22"/>
-          <w:szCs w:val="22"/>
-        </w:rPr>
-        <w:t>in order to</w:t>
-      </w:r>
-      <w:proofErr w:type="gramEnd"/>
-      <w:r>
-        <w:rPr>
-          <w:sz w:val="22"/>
-          <w:szCs w:val="22"/>
-        </w:rPr>
-        <w:t xml:space="preserve"> protect the environment of integrity necessary for learning. While not all forms of academic dishonesty can be listed here, the following instances should </w:t>
-      </w:r>
-      <w:proofErr w:type="gramStart"/>
-      <w:r>
-        <w:rPr>
-          <w:sz w:val="22"/>
-          <w:szCs w:val="22"/>
-        </w:rPr>
-        <w:t>be seen as</w:t>
-      </w:r>
-      <w:proofErr w:type="gramEnd"/>
-      <w:r>
-        <w:rPr>
-          <w:sz w:val="22"/>
-          <w:szCs w:val="22"/>
-        </w:rPr>
-        <w:t xml:space="preserve"> actions that not only violate the mutual trust necessary between faculty and students, but also undermine the validity of the university's grading of students, and take unfair advantage of fellow students.</w:t>
+        <w:t>Where there is clear indication of such dishonesty, the faculty and/or administration have the responsibility of applying sanctions in order to protect the environment of integrity necessary for learning. While not all forms of academic dishonesty can be listed here, the following instances should be seen as actions that not only violate the mutual trust necessary between faculty and students, but also undermine the validity of the university's grading of students, and take unfair advantage of fellow students.</w:t>
       </w:r>
     </w:p>
     <w:p>
@@ -6426,7 +5593,6 @@
           <w:sz w:val="22"/>
           <w:szCs w:val="22"/>
         </w:rPr>
-        <w:lastRenderedPageBreak/>
         <w:t>Securing or supplying in advance a copy of an exam without the knowledge or consent of the instructor.</w:t>
       </w:r>
     </w:p>
@@ -6570,8 +5736,8 @@
       </w:r>
     </w:p>
     <w:sectPr>
-      <w:headerReference w:type="default" r:id="rId22"/>
-      <w:footerReference w:type="default" r:id="rId23"/>
+      <w:headerReference w:type="default" r:id="rId24"/>
+      <w:footerReference w:type="default" r:id="rId25"/>
       <w:pgSz w:w="12240" w:h="15840"/>
       <w:pgMar w:top="1440" w:right="1152" w:bottom="1440" w:left="1152" w:header="720" w:footer="720" w:gutter="0"/>
       <w:cols w:space="720"/>
@@ -10203,7 +9369,7 @@
 </file>
 
 <file path=customXml/itemProps1.xml><?xml version="1.0" encoding="utf-8"?>
-<ds:datastoreItem xmlns:ds="http://schemas.openxmlformats.org/officeDocument/2006/customXml" ds:itemID="{D3F1C5DF-AF74-4504-BF57-7E9CC6BBD4BD}">
+<ds:datastoreItem xmlns:ds="http://schemas.openxmlformats.org/officeDocument/2006/customXml" ds:itemID="{9A4A35D5-A26B-45C1-93A0-106BEA20E4CD}">
   <ds:schemaRefs>
     <ds:schemaRef ds:uri="http://schemas.openxmlformats.org/officeDocument/2006/bibliography"/>
   </ds:schemaRefs>

</xml_diff>

<commit_message>
updated syllabus and week 10 lecture
</commit_message>
<xml_diff>
--- a/GIS_4091_SYLLABUS_Advanced_Programing_for_GIS&RS.docx
+++ b/GIS_4091_SYLLABUS_Advanced_Programing_for_GIS&RS.docx
@@ -1216,7 +1216,33 @@
             <w:rFonts w:cs="Arial"/>
             <w:shd w:val="clear" w:color="auto" w:fill="FFFFFF"/>
           </w:rPr>
-          <w:t>. ArcGIS Web Development.</w:t>
+          <w:t xml:space="preserve">. </w:t>
+        </w:r>
+        <w:r>
+          <w:rPr>
+            <w:rStyle w:val="Hyperlink"/>
+            <w:rFonts w:cs="Arial"/>
+            <w:shd w:val="clear" w:color="auto" w:fill="FFFFFF"/>
+          </w:rPr>
+          <w:t xml:space="preserve">Introducing ArcGIS API 4 for </w:t>
+        </w:r>
+        <w:proofErr w:type="spellStart"/>
+        <w:r>
+          <w:rPr>
+            <w:rStyle w:val="Hyperlink"/>
+            <w:rFonts w:cs="Arial"/>
+            <w:shd w:val="clear" w:color="auto" w:fill="FFFFFF"/>
+          </w:rPr>
+          <w:t>Javascript</w:t>
+        </w:r>
+        <w:proofErr w:type="spellEnd"/>
+        <w:r>
+          <w:rPr>
+            <w:rStyle w:val="Hyperlink"/>
+            <w:rFonts w:cs="Arial"/>
+            <w:shd w:val="clear" w:color="auto" w:fill="FFFFFF"/>
+          </w:rPr>
+          <w:t>.</w:t>
         </w:r>
       </w:hyperlink>
       <w:r>
@@ -1256,12 +1282,20 @@
       </w:r>
       <w:r>
         <w:rPr>
+          <w:rFonts w:cs="Arial"/>
+          <w:color w:val="333333"/>
+          <w:shd w:val="clear" w:color="auto" w:fill="FFFFFF"/>
+        </w:rPr>
+        <w:t>978-1484232811</w:t>
+      </w:r>
+      <w:r>
+        <w:rPr>
           <w:rStyle w:val="a-size-base"/>
           <w:rFonts w:cs="Arial"/>
           <w:color w:val="111111"/>
           <w:shd w:val="clear" w:color="auto" w:fill="FFFFFF"/>
         </w:rPr>
-        <w:t>978-1617291616.</w:t>
+        <w:t>.</w:t>
       </w:r>
       <w:r>
         <w:rPr>
@@ -1279,7 +1313,25 @@
           <w:color w:val="111111"/>
           <w:shd w:val="clear" w:color="auto" w:fill="FFFFFF"/>
         </w:rPr>
-        <w:t xml:space="preserve"> $24.61. </w:t>
+        <w:t xml:space="preserve"> $</w:t>
+      </w:r>
+      <w:r>
+        <w:rPr>
+          <w:rStyle w:val="a-size-base"/>
+          <w:rFonts w:cs="Arial"/>
+          <w:color w:val="111111"/>
+          <w:shd w:val="clear" w:color="auto" w:fill="FFFFFF"/>
+        </w:rPr>
+        <w:t>34.99</w:t>
+      </w:r>
+      <w:r>
+        <w:rPr>
+          <w:rStyle w:val="a-size-base"/>
+          <w:rFonts w:cs="Arial"/>
+          <w:color w:val="111111"/>
+          <w:shd w:val="clear" w:color="auto" w:fill="FFFFFF"/>
+        </w:rPr>
+        <w:t xml:space="preserve">. </w:t>
       </w:r>
     </w:p>
     <w:p>
@@ -1314,2155 +1366,6 @@
       <w:proofErr w:type="spellEnd"/>
       <w:r>
         <w:t xml:space="preserve"> et al. 2018. (optional) $29.99.</w:t>
-      </w:r>
-    </w:p>
-    <w:p/>
-    <w:p>
-      <w:pPr>
-        <w:rPr>
-          <w:b/>
-        </w:rPr>
-      </w:pPr>
-      <w:r>
-        <w:rPr>
-          <w:b/>
-        </w:rPr>
-        <w:t>Assessment &amp; Grading:</w:t>
-      </w:r>
-    </w:p>
-    <w:p>
-      <w:pPr>
-        <w:numPr>
-          <w:ilvl w:val="0"/>
-          <w:numId w:val="16"/>
-        </w:numPr>
-        <w:spacing w:before="100" w:beforeAutospacing="1" w:after="100" w:afterAutospacing="1"/>
-      </w:pPr>
-      <w:r>
-        <w:t>20% - Weekly Assignments</w:t>
-      </w:r>
-    </w:p>
-    <w:p>
-      <w:pPr>
-        <w:numPr>
-          <w:ilvl w:val="0"/>
-          <w:numId w:val="16"/>
-        </w:numPr>
-        <w:spacing w:before="100" w:beforeAutospacing="1" w:after="100" w:afterAutospacing="1"/>
-      </w:pPr>
-      <w:r>
-        <w:t>20% - Project 1: Web Application Project</w:t>
-      </w:r>
-    </w:p>
-    <w:p>
-      <w:pPr>
-        <w:numPr>
-          <w:ilvl w:val="0"/>
-          <w:numId w:val="16"/>
-        </w:numPr>
-        <w:spacing w:before="100" w:beforeAutospacing="1" w:after="100" w:afterAutospacing="1"/>
-      </w:pPr>
-      <w:r>
-        <w:t>20% - Project 2:  ArcGIS Python API Project</w:t>
-      </w:r>
-    </w:p>
-    <w:p>
-      <w:pPr>
-        <w:numPr>
-          <w:ilvl w:val="0"/>
-          <w:numId w:val="16"/>
-        </w:numPr>
-        <w:spacing w:before="100" w:beforeAutospacing="1" w:after="100" w:afterAutospacing="1"/>
-      </w:pPr>
-      <w:r>
-        <w:t>20% - Project 3: Data Science Notebook Project</w:t>
-      </w:r>
-    </w:p>
-    <w:p>
-      <w:pPr>
-        <w:numPr>
-          <w:ilvl w:val="0"/>
-          <w:numId w:val="16"/>
-        </w:numPr>
-        <w:spacing w:before="100" w:beforeAutospacing="1" w:after="100" w:afterAutospacing="1"/>
-        <w:rPr>
-          <w:lang w:val="pt-BR"/>
-        </w:rPr>
-      </w:pPr>
-      <w:r>
-        <w:rPr>
-          <w:lang w:val="pt-BR"/>
-        </w:rPr>
-        <w:t>20</w:t>
-      </w:r>
-      <w:r>
-        <w:rPr>
-          <w:lang w:val="pt-BR"/>
-        </w:rPr>
-        <w:t>%</w:t>
-      </w:r>
-      <w:r>
-        <w:rPr>
-          <w:lang w:val="pt-BR"/>
-        </w:rPr>
-        <w:t xml:space="preserve"> -</w:t>
-      </w:r>
-      <w:r>
-        <w:rPr>
-          <w:lang w:val="pt-BR"/>
-        </w:rPr>
-        <w:t xml:space="preserve"> </w:t>
-      </w:r>
-      <w:r>
-        <w:rPr>
-          <w:lang w:val="pt-BR"/>
-        </w:rPr>
-        <w:t>Project 4: Student Defined Final Project</w:t>
-      </w:r>
-    </w:p>
-    <w:p>
-      <w:pPr>
-        <w:pStyle w:val="Default"/>
-        <w:jc w:val="both"/>
-        <w:rPr>
-          <w:rFonts w:asciiTheme="minorHAnsi" w:hAnsiTheme="minorHAnsi"/>
-        </w:rPr>
-      </w:pPr>
-    </w:p>
-    <w:p>
-      <w:pPr>
-        <w:pStyle w:val="Default"/>
-        <w:jc w:val="both"/>
-        <w:rPr>
-          <w:rFonts w:asciiTheme="minorHAnsi" w:hAnsiTheme="minorHAnsi"/>
-          <w:b/>
-        </w:rPr>
-      </w:pPr>
-      <w:r>
-        <w:rPr>
-          <w:rFonts w:asciiTheme="minorHAnsi" w:hAnsiTheme="minorHAnsi"/>
-          <w:b/>
-        </w:rPr>
-        <w:t xml:space="preserve">Grading </w:t>
-      </w:r>
-      <w:r>
-        <w:rPr>
-          <w:rFonts w:asciiTheme="minorHAnsi" w:hAnsiTheme="minorHAnsi"/>
-          <w:b/>
-        </w:rPr>
-        <w:t>Scale:</w:t>
-      </w:r>
-    </w:p>
-    <w:tbl>
-      <w:tblPr>
-        <w:tblW w:w="0" w:type="auto"/>
-        <w:jc w:val="center"/>
-        <w:tblLook w:val="04A0" w:firstRow="1" w:lastRow="0" w:firstColumn="1" w:lastColumn="0" w:noHBand="0" w:noVBand="1"/>
-      </w:tblPr>
-      <w:tblGrid>
-        <w:gridCol w:w="2952"/>
-        <w:gridCol w:w="2952"/>
-        <w:gridCol w:w="2952"/>
-      </w:tblGrid>
-      <w:tr>
-        <w:trPr>
-          <w:jc w:val="center"/>
-        </w:trPr>
-        <w:tc>
-          <w:tcPr>
-            <w:tcW w:w="2952" w:type="dxa"/>
-            <w:vAlign w:val="center"/>
-          </w:tcPr>
-          <w:p>
-            <w:pPr>
-              <w:jc w:val="center"/>
-              <w:rPr>
-                <w:b/>
-                <w:bCs/>
-              </w:rPr>
-            </w:pPr>
-            <w:r>
-              <w:rPr>
-                <w:b/>
-                <w:bCs/>
-              </w:rPr>
-              <w:t>Grade</w:t>
-            </w:r>
-          </w:p>
-        </w:tc>
-        <w:tc>
-          <w:tcPr>
-            <w:tcW w:w="2952" w:type="dxa"/>
-            <w:vAlign w:val="center"/>
-          </w:tcPr>
-          <w:p>
-            <w:pPr>
-              <w:jc w:val="center"/>
-              <w:rPr>
-                <w:b/>
-                <w:bCs/>
-              </w:rPr>
-            </w:pPr>
-            <w:r>
-              <w:rPr>
-                <w:b/>
-                <w:bCs/>
-              </w:rPr>
-              <w:t>Points</w:t>
-            </w:r>
-          </w:p>
-        </w:tc>
-        <w:tc>
-          <w:tcPr>
-            <w:tcW w:w="2952" w:type="dxa"/>
-            <w:vAlign w:val="center"/>
-          </w:tcPr>
-          <w:p>
-            <w:pPr>
-              <w:jc w:val="center"/>
-              <w:rPr>
-                <w:b/>
-                <w:bCs/>
-              </w:rPr>
-            </w:pPr>
-            <w:r>
-              <w:rPr>
-                <w:b/>
-                <w:bCs/>
-              </w:rPr>
-              <w:t>0-100% scale</w:t>
-            </w:r>
-          </w:p>
-        </w:tc>
-      </w:tr>
-      <w:tr>
-        <w:trPr>
-          <w:jc w:val="center"/>
-        </w:trPr>
-        <w:tc>
-          <w:tcPr>
-            <w:tcW w:w="2952" w:type="dxa"/>
-            <w:vAlign w:val="center"/>
-          </w:tcPr>
-          <w:p>
-            <w:pPr>
-              <w:jc w:val="center"/>
-              <w:rPr>
-                <w:b/>
-                <w:bCs/>
-              </w:rPr>
-            </w:pPr>
-            <w:r>
-              <w:rPr>
-                <w:color w:val="000000"/>
-              </w:rPr>
-              <w:t>A</w:t>
-            </w:r>
-          </w:p>
-        </w:tc>
-        <w:tc>
-          <w:tcPr>
-            <w:tcW w:w="2952" w:type="dxa"/>
-            <w:vAlign w:val="center"/>
-          </w:tcPr>
-          <w:p>
-            <w:pPr>
-              <w:jc w:val="center"/>
-              <w:rPr>
-                <w:b/>
-                <w:bCs/>
-              </w:rPr>
-            </w:pPr>
-            <w:r>
-              <w:t>4.0</w:t>
-            </w:r>
-          </w:p>
-        </w:tc>
-        <w:tc>
-          <w:tcPr>
-            <w:tcW w:w="2952" w:type="dxa"/>
-            <w:vAlign w:val="center"/>
-          </w:tcPr>
-          <w:p>
-            <w:pPr>
-              <w:jc w:val="center"/>
-              <w:rPr>
-                <w:b/>
-                <w:bCs/>
-              </w:rPr>
-            </w:pPr>
-            <w:r>
-              <w:rPr>
-                <w:color w:val="000000"/>
-              </w:rPr>
-              <w:t>93-100%</w:t>
-            </w:r>
-          </w:p>
-        </w:tc>
-      </w:tr>
-      <w:tr>
-        <w:trPr>
-          <w:jc w:val="center"/>
-        </w:trPr>
-        <w:tc>
-          <w:tcPr>
-            <w:tcW w:w="2952" w:type="dxa"/>
-            <w:vAlign w:val="center"/>
-          </w:tcPr>
-          <w:p>
-            <w:pPr>
-              <w:jc w:val="center"/>
-              <w:rPr>
-                <w:color w:val="000000"/>
-              </w:rPr>
-            </w:pPr>
-            <w:r>
-              <w:rPr>
-                <w:color w:val="000000"/>
-              </w:rPr>
-              <w:t>A-</w:t>
-            </w:r>
-          </w:p>
-        </w:tc>
-        <w:tc>
-          <w:tcPr>
-            <w:tcW w:w="2952" w:type="dxa"/>
-            <w:vAlign w:val="center"/>
-          </w:tcPr>
-          <w:p>
-            <w:pPr>
-              <w:jc w:val="center"/>
-              <w:rPr>
-                <w:b/>
-                <w:bCs/>
-              </w:rPr>
-            </w:pPr>
-            <w:r>
-              <w:t>3.7</w:t>
-            </w:r>
-          </w:p>
-        </w:tc>
-        <w:tc>
-          <w:tcPr>
-            <w:tcW w:w="2952" w:type="dxa"/>
-            <w:vAlign w:val="center"/>
-          </w:tcPr>
-          <w:p>
-            <w:pPr>
-              <w:jc w:val="center"/>
-              <w:rPr>
-                <w:b/>
-                <w:bCs/>
-              </w:rPr>
-            </w:pPr>
-            <w:r>
-              <w:rPr>
-                <w:color w:val="000000"/>
-              </w:rPr>
-              <w:t>90-92.9%</w:t>
-            </w:r>
-          </w:p>
-        </w:tc>
-      </w:tr>
-      <w:tr>
-        <w:trPr>
-          <w:jc w:val="center"/>
-        </w:trPr>
-        <w:tc>
-          <w:tcPr>
-            <w:tcW w:w="2952" w:type="dxa"/>
-            <w:vAlign w:val="center"/>
-          </w:tcPr>
-          <w:p>
-            <w:pPr>
-              <w:jc w:val="center"/>
-              <w:rPr>
-                <w:color w:val="000000"/>
-              </w:rPr>
-            </w:pPr>
-            <w:r>
-              <w:rPr>
-                <w:color w:val="000000"/>
-              </w:rPr>
-              <w:t>B+</w:t>
-            </w:r>
-          </w:p>
-        </w:tc>
-        <w:tc>
-          <w:tcPr>
-            <w:tcW w:w="2952" w:type="dxa"/>
-            <w:vAlign w:val="center"/>
-          </w:tcPr>
-          <w:p>
-            <w:pPr>
-              <w:jc w:val="center"/>
-              <w:rPr>
-                <w:b/>
-                <w:bCs/>
-              </w:rPr>
-            </w:pPr>
-            <w:r>
-              <w:t>3.3</w:t>
-            </w:r>
-          </w:p>
-        </w:tc>
-        <w:tc>
-          <w:tcPr>
-            <w:tcW w:w="2952" w:type="dxa"/>
-            <w:vAlign w:val="center"/>
-          </w:tcPr>
-          <w:p>
-            <w:pPr>
-              <w:jc w:val="center"/>
-              <w:rPr>
-                <w:b/>
-                <w:bCs/>
-              </w:rPr>
-            </w:pPr>
-            <w:r>
-              <w:rPr>
-                <w:color w:val="000000"/>
-              </w:rPr>
-              <w:t>87-89.9%</w:t>
-            </w:r>
-          </w:p>
-        </w:tc>
-      </w:tr>
-      <w:tr>
-        <w:trPr>
-          <w:jc w:val="center"/>
-        </w:trPr>
-        <w:tc>
-          <w:tcPr>
-            <w:tcW w:w="2952" w:type="dxa"/>
-            <w:vAlign w:val="center"/>
-          </w:tcPr>
-          <w:p>
-            <w:pPr>
-              <w:jc w:val="center"/>
-              <w:rPr>
-                <w:color w:val="000000"/>
-              </w:rPr>
-            </w:pPr>
-            <w:r>
-              <w:rPr>
-                <w:color w:val="000000"/>
-              </w:rPr>
-              <w:t>B</w:t>
-            </w:r>
-          </w:p>
-        </w:tc>
-        <w:tc>
-          <w:tcPr>
-            <w:tcW w:w="2952" w:type="dxa"/>
-            <w:vAlign w:val="center"/>
-          </w:tcPr>
-          <w:p>
-            <w:pPr>
-              <w:jc w:val="center"/>
-              <w:rPr>
-                <w:b/>
-                <w:bCs/>
-              </w:rPr>
-            </w:pPr>
-            <w:r>
-              <w:t>3.0</w:t>
-            </w:r>
-          </w:p>
-        </w:tc>
-        <w:tc>
-          <w:tcPr>
-            <w:tcW w:w="2952" w:type="dxa"/>
-            <w:vAlign w:val="center"/>
-          </w:tcPr>
-          <w:p>
-            <w:pPr>
-              <w:jc w:val="center"/>
-              <w:rPr>
-                <w:b/>
-                <w:bCs/>
-              </w:rPr>
-            </w:pPr>
-            <w:r>
-              <w:rPr>
-                <w:color w:val="000000"/>
-              </w:rPr>
-              <w:t>83-86.9%</w:t>
-            </w:r>
-          </w:p>
-        </w:tc>
-      </w:tr>
-      <w:tr>
-        <w:trPr>
-          <w:jc w:val="center"/>
-        </w:trPr>
-        <w:tc>
-          <w:tcPr>
-            <w:tcW w:w="2952" w:type="dxa"/>
-            <w:vAlign w:val="center"/>
-          </w:tcPr>
-          <w:p>
-            <w:pPr>
-              <w:jc w:val="center"/>
-              <w:rPr>
-                <w:color w:val="000000"/>
-              </w:rPr>
-            </w:pPr>
-            <w:r>
-              <w:rPr>
-                <w:color w:val="000000"/>
-              </w:rPr>
-              <w:t>B-</w:t>
-            </w:r>
-          </w:p>
-        </w:tc>
-        <w:tc>
-          <w:tcPr>
-            <w:tcW w:w="2952" w:type="dxa"/>
-            <w:vAlign w:val="center"/>
-          </w:tcPr>
-          <w:p>
-            <w:pPr>
-              <w:jc w:val="center"/>
-              <w:rPr>
-                <w:b/>
-                <w:bCs/>
-              </w:rPr>
-            </w:pPr>
-            <w:r>
-              <w:t>2.7</w:t>
-            </w:r>
-          </w:p>
-        </w:tc>
-        <w:tc>
-          <w:tcPr>
-            <w:tcW w:w="2952" w:type="dxa"/>
-            <w:vAlign w:val="center"/>
-          </w:tcPr>
-          <w:p>
-            <w:pPr>
-              <w:jc w:val="center"/>
-              <w:rPr>
-                <w:b/>
-                <w:bCs/>
-              </w:rPr>
-            </w:pPr>
-            <w:r>
-              <w:rPr>
-                <w:color w:val="000000"/>
-              </w:rPr>
-              <w:t>80-82.9%</w:t>
-            </w:r>
-          </w:p>
-        </w:tc>
-      </w:tr>
-      <w:tr>
-        <w:trPr>
-          <w:jc w:val="center"/>
-        </w:trPr>
-        <w:tc>
-          <w:tcPr>
-            <w:tcW w:w="2952" w:type="dxa"/>
-            <w:vAlign w:val="center"/>
-          </w:tcPr>
-          <w:p>
-            <w:pPr>
-              <w:jc w:val="center"/>
-              <w:rPr>
-                <w:color w:val="000000"/>
-              </w:rPr>
-            </w:pPr>
-            <w:r>
-              <w:rPr>
-                <w:color w:val="000000"/>
-              </w:rPr>
-              <w:t>C+</w:t>
-            </w:r>
-          </w:p>
-        </w:tc>
-        <w:tc>
-          <w:tcPr>
-            <w:tcW w:w="2952" w:type="dxa"/>
-            <w:vAlign w:val="center"/>
-          </w:tcPr>
-          <w:p>
-            <w:pPr>
-              <w:jc w:val="center"/>
-              <w:rPr>
-                <w:b/>
-                <w:bCs/>
-              </w:rPr>
-            </w:pPr>
-            <w:r>
-              <w:t>2.3</w:t>
-            </w:r>
-          </w:p>
-        </w:tc>
-        <w:tc>
-          <w:tcPr>
-            <w:tcW w:w="2952" w:type="dxa"/>
-            <w:vAlign w:val="center"/>
-          </w:tcPr>
-          <w:p>
-            <w:pPr>
-              <w:jc w:val="center"/>
-              <w:rPr>
-                <w:b/>
-                <w:bCs/>
-              </w:rPr>
-            </w:pPr>
-            <w:r>
-              <w:rPr>
-                <w:color w:val="000000"/>
-              </w:rPr>
-              <w:t>77-79.9%</w:t>
-            </w:r>
-          </w:p>
-        </w:tc>
-      </w:tr>
-      <w:tr>
-        <w:trPr>
-          <w:jc w:val="center"/>
-        </w:trPr>
-        <w:tc>
-          <w:tcPr>
-            <w:tcW w:w="2952" w:type="dxa"/>
-            <w:vAlign w:val="center"/>
-          </w:tcPr>
-          <w:p>
-            <w:pPr>
-              <w:jc w:val="center"/>
-              <w:rPr>
-                <w:color w:val="000000"/>
-              </w:rPr>
-            </w:pPr>
-            <w:r>
-              <w:rPr>
-                <w:color w:val="000000"/>
-              </w:rPr>
-              <w:t>C</w:t>
-            </w:r>
-          </w:p>
-        </w:tc>
-        <w:tc>
-          <w:tcPr>
-            <w:tcW w:w="2952" w:type="dxa"/>
-            <w:vAlign w:val="center"/>
-          </w:tcPr>
-          <w:p>
-            <w:pPr>
-              <w:jc w:val="center"/>
-              <w:rPr>
-                <w:b/>
-                <w:bCs/>
-              </w:rPr>
-            </w:pPr>
-            <w:r>
-              <w:t>2.0</w:t>
-            </w:r>
-          </w:p>
-        </w:tc>
-        <w:tc>
-          <w:tcPr>
-            <w:tcW w:w="2952" w:type="dxa"/>
-            <w:vAlign w:val="center"/>
-          </w:tcPr>
-          <w:p>
-            <w:pPr>
-              <w:jc w:val="center"/>
-              <w:rPr>
-                <w:b/>
-                <w:bCs/>
-              </w:rPr>
-            </w:pPr>
-            <w:r>
-              <w:rPr>
-                <w:color w:val="000000"/>
-              </w:rPr>
-              <w:t>73-76.9%</w:t>
-            </w:r>
-          </w:p>
-        </w:tc>
-      </w:tr>
-      <w:tr>
-        <w:trPr>
-          <w:jc w:val="center"/>
-        </w:trPr>
-        <w:tc>
-          <w:tcPr>
-            <w:tcW w:w="2952" w:type="dxa"/>
-            <w:vAlign w:val="center"/>
-          </w:tcPr>
-          <w:p>
-            <w:pPr>
-              <w:jc w:val="center"/>
-              <w:rPr>
-                <w:color w:val="000000"/>
-              </w:rPr>
-            </w:pPr>
-            <w:r>
-              <w:rPr>
-                <w:color w:val="000000"/>
-              </w:rPr>
-              <w:t>C-</w:t>
-            </w:r>
-          </w:p>
-        </w:tc>
-        <w:tc>
-          <w:tcPr>
-            <w:tcW w:w="2952" w:type="dxa"/>
-            <w:vAlign w:val="center"/>
-          </w:tcPr>
-          <w:p>
-            <w:pPr>
-              <w:jc w:val="center"/>
-              <w:rPr>
-                <w:b/>
-                <w:bCs/>
-              </w:rPr>
-            </w:pPr>
-            <w:r>
-              <w:t>1.7</w:t>
-            </w:r>
-          </w:p>
-        </w:tc>
-        <w:tc>
-          <w:tcPr>
-            <w:tcW w:w="2952" w:type="dxa"/>
-            <w:vAlign w:val="center"/>
-          </w:tcPr>
-          <w:p>
-            <w:pPr>
-              <w:jc w:val="center"/>
-              <w:rPr>
-                <w:b/>
-                <w:bCs/>
-              </w:rPr>
-            </w:pPr>
-            <w:r>
-              <w:rPr>
-                <w:color w:val="000000"/>
-              </w:rPr>
-              <w:t>70-72.9%</w:t>
-            </w:r>
-          </w:p>
-        </w:tc>
-      </w:tr>
-      <w:tr>
-        <w:trPr>
-          <w:jc w:val="center"/>
-        </w:trPr>
-        <w:tc>
-          <w:tcPr>
-            <w:tcW w:w="2952" w:type="dxa"/>
-            <w:vAlign w:val="center"/>
-          </w:tcPr>
-          <w:p>
-            <w:pPr>
-              <w:jc w:val="center"/>
-              <w:rPr>
-                <w:color w:val="000000"/>
-              </w:rPr>
-            </w:pPr>
-            <w:r>
-              <w:rPr>
-                <w:color w:val="000000"/>
-              </w:rPr>
-              <w:t>D</w:t>
-            </w:r>
-          </w:p>
-        </w:tc>
-        <w:tc>
-          <w:tcPr>
-            <w:tcW w:w="2952" w:type="dxa"/>
-            <w:vAlign w:val="center"/>
-          </w:tcPr>
-          <w:p>
-            <w:pPr>
-              <w:jc w:val="center"/>
-              <w:rPr>
-                <w:b/>
-                <w:bCs/>
-              </w:rPr>
-            </w:pPr>
-            <w:r>
-              <w:t>1.0</w:t>
-            </w:r>
-          </w:p>
-        </w:tc>
-        <w:tc>
-          <w:tcPr>
-            <w:tcW w:w="2952" w:type="dxa"/>
-            <w:vAlign w:val="center"/>
-          </w:tcPr>
-          <w:p>
-            <w:pPr>
-              <w:jc w:val="center"/>
-              <w:rPr>
-                <w:b/>
-                <w:bCs/>
-              </w:rPr>
-            </w:pPr>
-            <w:r>
-              <w:rPr>
-                <w:color w:val="000000"/>
-              </w:rPr>
-              <w:t>60-69.9%</w:t>
-            </w:r>
-          </w:p>
-        </w:tc>
-      </w:tr>
-      <w:tr>
-        <w:trPr>
-          <w:jc w:val="center"/>
-        </w:trPr>
-        <w:tc>
-          <w:tcPr>
-            <w:tcW w:w="2952" w:type="dxa"/>
-            <w:vAlign w:val="center"/>
-          </w:tcPr>
-          <w:p>
-            <w:pPr>
-              <w:jc w:val="center"/>
-              <w:rPr>
-                <w:color w:val="000000"/>
-              </w:rPr>
-            </w:pPr>
-            <w:r>
-              <w:rPr>
-                <w:color w:val="000000"/>
-              </w:rPr>
-              <w:t>F</w:t>
-            </w:r>
-          </w:p>
-        </w:tc>
-        <w:tc>
-          <w:tcPr>
-            <w:tcW w:w="2952" w:type="dxa"/>
-            <w:vAlign w:val="center"/>
-          </w:tcPr>
-          <w:p>
-            <w:pPr>
-              <w:jc w:val="center"/>
-              <w:rPr>
-                <w:b/>
-                <w:bCs/>
-              </w:rPr>
-            </w:pPr>
-            <w:r>
-              <w:t>0.0</w:t>
-            </w:r>
-          </w:p>
-        </w:tc>
-        <w:tc>
-          <w:tcPr>
-            <w:tcW w:w="2952" w:type="dxa"/>
-            <w:vAlign w:val="center"/>
-          </w:tcPr>
-          <w:p>
-            <w:pPr>
-              <w:jc w:val="center"/>
-              <w:rPr>
-                <w:color w:val="000000"/>
-              </w:rPr>
-            </w:pPr>
-            <w:r>
-              <w:rPr>
-                <w:color w:val="000000"/>
-              </w:rPr>
-              <w:t>0-59.9%</w:t>
-            </w:r>
-          </w:p>
-        </w:tc>
-      </w:tr>
-      <w:tr>
-        <w:trPr>
-          <w:jc w:val="center"/>
-        </w:trPr>
-        <w:tc>
-          <w:tcPr>
-            <w:tcW w:w="2952" w:type="dxa"/>
-            <w:vAlign w:val="center"/>
-          </w:tcPr>
-          <w:p>
-            <w:pPr>
-              <w:jc w:val="center"/>
-              <w:rPr>
-                <w:color w:val="000000"/>
-              </w:rPr>
-            </w:pPr>
-            <w:r>
-              <w:rPr>
-                <w:color w:val="000000"/>
-              </w:rPr>
-              <w:t>FQ</w:t>
-            </w:r>
-          </w:p>
-        </w:tc>
-        <w:tc>
-          <w:tcPr>
-            <w:tcW w:w="2952" w:type="dxa"/>
-            <w:vAlign w:val="center"/>
-          </w:tcPr>
-          <w:p>
-            <w:pPr>
-              <w:jc w:val="center"/>
-            </w:pPr>
-            <w:r>
-              <w:t>0.0</w:t>
-            </w:r>
-          </w:p>
-        </w:tc>
-        <w:tc>
-          <w:tcPr>
-            <w:tcW w:w="2952" w:type="dxa"/>
-            <w:vAlign w:val="center"/>
-          </w:tcPr>
-          <w:p>
-            <w:pPr>
-              <w:jc w:val="center"/>
-              <w:rPr>
-                <w:color w:val="000000"/>
-              </w:rPr>
-            </w:pPr>
-            <w:r>
-              <w:rPr>
-                <w:color w:val="000000"/>
-              </w:rPr>
-              <w:t>Failed due to quit</w:t>
-            </w:r>
-          </w:p>
-        </w:tc>
-      </w:tr>
-      <w:tr>
-        <w:trPr>
-          <w:jc w:val="center"/>
-        </w:trPr>
-        <w:tc>
-          <w:tcPr>
-            <w:tcW w:w="2952" w:type="dxa"/>
-            <w:vAlign w:val="center"/>
-          </w:tcPr>
-          <w:p>
-            <w:pPr>
-              <w:jc w:val="center"/>
-              <w:rPr>
-                <w:color w:val="000000"/>
-              </w:rPr>
-            </w:pPr>
-          </w:p>
-        </w:tc>
-        <w:tc>
-          <w:tcPr>
-            <w:tcW w:w="2952" w:type="dxa"/>
-            <w:vAlign w:val="center"/>
-          </w:tcPr>
-          <w:p>
-            <w:pPr>
-              <w:jc w:val="center"/>
-            </w:pPr>
-          </w:p>
-        </w:tc>
-        <w:tc>
-          <w:tcPr>
-            <w:tcW w:w="2952" w:type="dxa"/>
-            <w:vAlign w:val="center"/>
-          </w:tcPr>
-          <w:p>
-            <w:pPr>
-              <w:jc w:val="center"/>
-              <w:rPr>
-                <w:color w:val="000000"/>
-              </w:rPr>
-            </w:pPr>
-          </w:p>
-        </w:tc>
-      </w:tr>
-      <w:tr>
-        <w:trPr>
-          <w:jc w:val="center"/>
-        </w:trPr>
-        <w:tc>
-          <w:tcPr>
-            <w:tcW w:w="2952" w:type="dxa"/>
-            <w:vAlign w:val="center"/>
-          </w:tcPr>
-          <w:p>
-            <w:pPr>
-              <w:jc w:val="center"/>
-              <w:rPr>
-                <w:color w:val="000000"/>
-              </w:rPr>
-            </w:pPr>
-          </w:p>
-        </w:tc>
-        <w:tc>
-          <w:tcPr>
-            <w:tcW w:w="2952" w:type="dxa"/>
-            <w:vAlign w:val="center"/>
-          </w:tcPr>
-          <w:p>
-            <w:pPr>
-              <w:jc w:val="center"/>
-            </w:pPr>
-          </w:p>
-        </w:tc>
-        <w:tc>
-          <w:tcPr>
-            <w:tcW w:w="2952" w:type="dxa"/>
-            <w:vAlign w:val="center"/>
-          </w:tcPr>
-          <w:p>
-            <w:pPr>
-              <w:jc w:val="center"/>
-              <w:rPr>
-                <w:color w:val="000000"/>
-              </w:rPr>
-            </w:pPr>
-          </w:p>
-        </w:tc>
-      </w:tr>
-      <w:tr>
-        <w:trPr>
-          <w:jc w:val="center"/>
-        </w:trPr>
-        <w:tc>
-          <w:tcPr>
-            <w:tcW w:w="2952" w:type="dxa"/>
-            <w:vAlign w:val="center"/>
-          </w:tcPr>
-          <w:p>
-            <w:pPr>
-              <w:jc w:val="center"/>
-              <w:rPr>
-                <w:color w:val="000000"/>
-              </w:rPr>
-            </w:pPr>
-          </w:p>
-        </w:tc>
-        <w:tc>
-          <w:tcPr>
-            <w:tcW w:w="2952" w:type="dxa"/>
-            <w:vAlign w:val="center"/>
-          </w:tcPr>
-          <w:p>
-            <w:pPr>
-              <w:jc w:val="center"/>
-            </w:pPr>
-          </w:p>
-        </w:tc>
-        <w:tc>
-          <w:tcPr>
-            <w:tcW w:w="2952" w:type="dxa"/>
-            <w:vAlign w:val="center"/>
-          </w:tcPr>
-          <w:p>
-            <w:pPr>
-              <w:jc w:val="center"/>
-              <w:rPr>
-                <w:color w:val="000000"/>
-              </w:rPr>
-            </w:pPr>
-          </w:p>
-        </w:tc>
-      </w:tr>
-      <w:tr>
-        <w:trPr>
-          <w:jc w:val="center"/>
-        </w:trPr>
-        <w:tc>
-          <w:tcPr>
-            <w:tcW w:w="2952" w:type="dxa"/>
-            <w:vAlign w:val="center"/>
-          </w:tcPr>
-          <w:p>
-            <w:pPr>
-              <w:jc w:val="center"/>
-              <w:rPr>
-                <w:color w:val="000000"/>
-              </w:rPr>
-            </w:pPr>
-          </w:p>
-        </w:tc>
-        <w:tc>
-          <w:tcPr>
-            <w:tcW w:w="2952" w:type="dxa"/>
-            <w:vAlign w:val="center"/>
-          </w:tcPr>
-          <w:p>
-            <w:pPr>
-              <w:jc w:val="center"/>
-            </w:pPr>
-          </w:p>
-        </w:tc>
-        <w:tc>
-          <w:tcPr>
-            <w:tcW w:w="2952" w:type="dxa"/>
-            <w:vAlign w:val="center"/>
-          </w:tcPr>
-          <w:p>
-            <w:pPr>
-              <w:jc w:val="center"/>
-              <w:rPr>
-                <w:color w:val="000000"/>
-              </w:rPr>
-            </w:pPr>
-          </w:p>
-        </w:tc>
-      </w:tr>
-      <w:tr>
-        <w:trPr>
-          <w:jc w:val="center"/>
-        </w:trPr>
-        <w:tc>
-          <w:tcPr>
-            <w:tcW w:w="2952" w:type="dxa"/>
-            <w:vAlign w:val="center"/>
-          </w:tcPr>
-          <w:p>
-            <w:pPr>
-              <w:jc w:val="center"/>
-              <w:rPr>
-                <w:color w:val="000000"/>
-              </w:rPr>
-            </w:pPr>
-          </w:p>
-        </w:tc>
-        <w:tc>
-          <w:tcPr>
-            <w:tcW w:w="2952" w:type="dxa"/>
-            <w:vAlign w:val="center"/>
-          </w:tcPr>
-          <w:p>
-            <w:pPr>
-              <w:jc w:val="center"/>
-            </w:pPr>
-          </w:p>
-        </w:tc>
-        <w:tc>
-          <w:tcPr>
-            <w:tcW w:w="2952" w:type="dxa"/>
-            <w:vAlign w:val="center"/>
-          </w:tcPr>
-          <w:p>
-            <w:pPr>
-              <w:jc w:val="center"/>
-              <w:rPr>
-                <w:color w:val="000000"/>
-              </w:rPr>
-            </w:pPr>
-          </w:p>
-        </w:tc>
-      </w:tr>
-      <w:tr>
-        <w:trPr>
-          <w:jc w:val="center"/>
-        </w:trPr>
-        <w:tc>
-          <w:tcPr>
-            <w:tcW w:w="2952" w:type="dxa"/>
-            <w:vAlign w:val="center"/>
-          </w:tcPr>
-          <w:p>
-            <w:pPr>
-              <w:jc w:val="center"/>
-              <w:rPr>
-                <w:color w:val="000000"/>
-              </w:rPr>
-            </w:pPr>
-          </w:p>
-        </w:tc>
-        <w:tc>
-          <w:tcPr>
-            <w:tcW w:w="2952" w:type="dxa"/>
-            <w:vAlign w:val="center"/>
-          </w:tcPr>
-          <w:p>
-            <w:pPr>
-              <w:jc w:val="center"/>
-            </w:pPr>
-          </w:p>
-        </w:tc>
-        <w:tc>
-          <w:tcPr>
-            <w:tcW w:w="2952" w:type="dxa"/>
-            <w:vAlign w:val="center"/>
-          </w:tcPr>
-          <w:p>
-            <w:pPr>
-              <w:jc w:val="center"/>
-              <w:rPr>
-                <w:color w:val="000000"/>
-              </w:rPr>
-            </w:pPr>
-          </w:p>
-        </w:tc>
-      </w:tr>
-      <w:tr>
-        <w:trPr>
-          <w:jc w:val="center"/>
-        </w:trPr>
-        <w:tc>
-          <w:tcPr>
-            <w:tcW w:w="2952" w:type="dxa"/>
-            <w:vAlign w:val="center"/>
-          </w:tcPr>
-          <w:p>
-            <w:pPr>
-              <w:jc w:val="center"/>
-              <w:rPr>
-                <w:color w:val="000000"/>
-              </w:rPr>
-            </w:pPr>
-          </w:p>
-        </w:tc>
-        <w:tc>
-          <w:tcPr>
-            <w:tcW w:w="2952" w:type="dxa"/>
-            <w:vAlign w:val="center"/>
-          </w:tcPr>
-          <w:p>
-            <w:pPr>
-              <w:jc w:val="center"/>
-            </w:pPr>
-          </w:p>
-        </w:tc>
-        <w:tc>
-          <w:tcPr>
-            <w:tcW w:w="2952" w:type="dxa"/>
-            <w:vAlign w:val="center"/>
-          </w:tcPr>
-          <w:p>
-            <w:pPr>
-              <w:jc w:val="center"/>
-              <w:rPr>
-                <w:color w:val="000000"/>
-              </w:rPr>
-            </w:pPr>
-          </w:p>
-        </w:tc>
-      </w:tr>
-      <w:tr>
-        <w:trPr>
-          <w:jc w:val="center"/>
-        </w:trPr>
-        <w:tc>
-          <w:tcPr>
-            <w:tcW w:w="2952" w:type="dxa"/>
-            <w:vAlign w:val="center"/>
-          </w:tcPr>
-          <w:p>
-            <w:pPr>
-              <w:jc w:val="center"/>
-              <w:rPr>
-                <w:color w:val="000000"/>
-              </w:rPr>
-            </w:pPr>
-          </w:p>
-        </w:tc>
-        <w:tc>
-          <w:tcPr>
-            <w:tcW w:w="2952" w:type="dxa"/>
-            <w:vAlign w:val="center"/>
-          </w:tcPr>
-          <w:p>
-            <w:pPr>
-              <w:jc w:val="center"/>
-            </w:pPr>
-          </w:p>
-        </w:tc>
-        <w:tc>
-          <w:tcPr>
-            <w:tcW w:w="2952" w:type="dxa"/>
-            <w:vAlign w:val="center"/>
-          </w:tcPr>
-          <w:p>
-            <w:pPr>
-              <w:jc w:val="center"/>
-              <w:rPr>
-                <w:color w:val="000000"/>
-              </w:rPr>
-            </w:pPr>
-          </w:p>
-        </w:tc>
-      </w:tr>
-      <w:tr>
-        <w:trPr>
-          <w:jc w:val="center"/>
-        </w:trPr>
-        <w:tc>
-          <w:tcPr>
-            <w:tcW w:w="2952" w:type="dxa"/>
-            <w:vAlign w:val="center"/>
-          </w:tcPr>
-          <w:p>
-            <w:pPr>
-              <w:jc w:val="center"/>
-              <w:rPr>
-                <w:color w:val="000000"/>
-              </w:rPr>
-            </w:pPr>
-          </w:p>
-        </w:tc>
-        <w:tc>
-          <w:tcPr>
-            <w:tcW w:w="2952" w:type="dxa"/>
-            <w:vAlign w:val="center"/>
-          </w:tcPr>
-          <w:p>
-            <w:pPr>
-              <w:jc w:val="center"/>
-            </w:pPr>
-          </w:p>
-        </w:tc>
-        <w:tc>
-          <w:tcPr>
-            <w:tcW w:w="2952" w:type="dxa"/>
-            <w:vAlign w:val="center"/>
-          </w:tcPr>
-          <w:p>
-            <w:pPr>
-              <w:jc w:val="center"/>
-              <w:rPr>
-                <w:color w:val="000000"/>
-              </w:rPr>
-            </w:pPr>
-          </w:p>
-        </w:tc>
-      </w:tr>
-      <w:tr>
-        <w:trPr>
-          <w:jc w:val="center"/>
-        </w:trPr>
-        <w:tc>
-          <w:tcPr>
-            <w:tcW w:w="2952" w:type="dxa"/>
-            <w:vAlign w:val="center"/>
-          </w:tcPr>
-          <w:p>
-            <w:pPr>
-              <w:jc w:val="center"/>
-              <w:rPr>
-                <w:color w:val="000000"/>
-              </w:rPr>
-            </w:pPr>
-          </w:p>
-        </w:tc>
-        <w:tc>
-          <w:tcPr>
-            <w:tcW w:w="2952" w:type="dxa"/>
-            <w:vAlign w:val="center"/>
-          </w:tcPr>
-          <w:p>
-            <w:pPr>
-              <w:jc w:val="center"/>
-            </w:pPr>
-          </w:p>
-        </w:tc>
-        <w:tc>
-          <w:tcPr>
-            <w:tcW w:w="2952" w:type="dxa"/>
-            <w:vAlign w:val="center"/>
-          </w:tcPr>
-          <w:p>
-            <w:pPr>
-              <w:jc w:val="center"/>
-              <w:rPr>
-                <w:color w:val="000000"/>
-              </w:rPr>
-            </w:pPr>
-          </w:p>
-        </w:tc>
-      </w:tr>
-    </w:tbl>
-    <w:p>
-      <w:pPr>
-        <w:rPr>
-          <w:b/>
-          <w:bCs/>
-        </w:rPr>
-      </w:pPr>
-      <w:bookmarkStart w:id="1" w:name="_GoBack"/>
-      <w:bookmarkEnd w:id="1"/>
-    </w:p>
-    <w:p>
-      <w:pPr>
-        <w:rPr>
-          <w:b/>
-        </w:rPr>
-      </w:pPr>
-      <w:r>
-        <w:rPr>
-          <w:b/>
-        </w:rPr>
-        <w:t>Academic Integrity</w:t>
-      </w:r>
-    </w:p>
-    <w:p>
-      <w:r>
-        <w:rPr>
-          <w:i/>
-        </w:rPr>
-        <w:t>Academic integrity is honest, truthful and responsible conduct in all academic endeavors.</w:t>
-      </w:r>
-      <w:r>
-        <w:t xml:space="preserve"> The mission of Saint Louis University is "the pursuit of truth for the greater glory of God and for the service of humanity."  Accordingly, all acts of falsehood demean and compromise the corporate endeavors of teaching, research, health care, and community service via which SLU embodies its mission. The University strives to prepare students for lives of personal and professional integrity, and therefore regards all breaches of academic integrity as matters of serious concern.</w:t>
-      </w:r>
-    </w:p>
-    <w:p/>
-    <w:p>
-      <w:r>
-        <w:t xml:space="preserve">The governing University-level Academic Integrity Policy was adopted in Spring 2015, and can be accessed on the Provost's Office website at: </w:t>
-      </w:r>
-      <w:hyperlink r:id="rId15" w:history="1">
-        <w:r>
-          <w:rPr>
-            <w:rStyle w:val="Hyperlink"/>
-          </w:rPr>
-          <w:t>http://www.slu.edu/Documents/provost/academic_affairs/University-wide%20Academic%20Integrity%20Policy%20FINAL%20%206-26-15.pdf</w:t>
-        </w:r>
-      </w:hyperlink>
-      <w:r>
-        <w:t>.</w:t>
-      </w:r>
-    </w:p>
-    <w:p>
-      <w:pPr>
-        <w:rPr>
-          <w:b/>
-        </w:rPr>
-      </w:pPr>
-    </w:p>
-    <w:p>
-      <w:r>
-        <w:t>Additionally, each SLU College, School, and Center may have adopted its own academic integrity policies, available on their respective websites.  All SLU students are expected to know and abide by these policies, which detail definitions of violations, processes for reporting violations, sanctions, and appeals.  Please direct questions about any facet of academic integrity to your faculty, the chair of the department of your academic program, or the Dean/Director of the College, School or Center in which your program is housed.</w:t>
-      </w:r>
-    </w:p>
-    <w:p>
-      <w:pPr>
-        <w:rPr>
-          <w:b/>
-        </w:rPr>
-      </w:pPr>
-    </w:p>
-    <w:p>
-      <w:pPr>
-        <w:rPr>
-          <w:b/>
-        </w:rPr>
-      </w:pPr>
-      <w:r>
-        <w:rPr>
-          <w:b/>
-        </w:rPr>
-        <w:t xml:space="preserve">Title IX </w:t>
-      </w:r>
-    </w:p>
-    <w:p>
-      <w:r>
-        <w:t>Saint Louis University and its faculty are committed to supporting our students and seeking an environment that is free of bias, discrimination, and harassment. If you have encountered any form of sexual misconduct (e.g. sexual assault, sexual harassment, stalking, domestic or dating violence), we encourage you to report this to the University. If you speak with a faculty member about an incident of misconduct, that faculty member must notify SLU’s Title IX coordinator, Anna R. Kratky (</w:t>
-      </w:r>
-      <w:proofErr w:type="spellStart"/>
-      <w:r>
-        <w:t>DuBourg</w:t>
-      </w:r>
-      <w:proofErr w:type="spellEnd"/>
-      <w:r>
-        <w:t xml:space="preserve"> Hall, room 36; akratky@slu.edu; 314-977-3886) and share the basic fact of your experience with her. The Title IX coordinator will then be available to assist you in understanding </w:t>
-      </w:r>
-      <w:proofErr w:type="gramStart"/>
-      <w:r>
-        <w:t>all of</w:t>
-      </w:r>
-      <w:proofErr w:type="gramEnd"/>
-      <w:r>
-        <w:t xml:space="preserve"> your options and in connecting you with all possible resources on and off campus. </w:t>
-      </w:r>
-    </w:p>
-    <w:p/>
-    <w:p>
-      <w:pPr>
-        <w:shd w:val="clear" w:color="auto" w:fill="FFFFFF"/>
-        <w:outlineLvl w:val="0"/>
-        <w:rPr>
-          <w:rFonts w:cstheme="minorHAnsi"/>
-          <w:bCs/>
-          <w:kern w:val="36"/>
-        </w:rPr>
-      </w:pPr>
-      <w:r>
-        <w:rPr>
-          <w:rFonts w:cstheme="minorHAnsi"/>
-          <w:bCs/>
-          <w:kern w:val="36"/>
-        </w:rPr>
-        <w:t xml:space="preserve">If you wish to speak with a confidential source, you may contact the counselors at the University Counseling Center at 314-977-TALK. To view SLU’s sexual misconduct policy and for resources, please visit the following web address: </w:t>
-      </w:r>
-      <w:hyperlink r:id="rId16" w:history="1">
-        <w:r>
-          <w:rPr>
-            <w:rStyle w:val="Hyperlink"/>
-            <w:rFonts w:cstheme="minorHAnsi"/>
-            <w:bCs/>
-            <w:kern w:val="36"/>
-          </w:rPr>
-          <w:t>http://www.slu.edu/general-counsel-home/office-of-institutional-equity-and-diversity/sexual-misconduct-policy</w:t>
-        </w:r>
-      </w:hyperlink>
-    </w:p>
-    <w:p>
-      <w:pPr>
-        <w:shd w:val="clear" w:color="auto" w:fill="FFFFFF"/>
-        <w:outlineLvl w:val="0"/>
-        <w:rPr>
-          <w:rFonts w:cstheme="minorHAnsi"/>
-          <w:bCs/>
-          <w:kern w:val="36"/>
-        </w:rPr>
-      </w:pPr>
-      <w:hyperlink r:id="rId17" w:history="1">
-        <w:r>
-          <w:rPr>
-            <w:rStyle w:val="Hyperlink"/>
-            <w:rFonts w:cstheme="minorHAnsi"/>
-            <w:bCs/>
-            <w:kern w:val="36"/>
-          </w:rPr>
-          <w:t>www.slu.edu/here4you</w:t>
-        </w:r>
-      </w:hyperlink>
-      <w:r>
-        <w:rPr>
-          <w:rFonts w:cstheme="minorHAnsi"/>
-          <w:bCs/>
-          <w:kern w:val="36"/>
-        </w:rPr>
-        <w:t xml:space="preserve"> .</w:t>
-      </w:r>
-    </w:p>
-    <w:p>
-      <w:pPr>
-        <w:rPr>
-          <w:b/>
-        </w:rPr>
-      </w:pPr>
-      <w:r>
-        <w:rPr>
-          <w:b/>
-        </w:rPr>
-        <w:t>Student Success Center</w:t>
-      </w:r>
-    </w:p>
-    <w:p>
-      <w:pPr>
-        <w:jc w:val="both"/>
-      </w:pPr>
-      <w:r>
-        <w:lastRenderedPageBreak/>
-        <w:t xml:space="preserve">In recognition that people learn in a variety of ways and that learning is influenced by multiple factors (e.g., prior experience, study skills, learning disability), resources to support student success are available on campus. The Student Success Center assists students with academic and career related services, </w:t>
-      </w:r>
-      <w:proofErr w:type="gramStart"/>
-      <w:r>
-        <w:t>is located in</w:t>
-      </w:r>
-      <w:proofErr w:type="gramEnd"/>
-      <w:r>
-        <w:t xml:space="preserve"> the Busch Student Center (Suite, 331) and the School of Nursing (Suite, 114). Students can visit www.slu.edu</w:t>
-      </w:r>
-      <w:r>
-        <w:t>/success to learn more about</w:t>
-      </w:r>
-      <w:r>
-        <w:t>:</w:t>
-      </w:r>
-    </w:p>
-    <w:p>
-      <w:pPr>
-        <w:pStyle w:val="ListParagraph"/>
-        <w:numPr>
-          <w:ilvl w:val="0"/>
-          <w:numId w:val="20"/>
-        </w:numPr>
-      </w:pPr>
-      <w:r>
-        <w:t xml:space="preserve">Course-level support (e.g., faculty member, departmental resources, etc.) by asking your course instructor. </w:t>
-      </w:r>
-    </w:p>
-    <w:p>
-      <w:pPr>
-        <w:pStyle w:val="ListParagraph"/>
-        <w:numPr>
-          <w:ilvl w:val="0"/>
-          <w:numId w:val="20"/>
-        </w:numPr>
-      </w:pPr>
-      <w:r>
-        <w:t>University-level support (e.g., tutoring services, university writing services, disability services, academic coaching, career services, and/or facets of curriculum planning).</w:t>
-      </w:r>
-    </w:p>
-    <w:p/>
-    <w:p>
-      <w:pPr>
-        <w:rPr>
-          <w:b/>
-        </w:rPr>
-      </w:pPr>
-      <w:r>
-        <w:rPr>
-          <w:b/>
-        </w:rPr>
-        <w:t>Disability Services Academic Accommodations</w:t>
-      </w:r>
-    </w:p>
-    <w:p>
-      <w:pPr>
-        <w:jc w:val="both"/>
-        <w:rPr>
-          <w:bCs/>
-        </w:rPr>
-      </w:pPr>
-      <w:r>
-        <w:rPr>
-          <w:bCs/>
-        </w:rPr>
-        <w:t xml:space="preserve">Students with a documented disability who wish to request academic accommodations </w:t>
-      </w:r>
-      <w:r>
-        <w:rPr>
-          <w:b/>
-          <w:bCs/>
-        </w:rPr>
-        <w:t>must</w:t>
-      </w:r>
-      <w:r>
-        <w:rPr>
-          <w:bCs/>
-        </w:rPr>
-        <w:t xml:space="preserve"> contact Disability Services to discuss accommodation requests and eligibility requirements. Once successfully registered, the student also </w:t>
-      </w:r>
-      <w:r>
-        <w:rPr>
-          <w:b/>
-          <w:bCs/>
-        </w:rPr>
-        <w:t>must</w:t>
-      </w:r>
-      <w:r>
-        <w:rPr>
-          <w:bCs/>
-        </w:rPr>
-        <w:t xml:space="preserve"> notify the course inst</w:t>
-      </w:r>
-      <w:r>
-        <w:rPr>
-          <w:bCs/>
-        </w:rPr>
-        <w:t xml:space="preserve">ructor that they wish to access </w:t>
-      </w:r>
-      <w:r>
-        <w:rPr>
-          <w:bCs/>
-        </w:rPr>
-        <w:t>accommodations in the course.</w:t>
-      </w:r>
-    </w:p>
-    <w:p>
-      <w:pPr>
-        <w:jc w:val="both"/>
-        <w:rPr>
-          <w:bCs/>
-        </w:rPr>
-      </w:pPr>
-    </w:p>
-    <w:p>
-      <w:pPr>
-        <w:jc w:val="both"/>
-        <w:rPr>
-          <w:bCs/>
-        </w:rPr>
-      </w:pPr>
-      <w:r>
-        <w:rPr>
-          <w:bCs/>
-        </w:rPr>
-        <w:t>Please contact Disability Services, located within</w:t>
-      </w:r>
-      <w:r>
-        <w:rPr>
-          <w:bCs/>
-        </w:rPr>
-        <w:t xml:space="preserve"> the Student Success Center, at </w:t>
-      </w:r>
-      <w:r>
-        <w:rPr>
-          <w:bCs/>
-        </w:rPr>
-        <w:t>Disability_services@slu.edu or 314.977.3</w:t>
-      </w:r>
-      <w:r>
-        <w:rPr>
-          <w:bCs/>
-        </w:rPr>
-        <w:t xml:space="preserve">484 to schedule an appointment. </w:t>
-      </w:r>
-      <w:r>
-        <w:rPr>
-          <w:bCs/>
-        </w:rPr>
-        <w:t xml:space="preserve">Confidentiality will be observed in all inquiries. Once </w:t>
-      </w:r>
-      <w:r>
-        <w:rPr>
-          <w:bCs/>
-        </w:rPr>
-        <w:t xml:space="preserve">approved, information about the </w:t>
-      </w:r>
-      <w:r>
-        <w:rPr>
-          <w:bCs/>
-        </w:rPr>
-        <w:t>student’s eligibility for academic accommodations will be</w:t>
-      </w:r>
-      <w:r>
-        <w:rPr>
-          <w:bCs/>
-        </w:rPr>
-        <w:t xml:space="preserve"> shared with course instructors </w:t>
-      </w:r>
-      <w:r>
-        <w:rPr>
-          <w:bCs/>
-        </w:rPr>
-        <w:t>via email from Disability Services and viewed within Ban</w:t>
-      </w:r>
-      <w:r>
-        <w:rPr>
-          <w:bCs/>
-        </w:rPr>
-        <w:t xml:space="preserve">ner via the instructor’s course </w:t>
-      </w:r>
-      <w:r>
-        <w:rPr>
-          <w:bCs/>
-        </w:rPr>
-        <w:t>roster.</w:t>
-      </w:r>
-    </w:p>
-    <w:p>
-      <w:pPr>
-        <w:jc w:val="both"/>
-        <w:rPr>
-          <w:bCs/>
-        </w:rPr>
-      </w:pPr>
-    </w:p>
-    <w:p>
-      <w:pPr>
-        <w:jc w:val="both"/>
-        <w:rPr>
-          <w:bCs/>
-        </w:rPr>
-      </w:pPr>
-      <w:r>
-        <w:rPr>
-          <w:bCs/>
-        </w:rPr>
-        <w:t>Note: Students who do not have a documented disabil</w:t>
-      </w:r>
-      <w:r>
-        <w:rPr>
-          <w:bCs/>
-        </w:rPr>
-        <w:t xml:space="preserve">ity but who think they may have </w:t>
-      </w:r>
-      <w:r>
-        <w:rPr>
-          <w:bCs/>
-        </w:rPr>
-        <w:t>one are encouraged to contact to Disability Services.</w:t>
-      </w:r>
-    </w:p>
-    <w:p>
-      <w:pPr>
-        <w:jc w:val="both"/>
-        <w:rPr>
-          <w:bCs/>
-        </w:rPr>
-      </w:pPr>
-    </w:p>
-    <w:p>
-      <w:pPr>
-        <w:autoSpaceDE w:val="0"/>
-        <w:autoSpaceDN w:val="0"/>
-        <w:adjustRightInd w:val="0"/>
-        <w:spacing w:before="120"/>
-        <w:rPr>
-          <w:rFonts w:cstheme="minorHAnsi"/>
-          <w:color w:val="000000"/>
-        </w:rPr>
-      </w:pPr>
-      <w:r>
-        <w:rPr>
-          <w:rFonts w:cstheme="minorHAnsi"/>
-          <w:b/>
-          <w:bCs/>
-          <w:color w:val="000000"/>
-        </w:rPr>
-        <w:t xml:space="preserve">Expectations (Basis of Participation &amp; Commitment Score): </w:t>
-      </w:r>
-    </w:p>
-    <w:p>
-      <w:pPr>
-        <w:numPr>
-          <w:ilvl w:val="0"/>
-          <w:numId w:val="3"/>
-        </w:numPr>
-        <w:autoSpaceDE w:val="0"/>
-        <w:autoSpaceDN w:val="0"/>
-        <w:adjustRightInd w:val="0"/>
-        <w:ind w:left="720" w:hanging="360"/>
-        <w:rPr>
-          <w:rFonts w:cstheme="minorHAnsi"/>
-          <w:color w:val="000000"/>
-        </w:rPr>
-      </w:pPr>
-      <w:r>
-        <w:rPr>
-          <w:rFonts w:cstheme="minorHAnsi"/>
-          <w:color w:val="000000"/>
-        </w:rPr>
-        <w:t xml:space="preserve">Attend </w:t>
-      </w:r>
-      <w:r>
-        <w:rPr>
-          <w:rFonts w:cstheme="minorHAnsi"/>
-          <w:i/>
-          <w:iCs/>
-          <w:color w:val="000000"/>
-        </w:rPr>
-        <w:t xml:space="preserve">every </w:t>
-      </w:r>
-      <w:r>
-        <w:rPr>
-          <w:rFonts w:cstheme="minorHAnsi"/>
-          <w:color w:val="000000"/>
-        </w:rPr>
-        <w:t xml:space="preserve">class; there is no room for random absences because each lecture builds on previous work. Attendance for the entire class period will form part of your class participation grade. Notify me if you anticipate missing class. </w:t>
-      </w:r>
-    </w:p>
-    <w:p>
-      <w:pPr>
-        <w:numPr>
-          <w:ilvl w:val="0"/>
-          <w:numId w:val="3"/>
-        </w:numPr>
-        <w:autoSpaceDE w:val="0"/>
-        <w:autoSpaceDN w:val="0"/>
-        <w:adjustRightInd w:val="0"/>
-        <w:ind w:left="720" w:hanging="360"/>
-        <w:rPr>
-          <w:rFonts w:cstheme="minorHAnsi"/>
-          <w:color w:val="000000"/>
-        </w:rPr>
-      </w:pPr>
-      <w:r>
-        <w:rPr>
-          <w:rFonts w:cstheme="minorHAnsi"/>
-          <w:color w:val="000000"/>
-        </w:rPr>
-        <w:t xml:space="preserve">Be on time. Punctuality will form part of your class participation grade. </w:t>
-      </w:r>
-    </w:p>
-    <w:p>
-      <w:pPr>
-        <w:numPr>
-          <w:ilvl w:val="0"/>
-          <w:numId w:val="3"/>
-        </w:numPr>
-        <w:autoSpaceDE w:val="0"/>
-        <w:autoSpaceDN w:val="0"/>
-        <w:adjustRightInd w:val="0"/>
-        <w:ind w:left="720" w:hanging="360"/>
-        <w:rPr>
-          <w:rFonts w:cstheme="minorHAnsi"/>
-          <w:color w:val="000000"/>
-        </w:rPr>
-      </w:pPr>
-      <w:r>
-        <w:t>You are responsible for any missed material or changes in assignments, meeting times/dates, or due dates announced in class.</w:t>
-      </w:r>
-    </w:p>
-    <w:p>
-      <w:pPr>
-        <w:numPr>
-          <w:ilvl w:val="0"/>
-          <w:numId w:val="3"/>
-        </w:numPr>
-        <w:autoSpaceDE w:val="0"/>
-        <w:autoSpaceDN w:val="0"/>
-        <w:adjustRightInd w:val="0"/>
-        <w:ind w:left="720" w:hanging="360"/>
-        <w:rPr>
-          <w:rFonts w:cstheme="minorHAnsi"/>
-          <w:color w:val="000000"/>
-        </w:rPr>
-      </w:pPr>
-      <w:r>
-        <w:rPr>
-          <w:rFonts w:cstheme="minorHAnsi"/>
-          <w:color w:val="000000"/>
-        </w:rPr>
-        <w:t xml:space="preserve">Read assigned materials </w:t>
-      </w:r>
-      <w:r>
-        <w:rPr>
-          <w:rFonts w:cstheme="minorHAnsi"/>
-          <w:i/>
-          <w:iCs/>
-          <w:color w:val="000000"/>
-        </w:rPr>
-        <w:t xml:space="preserve">before </w:t>
-      </w:r>
-      <w:r>
-        <w:rPr>
-          <w:rFonts w:cstheme="minorHAnsi"/>
-          <w:color w:val="000000"/>
-        </w:rPr>
-        <w:t xml:space="preserve">class. This, as evidenced by the quality of your participation in class, will form </w:t>
-      </w:r>
-      <w:proofErr w:type="gramStart"/>
-      <w:r>
-        <w:rPr>
-          <w:rFonts w:cstheme="minorHAnsi"/>
-          <w:color w:val="000000"/>
-        </w:rPr>
-        <w:t>the majority of</w:t>
-      </w:r>
-      <w:proofErr w:type="gramEnd"/>
-      <w:r>
-        <w:rPr>
-          <w:rFonts w:cstheme="minorHAnsi"/>
-          <w:color w:val="000000"/>
-        </w:rPr>
-        <w:t xml:space="preserve"> your class participation grade. </w:t>
-      </w:r>
-    </w:p>
-    <w:p>
-      <w:pPr>
-        <w:numPr>
-          <w:ilvl w:val="0"/>
-          <w:numId w:val="3"/>
-        </w:numPr>
-        <w:autoSpaceDE w:val="0"/>
-        <w:autoSpaceDN w:val="0"/>
-        <w:adjustRightInd w:val="0"/>
-        <w:ind w:left="720" w:hanging="360"/>
-        <w:rPr>
-          <w:rFonts w:cstheme="minorHAnsi"/>
-          <w:color w:val="000000"/>
-        </w:rPr>
-      </w:pPr>
-      <w:r>
-        <w:rPr>
-          <w:rFonts w:cstheme="minorHAnsi"/>
-          <w:color w:val="000000"/>
-        </w:rPr>
-        <w:t>Be committed to the class discussions</w:t>
-      </w:r>
-      <w:r>
-        <w:rPr>
-          <w:rFonts w:cstheme="minorHAnsi"/>
-          <w:color w:val="000000"/>
-        </w:rPr>
-        <w:t xml:space="preserve"> and exercises</w:t>
-      </w:r>
-      <w:r>
-        <w:rPr>
-          <w:rFonts w:cstheme="minorHAnsi"/>
-          <w:color w:val="000000"/>
-        </w:rPr>
-        <w:t xml:space="preserve">. Contribute to a collegial environment of the learning group. </w:t>
-      </w:r>
-    </w:p>
-    <w:p>
-      <w:pPr>
-        <w:numPr>
-          <w:ilvl w:val="0"/>
-          <w:numId w:val="3"/>
-        </w:numPr>
-        <w:autoSpaceDE w:val="0"/>
-        <w:autoSpaceDN w:val="0"/>
-        <w:adjustRightInd w:val="0"/>
-        <w:ind w:left="720" w:hanging="360"/>
-        <w:rPr>
-          <w:rFonts w:cstheme="minorHAnsi"/>
-          <w:color w:val="000000"/>
-        </w:rPr>
-      </w:pPr>
-      <w:r>
-        <w:rPr>
-          <w:rFonts w:cstheme="minorHAnsi"/>
-          <w:color w:val="000000"/>
-        </w:rPr>
-        <w:t>Simply talking does not equal participation. Participation can be silent as in active listening. Points raised should actively help move the conversation toward productive ends. If the ideas being discussed are banal or tiresome, actively steer the conversation.</w:t>
-      </w:r>
-    </w:p>
-    <w:p>
-      <w:pPr>
-        <w:numPr>
-          <w:ilvl w:val="0"/>
-          <w:numId w:val="3"/>
-        </w:numPr>
-        <w:autoSpaceDE w:val="0"/>
-        <w:autoSpaceDN w:val="0"/>
-        <w:adjustRightInd w:val="0"/>
-        <w:ind w:left="720" w:hanging="360"/>
-        <w:rPr>
-          <w:rFonts w:cstheme="minorHAnsi"/>
-          <w:color w:val="000000"/>
-        </w:rPr>
-      </w:pPr>
-      <w:r>
-        <w:rPr>
-          <w:rFonts w:cstheme="minorHAnsi"/>
-          <w:color w:val="000000"/>
-        </w:rPr>
-        <w:t xml:space="preserve">Submit all assignments at the </w:t>
-      </w:r>
-      <w:r>
-        <w:rPr>
-          <w:rFonts w:cstheme="minorHAnsi"/>
-          <w:i/>
-          <w:iCs/>
-          <w:color w:val="000000"/>
-        </w:rPr>
-        <w:t xml:space="preserve">beginning </w:t>
-      </w:r>
-      <w:r>
-        <w:rPr>
-          <w:rFonts w:cstheme="minorHAnsi"/>
-          <w:color w:val="000000"/>
-        </w:rPr>
-        <w:t>of class on the date due. Late work affects your grade.</w:t>
-      </w:r>
-    </w:p>
-    <w:p>
-      <w:pPr>
-        <w:numPr>
-          <w:ilvl w:val="0"/>
-          <w:numId w:val="3"/>
-        </w:numPr>
-        <w:autoSpaceDE w:val="0"/>
-        <w:autoSpaceDN w:val="0"/>
-        <w:adjustRightInd w:val="0"/>
-        <w:ind w:left="720" w:hanging="360"/>
-        <w:rPr>
-          <w:rFonts w:cstheme="minorHAnsi"/>
-          <w:color w:val="000000"/>
-        </w:rPr>
-      </w:pPr>
-      <w:r>
-        <w:t xml:space="preserve">To maintain the learning environment, web browsing, texting, or other non-academic activity on electronic devices will not be allowed in class. </w:t>
-      </w:r>
-    </w:p>
-    <w:p>
-      <w:pPr>
-        <w:numPr>
-          <w:ilvl w:val="0"/>
-          <w:numId w:val="3"/>
-        </w:numPr>
-        <w:autoSpaceDE w:val="0"/>
-        <w:autoSpaceDN w:val="0"/>
-        <w:adjustRightInd w:val="0"/>
-        <w:ind w:left="720" w:hanging="360"/>
-        <w:rPr>
-          <w:rFonts w:cstheme="minorHAnsi"/>
-          <w:color w:val="000000"/>
-        </w:rPr>
-      </w:pPr>
-      <w:r>
-        <w:rPr>
-          <w:rFonts w:cstheme="minorHAnsi"/>
-          <w:color w:val="000000"/>
-        </w:rPr>
-        <w:lastRenderedPageBreak/>
-        <w:t xml:space="preserve">Let the class know at the beginning if you anticipate an event (e.g., emergency </w:t>
-      </w:r>
-      <w:proofErr w:type="spellStart"/>
-      <w:r>
-        <w:rPr>
-          <w:rFonts w:cstheme="minorHAnsi"/>
-          <w:color w:val="000000"/>
-        </w:rPr>
-        <w:t>phonecall</w:t>
-      </w:r>
-      <w:proofErr w:type="spellEnd"/>
-      <w:r>
-        <w:rPr>
-          <w:rFonts w:cstheme="minorHAnsi"/>
-          <w:color w:val="000000"/>
-        </w:rPr>
-        <w:t>, appointment) that will disrupt the group.</w:t>
-      </w:r>
-    </w:p>
-    <w:p/>
-    <w:p>
-      <w:pPr>
-        <w:rPr>
-          <w:bCs/>
-        </w:rPr>
-      </w:pPr>
-      <w:r>
-        <w:rPr>
-          <w:b/>
-          <w:bCs/>
-        </w:rPr>
-        <w:t>Professional Writing &amp; Presentations:</w:t>
-      </w:r>
-    </w:p>
-    <w:p>
-      <w:pPr>
-        <w:pStyle w:val="ListParagraph"/>
-        <w:numPr>
-          <w:ilvl w:val="0"/>
-          <w:numId w:val="14"/>
-        </w:numPr>
-      </w:pPr>
-      <w:r>
-        <w:t>All work is expected to be polished and professional. Clarity of expression, organization of materials, absence of typographical errors, correctness of grammar and spelling, and other communication skills are considered i</w:t>
-      </w:r>
-      <w:r>
-        <w:t>n evaluating assignments</w:t>
-      </w:r>
-      <w:r>
-        <w:t xml:space="preserve">. </w:t>
-      </w:r>
-    </w:p>
-    <w:p>
-      <w:pPr>
-        <w:pStyle w:val="ListParagraph"/>
-        <w:numPr>
-          <w:ilvl w:val="0"/>
-          <w:numId w:val="14"/>
-        </w:numPr>
-      </w:pPr>
-      <w:r>
-        <w:t>Additionally, all work must be fully referenced with source material following proper citation format according the American Psychological Association or the Chicago Manual of Style.</w:t>
-      </w:r>
-    </w:p>
-    <w:p>
-      <w:pPr>
-        <w:pStyle w:val="ListParagraph"/>
-        <w:numPr>
-          <w:ilvl w:val="0"/>
-          <w:numId w:val="14"/>
-        </w:numPr>
-      </w:pPr>
-      <w:r>
-        <w:t>Oral</w:t>
-      </w:r>
-      <w:r>
-        <w:t xml:space="preserve"> presentations are expected to be well organized, practiced, professional, and with appropriate graphical or visual aids. </w:t>
       </w:r>
     </w:p>
     <w:p/>
@@ -4545,7 +2448,7 @@
               </w:rPr>
               <w:t xml:space="preserve"> </w:t>
             </w:r>
-            <w:hyperlink r:id="rId18" w:history="1">
+            <w:hyperlink r:id="rId15" w:history="1">
               <w:r>
                 <w:rPr>
                   <w:rStyle w:val="Hyperlink"/>
@@ -4625,6 +2528,7 @@
               <w:jc w:val="center"/>
             </w:pPr>
             <w:r>
+              <w:lastRenderedPageBreak/>
               <w:t>Publishing and Analyzing Web Services with Python</w:t>
             </w:r>
           </w:p>
@@ -4913,7 +2817,6 @@
                 <w:sz w:val="21"/>
                 <w:szCs w:val="21"/>
               </w:rPr>
-              <w:lastRenderedPageBreak/>
               <w:t>Project #3 Assigned</w:t>
             </w:r>
           </w:p>
@@ -4957,7 +2860,6 @@
               </w:rPr>
             </w:pPr>
             <w:r>
-              <w:lastRenderedPageBreak/>
               <w:t xml:space="preserve">Intro to Pandas and ArcGIS Spatial </w:t>
             </w:r>
             <w:proofErr w:type="spellStart"/>
@@ -5919,7 +3821,7 @@
                 <w:szCs w:val="20"/>
               </w:rPr>
             </w:pPr>
-            <w:hyperlink r:id="rId19" w:history="1">
+            <w:hyperlink r:id="rId16" w:history="1">
               <w:r>
                 <w:rPr>
                   <w:rStyle w:val="Hyperlink"/>
@@ -5937,7 +3839,7 @@
                 <w:szCs w:val="20"/>
               </w:rPr>
             </w:pPr>
-            <w:hyperlink r:id="rId20" w:history="1">
+            <w:hyperlink r:id="rId17" w:history="1">
               <w:r>
                 <w:rPr>
                   <w:rStyle w:val="Hyperlink"/>
@@ -5962,7 +3864,7 @@
               </w:rPr>
               <w:t xml:space="preserve">In Class Exercises Based on </w:t>
             </w:r>
-            <w:hyperlink r:id="rId21" w:history="1">
+            <w:hyperlink r:id="rId18" w:history="1">
               <w:r>
                 <w:rPr>
                   <w:rStyle w:val="Hyperlink"/>
@@ -6201,146 +4103,1679 @@
       <w:pPr>
         <w:rPr>
           <w:b/>
-          <w:sz w:val="22"/>
-          <w:szCs w:val="22"/>
         </w:rPr>
       </w:pPr>
       <w:r>
         <w:rPr>
           <w:b/>
-          <w:sz w:val="22"/>
-          <w:szCs w:val="22"/>
+        </w:rPr>
+        <w:t>Assessment &amp; Grading:</w:t>
+      </w:r>
+    </w:p>
+    <w:p>
+      <w:pPr>
+        <w:numPr>
+          <w:ilvl w:val="0"/>
+          <w:numId w:val="16"/>
+        </w:numPr>
+        <w:spacing w:before="100" w:beforeAutospacing="1" w:after="100" w:afterAutospacing="1"/>
+      </w:pPr>
+      <w:r>
+        <w:t>20% - Weekly Assignments</w:t>
+      </w:r>
+    </w:p>
+    <w:p>
+      <w:pPr>
+        <w:numPr>
+          <w:ilvl w:val="0"/>
+          <w:numId w:val="16"/>
+        </w:numPr>
+        <w:spacing w:before="100" w:beforeAutospacing="1" w:after="100" w:afterAutospacing="1"/>
+      </w:pPr>
+      <w:r>
+        <w:t>20% - Project 1: Web Application Project</w:t>
+      </w:r>
+    </w:p>
+    <w:p>
+      <w:pPr>
+        <w:numPr>
+          <w:ilvl w:val="0"/>
+          <w:numId w:val="16"/>
+        </w:numPr>
+        <w:spacing w:before="100" w:beforeAutospacing="1" w:after="100" w:afterAutospacing="1"/>
+      </w:pPr>
+      <w:r>
+        <w:t>20% - Project 2:  ArcGIS Python API Project</w:t>
+      </w:r>
+    </w:p>
+    <w:p>
+      <w:pPr>
+        <w:numPr>
+          <w:ilvl w:val="0"/>
+          <w:numId w:val="16"/>
+        </w:numPr>
+        <w:spacing w:before="100" w:beforeAutospacing="1" w:after="100" w:afterAutospacing="1"/>
+      </w:pPr>
+      <w:r>
+        <w:t>20% - Project 3: Data Science Notebook Project</w:t>
+      </w:r>
+    </w:p>
+    <w:p>
+      <w:pPr>
+        <w:numPr>
+          <w:ilvl w:val="0"/>
+          <w:numId w:val="16"/>
+        </w:numPr>
+        <w:spacing w:before="100" w:beforeAutospacing="1" w:after="100" w:afterAutospacing="1"/>
+        <w:rPr>
+          <w:lang w:val="pt-BR"/>
+        </w:rPr>
+      </w:pPr>
+      <w:r>
+        <w:rPr>
+          <w:lang w:val="pt-BR"/>
+        </w:rPr>
+        <w:t>20</w:t>
+      </w:r>
+      <w:r>
+        <w:rPr>
+          <w:lang w:val="pt-BR"/>
+        </w:rPr>
+        <w:t>%</w:t>
+      </w:r>
+      <w:r>
+        <w:rPr>
+          <w:lang w:val="pt-BR"/>
+        </w:rPr>
+        <w:t xml:space="preserve"> -</w:t>
+      </w:r>
+      <w:r>
+        <w:rPr>
+          <w:lang w:val="pt-BR"/>
+        </w:rPr>
+        <w:t xml:space="preserve"> </w:t>
+      </w:r>
+      <w:r>
+        <w:rPr>
+          <w:lang w:val="pt-BR"/>
+        </w:rPr>
+        <w:t>Project 4: Final Project</w:t>
+      </w:r>
+    </w:p>
+    <w:p>
+      <w:pPr>
+        <w:pStyle w:val="Default"/>
+        <w:jc w:val="both"/>
+        <w:rPr>
+          <w:rFonts w:asciiTheme="minorHAnsi" w:hAnsiTheme="minorHAnsi"/>
+        </w:rPr>
+      </w:pPr>
+    </w:p>
+    <w:p>
+      <w:pPr>
+        <w:pStyle w:val="Default"/>
+        <w:jc w:val="both"/>
+        <w:rPr>
+          <w:rFonts w:asciiTheme="minorHAnsi" w:hAnsiTheme="minorHAnsi"/>
+          <w:b/>
+        </w:rPr>
+      </w:pPr>
+      <w:r>
+        <w:rPr>
+          <w:rFonts w:asciiTheme="minorHAnsi" w:hAnsiTheme="minorHAnsi"/>
+          <w:b/>
+        </w:rPr>
+        <w:t xml:space="preserve">Grading </w:t>
+      </w:r>
+      <w:r>
+        <w:rPr>
+          <w:rFonts w:asciiTheme="minorHAnsi" w:hAnsiTheme="minorHAnsi"/>
+          <w:b/>
+        </w:rPr>
+        <w:t>Scale:</w:t>
+      </w:r>
+    </w:p>
+    <w:tbl>
+      <w:tblPr>
+        <w:tblW w:w="0" w:type="auto"/>
+        <w:jc w:val="center"/>
+        <w:tblLook w:val="04A0" w:firstRow="1" w:lastRow="0" w:firstColumn="1" w:lastColumn="0" w:noHBand="0" w:noVBand="1"/>
+      </w:tblPr>
+      <w:tblGrid>
+        <w:gridCol w:w="2952"/>
+        <w:gridCol w:w="2952"/>
+        <w:gridCol w:w="2952"/>
+      </w:tblGrid>
+      <w:tr>
+        <w:trPr>
+          <w:jc w:val="center"/>
+        </w:trPr>
+        <w:tc>
+          <w:tcPr>
+            <w:tcW w:w="2952" w:type="dxa"/>
+            <w:vAlign w:val="center"/>
+          </w:tcPr>
+          <w:p>
+            <w:pPr>
+              <w:jc w:val="center"/>
+              <w:rPr>
+                <w:b/>
+                <w:bCs/>
+              </w:rPr>
+            </w:pPr>
+            <w:r>
+              <w:rPr>
+                <w:b/>
+                <w:bCs/>
+              </w:rPr>
+              <w:t>Grade</w:t>
+            </w:r>
+          </w:p>
+        </w:tc>
+        <w:tc>
+          <w:tcPr>
+            <w:tcW w:w="2952" w:type="dxa"/>
+            <w:vAlign w:val="center"/>
+          </w:tcPr>
+          <w:p>
+            <w:pPr>
+              <w:jc w:val="center"/>
+              <w:rPr>
+                <w:b/>
+                <w:bCs/>
+              </w:rPr>
+            </w:pPr>
+            <w:r>
+              <w:rPr>
+                <w:b/>
+                <w:bCs/>
+              </w:rPr>
+              <w:t>Points</w:t>
+            </w:r>
+          </w:p>
+        </w:tc>
+        <w:tc>
+          <w:tcPr>
+            <w:tcW w:w="2952" w:type="dxa"/>
+            <w:vAlign w:val="center"/>
+          </w:tcPr>
+          <w:p>
+            <w:pPr>
+              <w:jc w:val="center"/>
+              <w:rPr>
+                <w:b/>
+                <w:bCs/>
+              </w:rPr>
+            </w:pPr>
+            <w:r>
+              <w:rPr>
+                <w:b/>
+                <w:bCs/>
+              </w:rPr>
+              <w:t>0-100% scale</w:t>
+            </w:r>
+          </w:p>
+        </w:tc>
+      </w:tr>
+      <w:tr>
+        <w:trPr>
+          <w:jc w:val="center"/>
+        </w:trPr>
+        <w:tc>
+          <w:tcPr>
+            <w:tcW w:w="2952" w:type="dxa"/>
+            <w:vAlign w:val="center"/>
+          </w:tcPr>
+          <w:p>
+            <w:pPr>
+              <w:jc w:val="center"/>
+              <w:rPr>
+                <w:b/>
+                <w:bCs/>
+              </w:rPr>
+            </w:pPr>
+            <w:r>
+              <w:rPr>
+                <w:color w:val="000000"/>
+              </w:rPr>
+              <w:lastRenderedPageBreak/>
+              <w:t>A</w:t>
+            </w:r>
+          </w:p>
+        </w:tc>
+        <w:tc>
+          <w:tcPr>
+            <w:tcW w:w="2952" w:type="dxa"/>
+            <w:vAlign w:val="center"/>
+          </w:tcPr>
+          <w:p>
+            <w:pPr>
+              <w:jc w:val="center"/>
+              <w:rPr>
+                <w:b/>
+                <w:bCs/>
+              </w:rPr>
+            </w:pPr>
+            <w:r>
+              <w:t>4.0</w:t>
+            </w:r>
+          </w:p>
+        </w:tc>
+        <w:tc>
+          <w:tcPr>
+            <w:tcW w:w="2952" w:type="dxa"/>
+            <w:vAlign w:val="center"/>
+          </w:tcPr>
+          <w:p>
+            <w:pPr>
+              <w:jc w:val="center"/>
+              <w:rPr>
+                <w:b/>
+                <w:bCs/>
+              </w:rPr>
+            </w:pPr>
+            <w:r>
+              <w:rPr>
+                <w:color w:val="000000"/>
+              </w:rPr>
+              <w:t>93-100%</w:t>
+            </w:r>
+          </w:p>
+        </w:tc>
+      </w:tr>
+      <w:tr>
+        <w:trPr>
+          <w:jc w:val="center"/>
+        </w:trPr>
+        <w:tc>
+          <w:tcPr>
+            <w:tcW w:w="2952" w:type="dxa"/>
+            <w:vAlign w:val="center"/>
+          </w:tcPr>
+          <w:p>
+            <w:pPr>
+              <w:jc w:val="center"/>
+              <w:rPr>
+                <w:color w:val="000000"/>
+              </w:rPr>
+            </w:pPr>
+            <w:r>
+              <w:rPr>
+                <w:color w:val="000000"/>
+              </w:rPr>
+              <w:t>A-</w:t>
+            </w:r>
+          </w:p>
+        </w:tc>
+        <w:tc>
+          <w:tcPr>
+            <w:tcW w:w="2952" w:type="dxa"/>
+            <w:vAlign w:val="center"/>
+          </w:tcPr>
+          <w:p>
+            <w:pPr>
+              <w:jc w:val="center"/>
+              <w:rPr>
+                <w:b/>
+                <w:bCs/>
+              </w:rPr>
+            </w:pPr>
+            <w:r>
+              <w:t>3.7</w:t>
+            </w:r>
+          </w:p>
+        </w:tc>
+        <w:tc>
+          <w:tcPr>
+            <w:tcW w:w="2952" w:type="dxa"/>
+            <w:vAlign w:val="center"/>
+          </w:tcPr>
+          <w:p>
+            <w:pPr>
+              <w:jc w:val="center"/>
+              <w:rPr>
+                <w:b/>
+                <w:bCs/>
+              </w:rPr>
+            </w:pPr>
+            <w:r>
+              <w:rPr>
+                <w:color w:val="000000"/>
+              </w:rPr>
+              <w:t>90-92.9%</w:t>
+            </w:r>
+          </w:p>
+        </w:tc>
+      </w:tr>
+      <w:tr>
+        <w:trPr>
+          <w:jc w:val="center"/>
+        </w:trPr>
+        <w:tc>
+          <w:tcPr>
+            <w:tcW w:w="2952" w:type="dxa"/>
+            <w:vAlign w:val="center"/>
+          </w:tcPr>
+          <w:p>
+            <w:pPr>
+              <w:jc w:val="center"/>
+              <w:rPr>
+                <w:color w:val="000000"/>
+              </w:rPr>
+            </w:pPr>
+            <w:r>
+              <w:rPr>
+                <w:color w:val="000000"/>
+              </w:rPr>
+              <w:t>B+</w:t>
+            </w:r>
+          </w:p>
+        </w:tc>
+        <w:tc>
+          <w:tcPr>
+            <w:tcW w:w="2952" w:type="dxa"/>
+            <w:vAlign w:val="center"/>
+          </w:tcPr>
+          <w:p>
+            <w:pPr>
+              <w:jc w:val="center"/>
+              <w:rPr>
+                <w:b/>
+                <w:bCs/>
+              </w:rPr>
+            </w:pPr>
+            <w:r>
+              <w:t>3.3</w:t>
+            </w:r>
+          </w:p>
+        </w:tc>
+        <w:tc>
+          <w:tcPr>
+            <w:tcW w:w="2952" w:type="dxa"/>
+            <w:vAlign w:val="center"/>
+          </w:tcPr>
+          <w:p>
+            <w:pPr>
+              <w:jc w:val="center"/>
+              <w:rPr>
+                <w:b/>
+                <w:bCs/>
+              </w:rPr>
+            </w:pPr>
+            <w:r>
+              <w:rPr>
+                <w:color w:val="000000"/>
+              </w:rPr>
+              <w:t>87-89.9%</w:t>
+            </w:r>
+          </w:p>
+        </w:tc>
+      </w:tr>
+      <w:tr>
+        <w:trPr>
+          <w:jc w:val="center"/>
+        </w:trPr>
+        <w:tc>
+          <w:tcPr>
+            <w:tcW w:w="2952" w:type="dxa"/>
+            <w:vAlign w:val="center"/>
+          </w:tcPr>
+          <w:p>
+            <w:pPr>
+              <w:jc w:val="center"/>
+              <w:rPr>
+                <w:color w:val="000000"/>
+              </w:rPr>
+            </w:pPr>
+            <w:r>
+              <w:rPr>
+                <w:color w:val="000000"/>
+              </w:rPr>
+              <w:t>B</w:t>
+            </w:r>
+          </w:p>
+        </w:tc>
+        <w:tc>
+          <w:tcPr>
+            <w:tcW w:w="2952" w:type="dxa"/>
+            <w:vAlign w:val="center"/>
+          </w:tcPr>
+          <w:p>
+            <w:pPr>
+              <w:jc w:val="center"/>
+              <w:rPr>
+                <w:b/>
+                <w:bCs/>
+              </w:rPr>
+            </w:pPr>
+            <w:r>
+              <w:t>3.0</w:t>
+            </w:r>
+          </w:p>
+        </w:tc>
+        <w:tc>
+          <w:tcPr>
+            <w:tcW w:w="2952" w:type="dxa"/>
+            <w:vAlign w:val="center"/>
+          </w:tcPr>
+          <w:p>
+            <w:pPr>
+              <w:jc w:val="center"/>
+              <w:rPr>
+                <w:b/>
+                <w:bCs/>
+              </w:rPr>
+            </w:pPr>
+            <w:r>
+              <w:rPr>
+                <w:color w:val="000000"/>
+              </w:rPr>
+              <w:t>83-86.9%</w:t>
+            </w:r>
+          </w:p>
+        </w:tc>
+      </w:tr>
+      <w:tr>
+        <w:trPr>
+          <w:jc w:val="center"/>
+        </w:trPr>
+        <w:tc>
+          <w:tcPr>
+            <w:tcW w:w="2952" w:type="dxa"/>
+            <w:vAlign w:val="center"/>
+          </w:tcPr>
+          <w:p>
+            <w:pPr>
+              <w:jc w:val="center"/>
+              <w:rPr>
+                <w:color w:val="000000"/>
+              </w:rPr>
+            </w:pPr>
+            <w:r>
+              <w:rPr>
+                <w:color w:val="000000"/>
+              </w:rPr>
+              <w:t>B-</w:t>
+            </w:r>
+          </w:p>
+        </w:tc>
+        <w:tc>
+          <w:tcPr>
+            <w:tcW w:w="2952" w:type="dxa"/>
+            <w:vAlign w:val="center"/>
+          </w:tcPr>
+          <w:p>
+            <w:pPr>
+              <w:jc w:val="center"/>
+              <w:rPr>
+                <w:b/>
+                <w:bCs/>
+              </w:rPr>
+            </w:pPr>
+            <w:r>
+              <w:t>2.7</w:t>
+            </w:r>
+          </w:p>
+        </w:tc>
+        <w:tc>
+          <w:tcPr>
+            <w:tcW w:w="2952" w:type="dxa"/>
+            <w:vAlign w:val="center"/>
+          </w:tcPr>
+          <w:p>
+            <w:pPr>
+              <w:jc w:val="center"/>
+              <w:rPr>
+                <w:b/>
+                <w:bCs/>
+              </w:rPr>
+            </w:pPr>
+            <w:r>
+              <w:rPr>
+                <w:color w:val="000000"/>
+              </w:rPr>
+              <w:t>80-82.9%</w:t>
+            </w:r>
+          </w:p>
+        </w:tc>
+      </w:tr>
+      <w:tr>
+        <w:trPr>
+          <w:jc w:val="center"/>
+        </w:trPr>
+        <w:tc>
+          <w:tcPr>
+            <w:tcW w:w="2952" w:type="dxa"/>
+            <w:vAlign w:val="center"/>
+          </w:tcPr>
+          <w:p>
+            <w:pPr>
+              <w:jc w:val="center"/>
+              <w:rPr>
+                <w:color w:val="000000"/>
+              </w:rPr>
+            </w:pPr>
+            <w:r>
+              <w:rPr>
+                <w:color w:val="000000"/>
+              </w:rPr>
+              <w:t>C+</w:t>
+            </w:r>
+          </w:p>
+        </w:tc>
+        <w:tc>
+          <w:tcPr>
+            <w:tcW w:w="2952" w:type="dxa"/>
+            <w:vAlign w:val="center"/>
+          </w:tcPr>
+          <w:p>
+            <w:pPr>
+              <w:jc w:val="center"/>
+              <w:rPr>
+                <w:b/>
+                <w:bCs/>
+              </w:rPr>
+            </w:pPr>
+            <w:r>
+              <w:t>2.3</w:t>
+            </w:r>
+          </w:p>
+        </w:tc>
+        <w:tc>
+          <w:tcPr>
+            <w:tcW w:w="2952" w:type="dxa"/>
+            <w:vAlign w:val="center"/>
+          </w:tcPr>
+          <w:p>
+            <w:pPr>
+              <w:jc w:val="center"/>
+              <w:rPr>
+                <w:b/>
+                <w:bCs/>
+              </w:rPr>
+            </w:pPr>
+            <w:r>
+              <w:rPr>
+                <w:color w:val="000000"/>
+              </w:rPr>
+              <w:t>77-79.9%</w:t>
+            </w:r>
+          </w:p>
+        </w:tc>
+      </w:tr>
+      <w:tr>
+        <w:trPr>
+          <w:jc w:val="center"/>
+        </w:trPr>
+        <w:tc>
+          <w:tcPr>
+            <w:tcW w:w="2952" w:type="dxa"/>
+            <w:vAlign w:val="center"/>
+          </w:tcPr>
+          <w:p>
+            <w:pPr>
+              <w:jc w:val="center"/>
+              <w:rPr>
+                <w:color w:val="000000"/>
+              </w:rPr>
+            </w:pPr>
+            <w:r>
+              <w:rPr>
+                <w:color w:val="000000"/>
+              </w:rPr>
+              <w:t>C</w:t>
+            </w:r>
+          </w:p>
+        </w:tc>
+        <w:tc>
+          <w:tcPr>
+            <w:tcW w:w="2952" w:type="dxa"/>
+            <w:vAlign w:val="center"/>
+          </w:tcPr>
+          <w:p>
+            <w:pPr>
+              <w:jc w:val="center"/>
+              <w:rPr>
+                <w:b/>
+                <w:bCs/>
+              </w:rPr>
+            </w:pPr>
+            <w:r>
+              <w:t>2.0</w:t>
+            </w:r>
+          </w:p>
+        </w:tc>
+        <w:tc>
+          <w:tcPr>
+            <w:tcW w:w="2952" w:type="dxa"/>
+            <w:vAlign w:val="center"/>
+          </w:tcPr>
+          <w:p>
+            <w:pPr>
+              <w:jc w:val="center"/>
+              <w:rPr>
+                <w:b/>
+                <w:bCs/>
+              </w:rPr>
+            </w:pPr>
+            <w:r>
+              <w:rPr>
+                <w:color w:val="000000"/>
+              </w:rPr>
+              <w:t>73-76.9%</w:t>
+            </w:r>
+          </w:p>
+        </w:tc>
+      </w:tr>
+      <w:tr>
+        <w:trPr>
+          <w:jc w:val="center"/>
+        </w:trPr>
+        <w:tc>
+          <w:tcPr>
+            <w:tcW w:w="2952" w:type="dxa"/>
+            <w:vAlign w:val="center"/>
+          </w:tcPr>
+          <w:p>
+            <w:pPr>
+              <w:jc w:val="center"/>
+              <w:rPr>
+                <w:color w:val="000000"/>
+              </w:rPr>
+            </w:pPr>
+            <w:r>
+              <w:rPr>
+                <w:color w:val="000000"/>
+              </w:rPr>
+              <w:t>C-</w:t>
+            </w:r>
+          </w:p>
+        </w:tc>
+        <w:tc>
+          <w:tcPr>
+            <w:tcW w:w="2952" w:type="dxa"/>
+            <w:vAlign w:val="center"/>
+          </w:tcPr>
+          <w:p>
+            <w:pPr>
+              <w:jc w:val="center"/>
+              <w:rPr>
+                <w:b/>
+                <w:bCs/>
+              </w:rPr>
+            </w:pPr>
+            <w:r>
+              <w:t>1.7</w:t>
+            </w:r>
+          </w:p>
+        </w:tc>
+        <w:tc>
+          <w:tcPr>
+            <w:tcW w:w="2952" w:type="dxa"/>
+            <w:vAlign w:val="center"/>
+          </w:tcPr>
+          <w:p>
+            <w:pPr>
+              <w:jc w:val="center"/>
+              <w:rPr>
+                <w:b/>
+                <w:bCs/>
+              </w:rPr>
+            </w:pPr>
+            <w:r>
+              <w:rPr>
+                <w:color w:val="000000"/>
+              </w:rPr>
+              <w:t>70-72.9%</w:t>
+            </w:r>
+          </w:p>
+        </w:tc>
+      </w:tr>
+      <w:tr>
+        <w:trPr>
+          <w:jc w:val="center"/>
+        </w:trPr>
+        <w:tc>
+          <w:tcPr>
+            <w:tcW w:w="2952" w:type="dxa"/>
+            <w:vAlign w:val="center"/>
+          </w:tcPr>
+          <w:p>
+            <w:pPr>
+              <w:jc w:val="center"/>
+              <w:rPr>
+                <w:color w:val="000000"/>
+              </w:rPr>
+            </w:pPr>
+            <w:r>
+              <w:rPr>
+                <w:color w:val="000000"/>
+              </w:rPr>
+              <w:t>D</w:t>
+            </w:r>
+          </w:p>
+        </w:tc>
+        <w:tc>
+          <w:tcPr>
+            <w:tcW w:w="2952" w:type="dxa"/>
+            <w:vAlign w:val="center"/>
+          </w:tcPr>
+          <w:p>
+            <w:pPr>
+              <w:jc w:val="center"/>
+              <w:rPr>
+                <w:b/>
+                <w:bCs/>
+              </w:rPr>
+            </w:pPr>
+            <w:r>
+              <w:t>1.0</w:t>
+            </w:r>
+          </w:p>
+        </w:tc>
+        <w:tc>
+          <w:tcPr>
+            <w:tcW w:w="2952" w:type="dxa"/>
+            <w:vAlign w:val="center"/>
+          </w:tcPr>
+          <w:p>
+            <w:pPr>
+              <w:jc w:val="center"/>
+              <w:rPr>
+                <w:b/>
+                <w:bCs/>
+              </w:rPr>
+            </w:pPr>
+            <w:r>
+              <w:rPr>
+                <w:color w:val="000000"/>
+              </w:rPr>
+              <w:t>60-69.9%</w:t>
+            </w:r>
+          </w:p>
+        </w:tc>
+      </w:tr>
+      <w:tr>
+        <w:trPr>
+          <w:jc w:val="center"/>
+        </w:trPr>
+        <w:tc>
+          <w:tcPr>
+            <w:tcW w:w="2952" w:type="dxa"/>
+            <w:vAlign w:val="center"/>
+          </w:tcPr>
+          <w:p>
+            <w:pPr>
+              <w:jc w:val="center"/>
+              <w:rPr>
+                <w:color w:val="000000"/>
+              </w:rPr>
+            </w:pPr>
+            <w:r>
+              <w:rPr>
+                <w:color w:val="000000"/>
+              </w:rPr>
+              <w:t>F</w:t>
+            </w:r>
+          </w:p>
+        </w:tc>
+        <w:tc>
+          <w:tcPr>
+            <w:tcW w:w="2952" w:type="dxa"/>
+            <w:vAlign w:val="center"/>
+          </w:tcPr>
+          <w:p>
+            <w:pPr>
+              <w:jc w:val="center"/>
+              <w:rPr>
+                <w:b/>
+                <w:bCs/>
+              </w:rPr>
+            </w:pPr>
+            <w:r>
+              <w:t>0.0</w:t>
+            </w:r>
+          </w:p>
+        </w:tc>
+        <w:tc>
+          <w:tcPr>
+            <w:tcW w:w="2952" w:type="dxa"/>
+            <w:vAlign w:val="center"/>
+          </w:tcPr>
+          <w:p>
+            <w:pPr>
+              <w:jc w:val="center"/>
+              <w:rPr>
+                <w:color w:val="000000"/>
+              </w:rPr>
+            </w:pPr>
+            <w:r>
+              <w:rPr>
+                <w:color w:val="000000"/>
+              </w:rPr>
+              <w:t>0-59.9%</w:t>
+            </w:r>
+          </w:p>
+        </w:tc>
+      </w:tr>
+      <w:tr>
+        <w:trPr>
+          <w:jc w:val="center"/>
+        </w:trPr>
+        <w:tc>
+          <w:tcPr>
+            <w:tcW w:w="2952" w:type="dxa"/>
+            <w:vAlign w:val="center"/>
+          </w:tcPr>
+          <w:p>
+            <w:pPr>
+              <w:jc w:val="center"/>
+              <w:rPr>
+                <w:color w:val="000000"/>
+              </w:rPr>
+            </w:pPr>
+            <w:r>
+              <w:rPr>
+                <w:color w:val="000000"/>
+              </w:rPr>
+              <w:t>FQ</w:t>
+            </w:r>
+          </w:p>
+        </w:tc>
+        <w:tc>
+          <w:tcPr>
+            <w:tcW w:w="2952" w:type="dxa"/>
+            <w:vAlign w:val="center"/>
+          </w:tcPr>
+          <w:p>
+            <w:pPr>
+              <w:jc w:val="center"/>
+            </w:pPr>
+            <w:r>
+              <w:t>0.0</w:t>
+            </w:r>
+          </w:p>
+        </w:tc>
+        <w:tc>
+          <w:tcPr>
+            <w:tcW w:w="2952" w:type="dxa"/>
+            <w:vAlign w:val="center"/>
+          </w:tcPr>
+          <w:p>
+            <w:pPr>
+              <w:jc w:val="center"/>
+              <w:rPr>
+                <w:color w:val="000000"/>
+              </w:rPr>
+            </w:pPr>
+            <w:r>
+              <w:rPr>
+                <w:color w:val="000000"/>
+              </w:rPr>
+              <w:t>Failed due to quit</w:t>
+            </w:r>
+          </w:p>
+        </w:tc>
+      </w:tr>
+    </w:tbl>
+    <w:p>
+      <w:pPr>
+        <w:rPr>
+          <w:b/>
+        </w:rPr>
+      </w:pPr>
+    </w:p>
+    <w:p>
+      <w:pPr>
+        <w:pStyle w:val="Heading2"/>
+        <w:rPr>
+          <w:rFonts w:asciiTheme="minorHAnsi" w:hAnsiTheme="minorHAnsi"/>
+          <w:b/>
+          <w:color w:val="auto"/>
+          <w:sz w:val="24"/>
+          <w:szCs w:val="24"/>
+        </w:rPr>
+      </w:pPr>
+      <w:bookmarkStart w:id="1" w:name="_Hlk522821363"/>
+      <w:bookmarkStart w:id="2" w:name="_GoBack"/>
+      <w:r>
+        <w:rPr>
+          <w:rFonts w:asciiTheme="minorHAnsi" w:hAnsiTheme="minorHAnsi"/>
+          <w:b/>
+          <w:color w:val="auto"/>
+          <w:sz w:val="24"/>
+          <w:szCs w:val="24"/>
+        </w:rPr>
+        <w:t>Title IX</w:t>
+      </w:r>
+    </w:p>
+    <w:p>
+      <w:r>
+        <w:t>Saint Louis University and its faculty are committed to supporting our students and seeking an environment that is free of bias, discrimination, and harassment. If you have encountered any form of sexual misconduct (e.g. sexual assault, sexual harassment, stalking, domestic or dating violence), we encourage you to report this to the University. If you speak with a faculty member about an incident of misconduct, that faculty member must notify SLU’s Title IX coordinator, Anna R. Kratky (</w:t>
+      </w:r>
+      <w:proofErr w:type="spellStart"/>
+      <w:r>
+        <w:t>DuBourg</w:t>
+      </w:r>
+      <w:proofErr w:type="spellEnd"/>
+      <w:r>
+        <w:t xml:space="preserve"> Hall, room 36;</w:t>
+      </w:r>
+      <w:hyperlink r:id="rId19" w:tgtFrame="_blank" w:history="1">
+        <w:r>
+          <w:rPr>
+            <w:rStyle w:val="Hyperlink"/>
+          </w:rPr>
+          <w:t>akratky@slu.edu</w:t>
+        </w:r>
+      </w:hyperlink>
+      <w:r>
+        <w:t>; </w:t>
+      </w:r>
+      <w:hyperlink r:id="rId20" w:tgtFrame="_blank" w:history="1">
+        <w:r>
+          <w:rPr>
+            <w:rStyle w:val="Hyperlink"/>
+          </w:rPr>
+          <w:t>314-977-3886</w:t>
+        </w:r>
+      </w:hyperlink>
+      <w:r>
+        <w:t xml:space="preserve">) and share the basic facts of your experience with her. The Title IX coordinator will then be available to assist you in understanding </w:t>
+      </w:r>
+      <w:proofErr w:type="gramStart"/>
+      <w:r>
+        <w:t>all of</w:t>
+      </w:r>
+      <w:proofErr w:type="gramEnd"/>
+      <w:r>
+        <w:t xml:space="preserve"> your options and in connecting you with all possible resources on and off campus.</w:t>
+      </w:r>
+    </w:p>
+    <w:p/>
+    <w:p>
+      <w:r>
+        <w:t>If you wish to speak with a confidential source, you may contact the counselors at the University Counseling Center at 314-977-TALK. To view SLU’s sexual misconduct policy and for resources, please visit the following web addresses: </w:t>
+      </w:r>
+      <w:hyperlink r:id="rId21" w:tgtFrame="_blank" w:history="1">
+        <w:r>
+          <w:rPr>
+            <w:rStyle w:val="Hyperlink"/>
+          </w:rPr>
+          <w:t>www.slu.edu/here4you</w:t>
+        </w:r>
+      </w:hyperlink>
+      <w:r>
+        <w:t xml:space="preserve"> and </w:t>
+      </w:r>
+      <w:hyperlink r:id="rId22" w:history="1">
+        <w:r>
+          <w:rPr>
+            <w:rStyle w:val="Hyperlink"/>
+          </w:rPr>
+          <w:t>https://www.slu.edu/general-counsel</w:t>
+        </w:r>
+      </w:hyperlink>
+      <w:r>
+        <w:t>.</w:t>
+      </w:r>
+    </w:p>
+    <w:p/>
+    <w:p>
+      <w:pPr>
+        <w:pStyle w:val="Heading2"/>
+        <w:rPr>
+          <w:rFonts w:asciiTheme="minorHAnsi" w:hAnsiTheme="minorHAnsi"/>
+          <w:b/>
+          <w:color w:val="auto"/>
+          <w:sz w:val="24"/>
+          <w:szCs w:val="24"/>
+        </w:rPr>
+      </w:pPr>
+      <w:r>
+        <w:rPr>
+          <w:rFonts w:asciiTheme="minorHAnsi" w:hAnsiTheme="minorHAnsi"/>
+          <w:b/>
+          <w:color w:val="auto"/>
+          <w:sz w:val="24"/>
+          <w:szCs w:val="24"/>
+        </w:rPr>
+        <w:t>Disability Services</w:t>
+      </w:r>
+    </w:p>
+    <w:p>
+      <w:r>
+        <w:t>Students with a documented disability who wish to request academic accommodations must contact Disability Services to discuss accommodation requests and eligibility requirements. Once successfully registered, the student also must notify the course instructor that they wish to access accommodations in the course.</w:t>
+      </w:r>
+    </w:p>
+    <w:p/>
+    <w:p>
+      <w:r>
+        <w:t xml:space="preserve">Please contact Disability Services, located within the Student Success Center, at </w:t>
+      </w:r>
+      <w:hyperlink r:id="rId23" w:history="1">
+        <w:r>
+          <w:rPr>
+            <w:rStyle w:val="Hyperlink"/>
+          </w:rPr>
+          <w:t>Disability_services@slu.edu</w:t>
+        </w:r>
+      </w:hyperlink>
+      <w:r>
+        <w:t> or </w:t>
+      </w:r>
+      <w:hyperlink r:id="rId24" w:tgtFrame="_blank" w:history="1">
+        <w:r>
+          <w:rPr>
+            <w:rStyle w:val="Hyperlink"/>
+          </w:rPr>
+          <w:t>314.977.3484</w:t>
+        </w:r>
+      </w:hyperlink>
+      <w:r>
+        <w:t> to schedule an appointment. Confidentiality will be observed in all inquiries. Once approved, information about the student’s eligibility for academic accommodations will be shared with course instructors via email from Disability Services and viewed within Banner via the instructor’s course roster.  </w:t>
+      </w:r>
+    </w:p>
+    <w:p/>
+    <w:p>
+      <w:r>
+        <w:t>Note: Students who do not have a documented disability but who think they may have one are encouraged to contact to Disability Services.</w:t>
+      </w:r>
+    </w:p>
+    <w:p/>
+    <w:p>
+      <w:pPr>
+        <w:pStyle w:val="Heading2"/>
+        <w:rPr>
+          <w:rFonts w:asciiTheme="minorHAnsi" w:hAnsiTheme="minorHAnsi"/>
+          <w:b/>
+          <w:color w:val="auto"/>
+          <w:sz w:val="24"/>
+          <w:szCs w:val="24"/>
+        </w:rPr>
+      </w:pPr>
+      <w:r>
+        <w:rPr>
+          <w:rFonts w:asciiTheme="minorHAnsi" w:hAnsiTheme="minorHAnsi"/>
+          <w:b/>
+          <w:color w:val="auto"/>
+          <w:sz w:val="24"/>
+          <w:szCs w:val="24"/>
+        </w:rPr>
+        <w:lastRenderedPageBreak/>
+        <w:t>Academic Integrity</w:t>
+      </w:r>
+    </w:p>
+    <w:p>
+      <w:r>
+        <w:rPr>
+          <w:i/>
+          <w:iCs/>
+        </w:rPr>
+        <w:t>Academic integrity is honest, truthful and responsible conduct in all academic endeavors.</w:t>
+      </w:r>
+      <w:r>
+        <w:t> The mission of Saint Louis University is "the pursuit of truth for the greater glory of God and for the service of humanity."  Accordingly, all acts of falsehood demean and compromise the corporate endeavors of teaching, research, health care, and community service via which SLU embodies its mission. The University strives to prepare students for lives of personal and professional integrity, and therefore regards all breaches of academic integrity as matters of serious concern.</w:t>
+      </w:r>
+    </w:p>
+    <w:p>
+      <w:r>
+        <w:t> </w:t>
+      </w:r>
+    </w:p>
+    <w:p>
+      <w:r>
+        <w:t xml:space="preserve">The governing University-level Academic Integrity Policy was adopted in Spring 2015, and can be accessed on the Provost's Office website at: </w:t>
+      </w:r>
+      <w:hyperlink r:id="rId25" w:history="1">
+        <w:r>
+          <w:rPr>
+            <w:rStyle w:val="Hyperlink"/>
+          </w:rPr>
+          <w:t>https://www.slu.edu/provost/policies/academic-and-course/policy_academic-integrity_6-26-2015.pdf</w:t>
+        </w:r>
+      </w:hyperlink>
+      <w:r>
+        <w:t>. </w:t>
+      </w:r>
+    </w:p>
+    <w:p>
+      <w:r>
+        <w:t> </w:t>
+      </w:r>
+    </w:p>
+    <w:p>
+      <w:r>
+        <w:t>Additionally, each SLU College, School, and Center has adopted its own academic integrity policies, available on their respective websites.  All SLU students are expected to know and abide by these policies, which detail definitions of violations, processes for reporting violations, sanctions, and appeals.  Please direct questions about any facet of academic integrity to your faculty, the chair of the department of your academic program, or the Dean/Director of the College, School or Center in which your program is housed.</w:t>
+      </w:r>
+    </w:p>
+    <w:p>
+      <w:r>
+        <w:t> </w:t>
+      </w:r>
+    </w:p>
+    <w:p>
+      <w:pPr>
+        <w:pStyle w:val="Heading2"/>
+        <w:rPr>
+          <w:rFonts w:asciiTheme="minorHAnsi" w:hAnsiTheme="minorHAnsi"/>
+          <w:b/>
+          <w:color w:val="auto"/>
+          <w:sz w:val="24"/>
+          <w:szCs w:val="24"/>
+        </w:rPr>
+      </w:pPr>
+      <w:r>
+        <w:rPr>
+          <w:rFonts w:asciiTheme="minorHAnsi" w:hAnsiTheme="minorHAnsi"/>
+          <w:b/>
+          <w:color w:val="auto"/>
+          <w:sz w:val="24"/>
+          <w:szCs w:val="24"/>
+        </w:rPr>
+        <w:t>Student Success Center</w:t>
+      </w:r>
+    </w:p>
+    <w:p>
+      <w:r>
+        <w:t xml:space="preserve">In recognition that people learn in a variety of ways and that learning is influenced by multiple factors (e.g., prior experience, study skills, learning disability), resources to support student success are available on campus. The Student Success Center assists students with academic-related services and </w:t>
+      </w:r>
+      <w:proofErr w:type="gramStart"/>
+      <w:r>
+        <w:t>is located in</w:t>
+      </w:r>
+      <w:proofErr w:type="gramEnd"/>
+      <w:r>
+        <w:t xml:space="preserve"> the Busch Student Center (Suite, 331). Students can visit </w:t>
+      </w:r>
+      <w:hyperlink r:id="rId26" w:history="1">
+        <w:r>
+          <w:rPr>
+            <w:rStyle w:val="Hyperlink"/>
+          </w:rPr>
+          <w:t>https://www.slu.edu/life-at-slu/student-success-center/</w:t>
+        </w:r>
+      </w:hyperlink>
+      <w:r>
+        <w:t xml:space="preserve"> to learn more about tutoring services, university writing services, disability services, and academic coaching.</w:t>
+      </w:r>
+    </w:p>
+    <w:p/>
+    <w:p>
+      <w:pPr>
+        <w:pStyle w:val="Heading2"/>
+        <w:rPr>
+          <w:rFonts w:asciiTheme="minorHAnsi" w:hAnsiTheme="minorHAnsi"/>
+          <w:b/>
+          <w:color w:val="auto"/>
+          <w:sz w:val="24"/>
+          <w:szCs w:val="24"/>
+        </w:rPr>
+      </w:pPr>
+      <w:r>
+        <w:rPr>
+          <w:rFonts w:asciiTheme="minorHAnsi" w:hAnsiTheme="minorHAnsi"/>
+          <w:b/>
+          <w:color w:val="auto"/>
+          <w:sz w:val="24"/>
+          <w:szCs w:val="24"/>
+        </w:rPr>
+        <w:t xml:space="preserve">University Writing Services </w:t>
+      </w:r>
+    </w:p>
+    <w:p>
+      <w:r>
+        <w:t xml:space="preserve">Students are encouraged to take advantage of University Writing Services in the Student Success Center; getting feedback benefits writers at all skill levels. Trained writing consultants can help with writing projects, multimedia projects, and oral presentations. University Writing Services offers one-on-one consultations that address everything from brainstorming and developing ideas to crafting strong sentences and documenting sources. For more information, visit </w:t>
+      </w:r>
+      <w:hyperlink r:id="rId27" w:history="1">
+        <w:r>
+          <w:rPr>
+            <w:rStyle w:val="Hyperlink"/>
+          </w:rPr>
+          <w:t>https://www.slu.edu/life-at-slu/student-success-center/</w:t>
+        </w:r>
+      </w:hyperlink>
+      <w:r>
+        <w:t xml:space="preserve"> or call the Student Success Center at 314-977-3484.</w:t>
+      </w:r>
+    </w:p>
+    <w:bookmarkEnd w:id="1"/>
+    <w:bookmarkEnd w:id="2"/>
+    <w:p/>
+    <w:p>
+      <w:pPr>
+        <w:autoSpaceDE w:val="0"/>
+        <w:autoSpaceDN w:val="0"/>
+        <w:adjustRightInd w:val="0"/>
+        <w:spacing w:before="120"/>
+        <w:rPr>
+          <w:rFonts w:cstheme="minorHAnsi"/>
+          <w:color w:val="000000"/>
+        </w:rPr>
+      </w:pPr>
+      <w:r>
+        <w:rPr>
+          <w:rFonts w:cstheme="minorHAnsi"/>
+          <w:b/>
+          <w:bCs/>
+          <w:color w:val="000000"/>
+        </w:rPr>
+        <w:t xml:space="preserve">Expectations (Basis of Participation &amp; Commitment Score): </w:t>
+      </w:r>
+    </w:p>
+    <w:p>
+      <w:pPr>
+        <w:numPr>
+          <w:ilvl w:val="0"/>
+          <w:numId w:val="3"/>
+        </w:numPr>
+        <w:autoSpaceDE w:val="0"/>
+        <w:autoSpaceDN w:val="0"/>
+        <w:adjustRightInd w:val="0"/>
+        <w:ind w:left="720" w:hanging="360"/>
+        <w:rPr>
+          <w:rFonts w:cstheme="minorHAnsi"/>
+          <w:color w:val="000000"/>
+        </w:rPr>
+      </w:pPr>
+      <w:r>
+        <w:rPr>
+          <w:rFonts w:cstheme="minorHAnsi"/>
+          <w:color w:val="000000"/>
+        </w:rPr>
+        <w:t xml:space="preserve">Attend </w:t>
+      </w:r>
+      <w:r>
+        <w:rPr>
+          <w:rFonts w:cstheme="minorHAnsi"/>
+          <w:i/>
+          <w:iCs/>
+          <w:color w:val="000000"/>
+        </w:rPr>
+        <w:t xml:space="preserve">every </w:t>
+      </w:r>
+      <w:r>
+        <w:rPr>
+          <w:rFonts w:cstheme="minorHAnsi"/>
+          <w:color w:val="000000"/>
+        </w:rPr>
+        <w:t xml:space="preserve">class; there is no room for random absences because each lecture builds on previous work. Attendance for the entire class period will form part of your class participation grade. Notify me if you anticipate missing class. </w:t>
+      </w:r>
+    </w:p>
+    <w:p>
+      <w:pPr>
+        <w:numPr>
+          <w:ilvl w:val="0"/>
+          <w:numId w:val="3"/>
+        </w:numPr>
+        <w:autoSpaceDE w:val="0"/>
+        <w:autoSpaceDN w:val="0"/>
+        <w:adjustRightInd w:val="0"/>
+        <w:ind w:left="720" w:hanging="360"/>
+        <w:rPr>
+          <w:rFonts w:cstheme="minorHAnsi"/>
+          <w:color w:val="000000"/>
+        </w:rPr>
+      </w:pPr>
+      <w:r>
+        <w:rPr>
+          <w:rFonts w:cstheme="minorHAnsi"/>
+          <w:color w:val="000000"/>
+        </w:rPr>
+        <w:t xml:space="preserve">Be on time. Punctuality will form part of your class participation grade. </w:t>
+      </w:r>
+    </w:p>
+    <w:p>
+      <w:pPr>
+        <w:numPr>
+          <w:ilvl w:val="0"/>
+          <w:numId w:val="3"/>
+        </w:numPr>
+        <w:autoSpaceDE w:val="0"/>
+        <w:autoSpaceDN w:val="0"/>
+        <w:adjustRightInd w:val="0"/>
+        <w:ind w:left="720" w:hanging="360"/>
+        <w:rPr>
+          <w:rFonts w:cstheme="minorHAnsi"/>
+          <w:color w:val="000000"/>
+        </w:rPr>
+      </w:pPr>
+      <w:r>
+        <w:t>You are responsible for any missed material or changes in assignments, meeting times/dates, or due dates announced in class.</w:t>
+      </w:r>
+    </w:p>
+    <w:p>
+      <w:pPr>
+        <w:numPr>
+          <w:ilvl w:val="0"/>
+          <w:numId w:val="3"/>
+        </w:numPr>
+        <w:autoSpaceDE w:val="0"/>
+        <w:autoSpaceDN w:val="0"/>
+        <w:adjustRightInd w:val="0"/>
+        <w:ind w:left="720" w:hanging="360"/>
+        <w:rPr>
+          <w:rFonts w:cstheme="minorHAnsi"/>
+          <w:color w:val="000000"/>
+        </w:rPr>
+      </w:pPr>
+      <w:r>
+        <w:rPr>
+          <w:rFonts w:cstheme="minorHAnsi"/>
+          <w:color w:val="000000"/>
+        </w:rPr>
+        <w:lastRenderedPageBreak/>
+        <w:t xml:space="preserve">Read assigned materials </w:t>
+      </w:r>
+      <w:r>
+        <w:rPr>
+          <w:rFonts w:cstheme="minorHAnsi"/>
+          <w:i/>
+          <w:iCs/>
+          <w:color w:val="000000"/>
+        </w:rPr>
+        <w:t xml:space="preserve">before </w:t>
+      </w:r>
+      <w:r>
+        <w:rPr>
+          <w:rFonts w:cstheme="minorHAnsi"/>
+          <w:color w:val="000000"/>
+        </w:rPr>
+        <w:t xml:space="preserve">class. This, as evidenced by the quality of your participation in class, will form </w:t>
+      </w:r>
+      <w:proofErr w:type="gramStart"/>
+      <w:r>
+        <w:rPr>
+          <w:rFonts w:cstheme="minorHAnsi"/>
+          <w:color w:val="000000"/>
+        </w:rPr>
+        <w:t>the majority of</w:t>
+      </w:r>
+      <w:proofErr w:type="gramEnd"/>
+      <w:r>
+        <w:rPr>
+          <w:rFonts w:cstheme="minorHAnsi"/>
+          <w:color w:val="000000"/>
+        </w:rPr>
+        <w:t xml:space="preserve"> your class participation grade. </w:t>
+      </w:r>
+    </w:p>
+    <w:p>
+      <w:pPr>
+        <w:numPr>
+          <w:ilvl w:val="0"/>
+          <w:numId w:val="3"/>
+        </w:numPr>
+        <w:autoSpaceDE w:val="0"/>
+        <w:autoSpaceDN w:val="0"/>
+        <w:adjustRightInd w:val="0"/>
+        <w:ind w:left="720" w:hanging="360"/>
+        <w:rPr>
+          <w:rFonts w:cstheme="minorHAnsi"/>
+          <w:color w:val="000000"/>
+        </w:rPr>
+      </w:pPr>
+      <w:r>
+        <w:rPr>
+          <w:rFonts w:cstheme="minorHAnsi"/>
+          <w:color w:val="000000"/>
+        </w:rPr>
+        <w:t>Be committed to the class discussions</w:t>
+      </w:r>
+      <w:r>
+        <w:rPr>
+          <w:rFonts w:cstheme="minorHAnsi"/>
+          <w:color w:val="000000"/>
+        </w:rPr>
+        <w:t xml:space="preserve"> and exercises</w:t>
+      </w:r>
+      <w:r>
+        <w:rPr>
+          <w:rFonts w:cstheme="minorHAnsi"/>
+          <w:color w:val="000000"/>
+        </w:rPr>
+        <w:t xml:space="preserve">. Contribute to a collegial environment of the learning group. </w:t>
+      </w:r>
+    </w:p>
+    <w:p>
+      <w:pPr>
+        <w:numPr>
+          <w:ilvl w:val="0"/>
+          <w:numId w:val="3"/>
+        </w:numPr>
+        <w:autoSpaceDE w:val="0"/>
+        <w:autoSpaceDN w:val="0"/>
+        <w:adjustRightInd w:val="0"/>
+        <w:ind w:left="720" w:hanging="360"/>
+        <w:rPr>
+          <w:rFonts w:cstheme="minorHAnsi"/>
+          <w:color w:val="000000"/>
+        </w:rPr>
+      </w:pPr>
+      <w:r>
+        <w:rPr>
+          <w:rFonts w:cstheme="minorHAnsi"/>
+          <w:color w:val="000000"/>
+        </w:rPr>
+        <w:t>Simply talking does not equal participation. Participation can be silent as in active listening. Points raised should actively help move the conversation toward productive ends. If the ideas being discussed are banal or tiresome, actively steer the conversation.</w:t>
+      </w:r>
+    </w:p>
+    <w:p>
+      <w:pPr>
+        <w:numPr>
+          <w:ilvl w:val="0"/>
+          <w:numId w:val="3"/>
+        </w:numPr>
+        <w:autoSpaceDE w:val="0"/>
+        <w:autoSpaceDN w:val="0"/>
+        <w:adjustRightInd w:val="0"/>
+        <w:ind w:left="720" w:hanging="360"/>
+        <w:rPr>
+          <w:rFonts w:cstheme="minorHAnsi"/>
+          <w:color w:val="000000"/>
+        </w:rPr>
+      </w:pPr>
+      <w:r>
+        <w:rPr>
+          <w:rFonts w:cstheme="minorHAnsi"/>
+          <w:color w:val="000000"/>
+        </w:rPr>
+        <w:t xml:space="preserve">Submit all assignments at the </w:t>
+      </w:r>
+      <w:r>
+        <w:rPr>
+          <w:rFonts w:cstheme="minorHAnsi"/>
+          <w:i/>
+          <w:iCs/>
+          <w:color w:val="000000"/>
+        </w:rPr>
+        <w:t xml:space="preserve">beginning </w:t>
+      </w:r>
+      <w:r>
+        <w:rPr>
+          <w:rFonts w:cstheme="minorHAnsi"/>
+          <w:color w:val="000000"/>
+        </w:rPr>
+        <w:t>of class on the date due. Late work affects your grade.</w:t>
+      </w:r>
+    </w:p>
+    <w:p>
+      <w:pPr>
+        <w:numPr>
+          <w:ilvl w:val="0"/>
+          <w:numId w:val="3"/>
+        </w:numPr>
+        <w:autoSpaceDE w:val="0"/>
+        <w:autoSpaceDN w:val="0"/>
+        <w:adjustRightInd w:val="0"/>
+        <w:ind w:left="720" w:hanging="360"/>
+        <w:rPr>
+          <w:rFonts w:cstheme="minorHAnsi"/>
+          <w:color w:val="000000"/>
+        </w:rPr>
+      </w:pPr>
+      <w:r>
+        <w:t xml:space="preserve">To maintain the learning environment, web browsing, texting, or other non-academic activity on electronic devices will not be allowed in class. </w:t>
+      </w:r>
+    </w:p>
+    <w:p>
+      <w:pPr>
+        <w:numPr>
+          <w:ilvl w:val="0"/>
+          <w:numId w:val="3"/>
+        </w:numPr>
+        <w:autoSpaceDE w:val="0"/>
+        <w:autoSpaceDN w:val="0"/>
+        <w:adjustRightInd w:val="0"/>
+        <w:ind w:left="720" w:hanging="360"/>
+        <w:rPr>
+          <w:rFonts w:cstheme="minorHAnsi"/>
+          <w:color w:val="000000"/>
+        </w:rPr>
+      </w:pPr>
+      <w:r>
+        <w:rPr>
+          <w:rFonts w:cstheme="minorHAnsi"/>
+          <w:color w:val="000000"/>
+        </w:rPr>
+        <w:t xml:space="preserve">Let the class know at the beginning if you anticipate an event (e.g., emergency </w:t>
+      </w:r>
+      <w:proofErr w:type="spellStart"/>
+      <w:r>
+        <w:rPr>
+          <w:rFonts w:cstheme="minorHAnsi"/>
+          <w:color w:val="000000"/>
+        </w:rPr>
+        <w:t>phonecall</w:t>
+      </w:r>
+      <w:proofErr w:type="spellEnd"/>
+      <w:r>
+        <w:rPr>
+          <w:rFonts w:cstheme="minorHAnsi"/>
+          <w:color w:val="000000"/>
+        </w:rPr>
+        <w:t>, appointment) that will disrupt the group.</w:t>
+      </w:r>
+    </w:p>
+    <w:p/>
+    <w:p>
+      <w:pPr>
+        <w:rPr>
+          <w:bCs/>
+        </w:rPr>
+      </w:pPr>
+      <w:r>
+        <w:rPr>
+          <w:b/>
+          <w:bCs/>
+        </w:rPr>
+        <w:t>Professional Writing &amp; Presentations:</w:t>
+      </w:r>
+    </w:p>
+    <w:p>
+      <w:pPr>
+        <w:pStyle w:val="ListParagraph"/>
+        <w:numPr>
+          <w:ilvl w:val="0"/>
+          <w:numId w:val="14"/>
+        </w:numPr>
+      </w:pPr>
+      <w:r>
+        <w:t>All work is expected to be polished and professional. Clarity of expression, organization of materials, absence of typographical errors, correctness of grammar and spelling, and other communication skills are considered i</w:t>
+      </w:r>
+      <w:r>
+        <w:t>n evaluating assignments</w:t>
+      </w:r>
+      <w:r>
+        <w:t xml:space="preserve">. </w:t>
+      </w:r>
+    </w:p>
+    <w:p>
+      <w:pPr>
+        <w:pStyle w:val="ListParagraph"/>
+        <w:numPr>
+          <w:ilvl w:val="0"/>
+          <w:numId w:val="14"/>
+        </w:numPr>
+      </w:pPr>
+      <w:r>
+        <w:t>Additionally, all work must be fully referenced with source material following proper citation format according the American Psychological Association or the Chicago Manual of Style.</w:t>
+      </w:r>
+    </w:p>
+    <w:p>
+      <w:pPr>
+        <w:pStyle w:val="ListParagraph"/>
+        <w:numPr>
+          <w:ilvl w:val="0"/>
+          <w:numId w:val="14"/>
+        </w:numPr>
+      </w:pPr>
+      <w:r>
+        <w:t>Oral</w:t>
+      </w:r>
+      <w:r>
+        <w:t xml:space="preserve"> presentations are expected to be well organized, practiced, professional, and with appropriate graphical or visual aids. </w:t>
+      </w:r>
+    </w:p>
+    <w:p/>
+    <w:p/>
+    <w:p>
+      <w:pPr>
+        <w:rPr>
+          <w:b/>
+        </w:rPr>
+      </w:pPr>
+      <w:r>
+        <w:rPr>
+          <w:b/>
         </w:rPr>
         <w:t>A Note on Plagiarism and Academic Honesty</w:t>
       </w:r>
     </w:p>
-    <w:p>
-      <w:pPr>
-        <w:rPr>
-          <w:sz w:val="22"/>
-          <w:szCs w:val="22"/>
-        </w:rPr>
-      </w:pPr>
-    </w:p>
-    <w:p>
-      <w:pPr>
-        <w:rPr>
-          <w:sz w:val="22"/>
-          <w:szCs w:val="22"/>
-        </w:rPr>
-      </w:pPr>
-      <w:r>
-        <w:rPr>
-          <w:sz w:val="22"/>
-          <w:szCs w:val="22"/>
-        </w:rPr>
+    <w:p/>
+    <w:p>
+      <w:r>
         <w:t>The University is a community of learning, whose effectiveness requires an environment of mutual trust and integrity. As members of this community, students share with faculty and administrators the responsibility to maintain this environment of academic integrity. Academic integrity is violated by any dishonesty in submitting for academic evaluation the assignments and tests required to validate the student's learning.</w:t>
       </w:r>
     </w:p>
     <w:p>
-      <w:pPr>
-        <w:rPr>
-          <w:sz w:val="22"/>
-          <w:szCs w:val="22"/>
-        </w:rPr>
-      </w:pPr>
-      <w:r>
-        <w:rPr>
-          <w:sz w:val="22"/>
-          <w:szCs w:val="22"/>
-        </w:rPr>
+      <w:r>
         <w:t> </w:t>
       </w:r>
     </w:p>
     <w:p>
-      <w:pPr>
-        <w:rPr>
-          <w:sz w:val="22"/>
-          <w:szCs w:val="22"/>
-        </w:rPr>
-      </w:pPr>
-      <w:r>
-        <w:rPr>
-          <w:sz w:val="22"/>
-          <w:szCs w:val="22"/>
-        </w:rPr>
+      <w:r>
         <w:t xml:space="preserve">Where there is clear indication of such dishonesty, the faculty and/or administration have the responsibility of applying sanctions </w:t>
       </w:r>
       <w:proofErr w:type="gramStart"/>
       <w:r>
-        <w:rPr>
-          <w:sz w:val="22"/>
-          <w:szCs w:val="22"/>
-        </w:rPr>
         <w:t>in order to</w:t>
       </w:r>
       <w:proofErr w:type="gramEnd"/>
       <w:r>
-        <w:rPr>
-          <w:sz w:val="22"/>
-          <w:szCs w:val="22"/>
-        </w:rPr>
         <w:t xml:space="preserve"> protect the environment of integrity necessary for learning. While not all forms of academic dishonesty can be listed here, the following instances should </w:t>
       </w:r>
       <w:proofErr w:type="gramStart"/>
       <w:r>
-        <w:rPr>
-          <w:sz w:val="22"/>
-          <w:szCs w:val="22"/>
-        </w:rPr>
         <w:t>be seen as</w:t>
       </w:r>
       <w:proofErr w:type="gramEnd"/>
       <w:r>
-        <w:rPr>
-          <w:sz w:val="22"/>
-          <w:szCs w:val="22"/>
-        </w:rPr>
         <w:t xml:space="preserve"> actions that not only violate the mutual trust necessary between faculty and students, but also undermine the validity of the university's grading of students, and take unfair advantage of fellow students.</w:t>
       </w:r>
     </w:p>
     <w:p>
-      <w:pPr>
-        <w:rPr>
-          <w:sz w:val="22"/>
-          <w:szCs w:val="22"/>
-        </w:rPr>
-      </w:pPr>
-      <w:r>
-        <w:rPr>
-          <w:sz w:val="22"/>
-          <w:szCs w:val="22"/>
-        </w:rPr>
+      <w:r>
         <w:t> </w:t>
       </w:r>
     </w:p>
     <w:p>
-      <w:pPr>
-        <w:rPr>
-          <w:sz w:val="22"/>
-          <w:szCs w:val="22"/>
-        </w:rPr>
-      </w:pPr>
-      <w:r>
-        <w:rPr>
-          <w:sz w:val="22"/>
-          <w:szCs w:val="22"/>
-        </w:rPr>
+      <w:r>
         <w:t>It is academically dishonest to solicit, receive or provide any unauthorized assistance in the completion of assignments and tests submitted for credit as part of a course. Examples of such unauthorized, and therefore academically dishonest assistance would be:</w:t>
       </w:r>
     </w:p>
     <w:p>
-      <w:pPr>
-        <w:rPr>
-          <w:sz w:val="22"/>
-          <w:szCs w:val="22"/>
-        </w:rPr>
-      </w:pPr>
-      <w:r>
-        <w:rPr>
-          <w:sz w:val="22"/>
-          <w:szCs w:val="22"/>
-        </w:rPr>
+      <w:r>
         <w:t> </w:t>
       </w:r>
     </w:p>
@@ -6350,16 +5785,9 @@
           <w:ilvl w:val="0"/>
           <w:numId w:val="5"/>
         </w:numPr>
-        <w:rPr>
-          <w:sz w:val="22"/>
-          <w:szCs w:val="22"/>
-        </w:rPr>
-      </w:pPr>
-      <w:r>
-        <w:rPr>
-          <w:sz w:val="22"/>
-          <w:szCs w:val="22"/>
-        </w:rPr>
+      </w:pPr>
+      <w:r>
+        <w:lastRenderedPageBreak/>
         <w:t>Copying from another student's test paper, lab report or assignment, or allowing another student to copy from one's self;</w:t>
       </w:r>
     </w:p>
@@ -6369,16 +5797,8 @@
           <w:ilvl w:val="0"/>
           <w:numId w:val="5"/>
         </w:numPr>
-        <w:rPr>
-          <w:sz w:val="22"/>
-          <w:szCs w:val="22"/>
-        </w:rPr>
-      </w:pPr>
-      <w:r>
-        <w:rPr>
-          <w:sz w:val="22"/>
-          <w:szCs w:val="22"/>
-        </w:rPr>
+      </w:pPr>
+      <w:r>
         <w:t xml:space="preserve">Copying from a textbook or class notes during a closed-book exam; </w:t>
       </w:r>
     </w:p>
@@ -6388,17 +5808,8 @@
           <w:ilvl w:val="0"/>
           <w:numId w:val="5"/>
         </w:numPr>
-        <w:rPr>
-          <w:sz w:val="22"/>
-          <w:szCs w:val="22"/>
-        </w:rPr>
-      </w:pPr>
-      <w:r>
-        <w:rPr>
-          <w:sz w:val="22"/>
-          <w:szCs w:val="22"/>
-        </w:rPr>
-        <w:lastRenderedPageBreak/>
+      </w:pPr>
+      <w:r>
         <w:t xml:space="preserve">Submitting material authored by another person but represented as the student's own work; </w:t>
       </w:r>
     </w:p>
@@ -6408,16 +5819,8 @@
           <w:ilvl w:val="0"/>
           <w:numId w:val="5"/>
         </w:numPr>
-        <w:rPr>
-          <w:sz w:val="22"/>
-          <w:szCs w:val="22"/>
-        </w:rPr>
-      </w:pPr>
-      <w:r>
-        <w:rPr>
-          <w:sz w:val="22"/>
-          <w:szCs w:val="22"/>
-        </w:rPr>
+      </w:pPr>
+      <w:r>
         <w:t xml:space="preserve">Submitting as one's own work/material without permission of the instructor that has been subjected to editorial revision; </w:t>
       </w:r>
     </w:p>
@@ -6427,16 +5830,8 @@
           <w:ilvl w:val="0"/>
           <w:numId w:val="5"/>
         </w:numPr>
-        <w:rPr>
-          <w:sz w:val="22"/>
-          <w:szCs w:val="22"/>
-        </w:rPr>
-      </w:pPr>
-      <w:r>
-        <w:rPr>
-          <w:sz w:val="22"/>
-          <w:szCs w:val="22"/>
-        </w:rPr>
+      </w:pPr>
+      <w:r>
         <w:t xml:space="preserve">Copying a passage of text directly from a book or journal without indicating the source or without using a recognized style for citing sources; </w:t>
       </w:r>
     </w:p>
@@ -6446,16 +5841,8 @@
           <w:ilvl w:val="0"/>
           <w:numId w:val="5"/>
         </w:numPr>
-        <w:rPr>
-          <w:sz w:val="22"/>
-          <w:szCs w:val="22"/>
-        </w:rPr>
-      </w:pPr>
-      <w:r>
-        <w:rPr>
-          <w:sz w:val="22"/>
-          <w:szCs w:val="22"/>
-        </w:rPr>
+      </w:pPr>
+      <w:r>
         <w:t xml:space="preserve">Taking a test or writing a paper for another student; </w:t>
       </w:r>
     </w:p>
@@ -6465,16 +5852,8 @@
           <w:ilvl w:val="0"/>
           <w:numId w:val="5"/>
         </w:numPr>
-        <w:rPr>
-          <w:sz w:val="22"/>
-          <w:szCs w:val="22"/>
-        </w:rPr>
-      </w:pPr>
-      <w:r>
-        <w:rPr>
-          <w:sz w:val="22"/>
-          <w:szCs w:val="22"/>
-        </w:rPr>
+      </w:pPr>
+      <w:r>
         <w:t xml:space="preserve">Taking a course for another student or securing another student to take a course for oneself; </w:t>
       </w:r>
     </w:p>
@@ -6484,73 +5863,30 @@
           <w:ilvl w:val="0"/>
           <w:numId w:val="5"/>
         </w:numPr>
-        <w:rPr>
-          <w:sz w:val="22"/>
-          <w:szCs w:val="22"/>
-        </w:rPr>
-      </w:pPr>
-      <w:r>
-        <w:rPr>
-          <w:sz w:val="22"/>
-          <w:szCs w:val="22"/>
-        </w:rPr>
+      </w:pPr>
+      <w:r>
         <w:t>Securing or supplying in advance a copy of an exam without the knowledge or consent of the instructor.</w:t>
       </w:r>
     </w:p>
     <w:p>
-      <w:pPr>
-        <w:rPr>
-          <w:sz w:val="22"/>
-          <w:szCs w:val="22"/>
-        </w:rPr>
-      </w:pPr>
-      <w:r>
-        <w:rPr>
-          <w:sz w:val="22"/>
-          <w:szCs w:val="22"/>
-        </w:rPr>
+      <w:r>
         <w:t> </w:t>
       </w:r>
     </w:p>
     <w:p>
-      <w:pPr>
-        <w:rPr>
-          <w:sz w:val="22"/>
-          <w:szCs w:val="22"/>
-        </w:rPr>
-      </w:pPr>
-      <w:r>
-        <w:rPr>
-          <w:sz w:val="22"/>
-          <w:szCs w:val="22"/>
-        </w:rPr>
+      <w:r>
         <w:t>Any violation of academic integrity should be handled using the following procedure:</w:t>
       </w:r>
     </w:p>
-    <w:p>
-      <w:pPr>
-        <w:rPr>
-          <w:sz w:val="22"/>
-          <w:szCs w:val="22"/>
-        </w:rPr>
-      </w:pPr>
-    </w:p>
+    <w:p/>
     <w:p>
       <w:pPr>
         <w:numPr>
           <w:ilvl w:val="0"/>
           <w:numId w:val="6"/>
         </w:numPr>
-        <w:rPr>
-          <w:sz w:val="22"/>
-          <w:szCs w:val="22"/>
-        </w:rPr>
-      </w:pPr>
-      <w:r>
-        <w:rPr>
-          <w:sz w:val="22"/>
-          <w:szCs w:val="22"/>
-        </w:rPr>
+      </w:pPr>
+      <w:r>
         <w:t>The instructor should discuss the integrity issue with the student. If the instructor believes that there is a violation of academic integrity, then he/she should contact the Director of the Center for Sustainability.</w:t>
       </w:r>
     </w:p>
@@ -6560,16 +5896,8 @@
           <w:ilvl w:val="0"/>
           <w:numId w:val="6"/>
         </w:numPr>
-        <w:rPr>
-          <w:sz w:val="22"/>
-          <w:szCs w:val="22"/>
-        </w:rPr>
-      </w:pPr>
-      <w:r>
-        <w:rPr>
-          <w:sz w:val="22"/>
-          <w:szCs w:val="22"/>
-        </w:rPr>
+      </w:pPr>
+      <w:r>
         <w:t>The Director will interview both parties individually or together, documenting the situation. If the Director determines that there was a violation of academic integrity, then he/she will work with the instructor to determine appropriate sanctions. An official letter will be sent to the student and a copy will be placed in the student's file. A form letter will be used, but also will include the specifics of the situation and consequences.</w:t>
       </w:r>
     </w:p>
@@ -6579,66 +5907,23 @@
           <w:ilvl w:val="0"/>
           <w:numId w:val="6"/>
         </w:numPr>
-        <w:rPr>
-          <w:sz w:val="22"/>
-          <w:szCs w:val="22"/>
-        </w:rPr>
-      </w:pPr>
-      <w:r>
-        <w:rPr>
-          <w:sz w:val="22"/>
-          <w:szCs w:val="22"/>
-        </w:rPr>
+      </w:pPr>
+      <w:r>
         <w:t>A student may appeal the decision of the Director in writing to the Vice President for Graduate Education. The Vice President for Graduate Education, in collaboration with the Vice President for Academic Affairs, will investigate all aspects of the appeal and interview all the necessary parties individually or together, keeping records of the investigation for the student's file. The findings and sanctions imposed by the VP for Graduate Education and the VP for Academic Affairs for the individual violation shall be final.</w:t>
       </w:r>
     </w:p>
-    <w:p>
-      <w:pPr>
-        <w:rPr>
-          <w:sz w:val="22"/>
-          <w:szCs w:val="22"/>
-        </w:rPr>
-      </w:pPr>
-    </w:p>
-    <w:p>
-      <w:pPr>
-        <w:rPr>
-          <w:sz w:val="22"/>
-          <w:szCs w:val="22"/>
-        </w:rPr>
-      </w:pPr>
-      <w:r>
-        <w:rPr>
-          <w:sz w:val="22"/>
-          <w:szCs w:val="22"/>
-        </w:rPr>
-        <w:t xml:space="preserve">If a student receives two violations of academic integrity while a student, then a committee consisting of the </w:t>
-      </w:r>
-      <w:r>
-        <w:rPr>
-          <w:sz w:val="22"/>
-          <w:szCs w:val="22"/>
-        </w:rPr>
-        <w:t>Department Chair</w:t>
-      </w:r>
-      <w:r>
-        <w:rPr>
-          <w:sz w:val="22"/>
-          <w:szCs w:val="22"/>
-        </w:rPr>
-        <w:t>, VP for Graduate Education and the VP for Academic Affairs will convene to review the case. A hearing will be held with the committee and the student. The committee and student may invite witnesses to the hearing as necessary. The student may bring a personal advisor, not an attorney, to the hearing as well. After the hearing, the student will be notified in one week of the decision of the committee. The findings and sanctions imposed by the committee s</w:t>
-      </w:r>
-      <w:r>
-        <w:rPr>
-          <w:sz w:val="22"/>
-          <w:szCs w:val="22"/>
-        </w:rPr>
+    <w:p/>
+    <w:p>
+      <w:r>
+        <w:t>If a student receives two violations of academic integrity while a student, then a committee consisting of the Department Chair, VP for Graduate Education and the VP for Academic Affairs will convene to review the case. A hearing will be held with the committee and the student. The committee and student may invite witnesses to the hearing as necessary. The student may bring a personal advisor, not an attorney, to the hearing as well. After the hearing, the student will be notified in one week of the decision of the committee. The findings and sanctions imposed by the committee s</w:t>
+      </w:r>
+      <w:r>
         <w:t>hall be final.</w:t>
       </w:r>
     </w:p>
     <w:sectPr>
-      <w:headerReference w:type="default" r:id="rId22"/>
-      <w:footerReference w:type="default" r:id="rId23"/>
+      <w:headerReference w:type="default" r:id="rId28"/>
+      <w:footerReference w:type="default" r:id="rId29"/>
       <w:pgSz w:w="12240" w:h="15840"/>
       <w:pgMar w:top="1440" w:right="1152" w:bottom="1440" w:left="1152" w:header="720" w:footer="720" w:gutter="0"/>
       <w:cols w:space="720"/>
@@ -6801,7 +6086,7 @@
             <w:sz w:val="20"/>
             <w:szCs w:val="20"/>
           </w:rPr>
-          <w:t>3</w:t>
+          <w:t>7</w:t>
         </w:r>
         <w:r>
           <w:rPr>
@@ -9678,6 +8963,29 @@
       <w:szCs w:val="48"/>
     </w:rPr>
   </w:style>
+  <w:style w:type="paragraph" w:styleId="Heading2">
+    <w:name w:val="heading 2"/>
+    <w:basedOn w:val="Normal"/>
+    <w:next w:val="Normal"/>
+    <w:link w:val="Heading2Char"/>
+    <w:uiPriority w:val="9"/>
+    <w:semiHidden/>
+    <w:unhideWhenUsed/>
+    <w:qFormat/>
+    <w:rsid w:val="007F009D"/>
+    <w:pPr>
+      <w:keepNext/>
+      <w:keepLines/>
+      <w:spacing w:before="40"/>
+      <w:outlineLvl w:val="1"/>
+    </w:pPr>
+    <w:rPr>
+      <w:rFonts w:asciiTheme="majorHAnsi" w:eastAsiaTheme="majorEastAsia" w:hAnsiTheme="majorHAnsi" w:cstheme="majorBidi"/>
+      <w:color w:val="365F91" w:themeColor="accent1" w:themeShade="BF"/>
+      <w:sz w:val="26"/>
+      <w:szCs w:val="26"/>
+    </w:rPr>
+  </w:style>
   <w:style w:type="character" w:default="1" w:styleId="DefaultParagraphFont">
     <w:name w:val="Default Paragraph Font"/>
     <w:uiPriority w:val="1"/>
@@ -9977,6 +9285,20 @@
     <w:basedOn w:val="DefaultParagraphFont"/>
     <w:rsid w:val="005F2D5E"/>
   </w:style>
+  <w:style w:type="character" w:customStyle="1" w:styleId="Heading2Char">
+    <w:name w:val="Heading 2 Char"/>
+    <w:basedOn w:val="DefaultParagraphFont"/>
+    <w:link w:val="Heading2"/>
+    <w:uiPriority w:val="9"/>
+    <w:semiHidden/>
+    <w:rsid w:val="007F009D"/>
+    <w:rPr>
+      <w:rFonts w:asciiTheme="majorHAnsi" w:eastAsiaTheme="majorEastAsia" w:hAnsiTheme="majorHAnsi" w:cstheme="majorBidi"/>
+      <w:color w:val="365F91" w:themeColor="accent1" w:themeShade="BF"/>
+      <w:sz w:val="26"/>
+      <w:szCs w:val="26"/>
+    </w:rPr>
+  </w:style>
 </w:styles>
 </file>
 
@@ -10270,7 +9592,7 @@
 </file>
 
 <file path=customXml/itemProps1.xml><?xml version="1.0" encoding="utf-8"?>
-<ds:datastoreItem xmlns:ds="http://schemas.openxmlformats.org/officeDocument/2006/customXml" ds:itemID="{1D9D47FC-93EF-4477-8B2D-6F9FF170C06C}">
+<ds:datastoreItem xmlns:ds="http://schemas.openxmlformats.org/officeDocument/2006/customXml" ds:itemID="{CE812192-04BE-4F7D-9815-1FCEB4F5EFB9}">
   <ds:schemaRefs>
     <ds:schemaRef ds:uri="http://schemas.openxmlformats.org/officeDocument/2006/bibliography"/>
   </ds:schemaRefs>

</xml_diff>